<commit_message>
complete SSPJ project risk section
</commit_message>
<xml_diff>
--- a/doc/白皮书.docx
+++ b/doc/白皮书.docx
@@ -36,51 +36,43 @@
     <w:p>
       <w:pPr>
         <w:numPr>
-          <w:numId w:val="0"/>
-        </w:numPr>
-        <w:ind w:firstLine="420" w:firstLineChars="0"/>
-        <w:jc w:val="left"/>
-      </w:pPr>
-    </w:p>
-    <w:p>
-      <w:pPr>
-        <w:numPr>
-          <w:numId w:val="0"/>
-        </w:numPr>
-        <w:ind w:firstLine="420" w:firstLineChars="0"/>
-        <w:jc w:val="left"/>
-      </w:pPr>
-      <w:r>
-        <w:t>Smart Supermarket 是时雨科技有限公司下 Smart Supermarket 团队推出的针对于无人超市技术解决方案项目。Smart Supermarket 也是 Smart Supermarket 项目构建的云平台名称（以下若无特别说明，Smart Supermarket 指 Smart Supermarket 云平台）。 Smart Supermarket 旨在用区块链技术来解决传统零售行业的人工成本高、购物效率低、提高用户体验度。颠覆传统零售业，以一种新的思维，新的技术来降低传统零售业运营成本，使超市供应商与顾客直接对接。降低超市成本的同时，减少用户额外购物付出。 并且通过一系列先进技术与理念来</w:t>
-      </w:r>
-      <w:r>
-        <w:t>提高用户购物体验</w:t>
-      </w:r>
-      <w:r>
-        <w:t>。推出了顾客购物体验评级，系统接入商店用户评级，商店用户信息透明，商店用户竞争上架等系统。</w:t>
-      </w:r>
-    </w:p>
-    <w:p>
-      <w:pPr>
-        <w:numPr>
-          <w:numId w:val="0"/>
-        </w:numPr>
-        <w:ind w:firstLine="420" w:firstLineChars="0"/>
-        <w:jc w:val="left"/>
-      </w:pPr>
-      <w:r>
-        <w:t xml:space="preserve">在 Smart Supermarket 中， 商店作为平台的软件消费用户， 顾客作为商店的用户。其中商店在平台中的信息为接入平台的其他商店用户有代价（支付 SSPJ）的共享。平台会对每个接入平台的商店用户进行信用评级。其中信用评级会作为接入商店用户的推荐依据。当一个商店在平台上消费的软件费用越高或者持有的 SSPJ tokens 越多。那么该商店用户在整个系统平台上的信用等级也会越高（因为当一个超市持有的 SSPJ tokens 越多， 那么商店用户就会更加积极的维护整个平台以及依托于平台而构建的生态系统）。其中商店用户在云平台上产生的费用是以 SSPJ token 来计算的。 </w:t>
-      </w:r>
-      <w:r>
-        <w:t>SSPJ token</w:t>
-      </w:r>
-      <w:r>
-        <w:t xml:space="preserve"> 会作为红利凭证。每年Smart Supermarket 产生的 收益的 10% 会反馈给 SSPJ token持有者（及SSPJ token 作为收益共享凭证。在此处 SSPJ token 持有者是不会承担Smart Supermarket 项目的经营风险的）。</w:t>
-      </w:r>
-    </w:p>
-    <w:p>
-      <w:pPr>
-        <w:numPr>
+          <w:ilvl w:val="0"/>
+          <w:numId w:val="0"/>
+        </w:numPr>
+        <w:ind w:firstLine="420" w:firstLineChars="0"/>
+        <w:jc w:val="left"/>
+      </w:pPr>
+    </w:p>
+    <w:p>
+      <w:pPr>
+        <w:numPr>
+          <w:ilvl w:val="0"/>
+          <w:numId w:val="0"/>
+        </w:numPr>
+        <w:ind w:firstLine="420" w:firstLineChars="0"/>
+        <w:jc w:val="left"/>
+      </w:pPr>
+      <w:r>
+        <w:t>Smart Supermarket 是时雨科技有限公司下 Smart Supermarket 团队推出的针对于无人超市技术解决方案项目。Smart Supermarket 也是 Smart Supermarket 项目构建的云平台名称（以下若无特别说明，Smart Supermarket 指 Smart Supermarket 云平台）。 Smart Supermarket 旨在用区块链技术来解决传统零售行业的人工成本高、购物效率低、提高用户体验度。颠覆传统零售业，以一种新的思维，新的技术来降低传统零售业运营成本，使超市供应商与顾客直接对接。降低超市成本的同时，减少用户额外购物付出。 并且通过一系列先进技术与理念来提高用户购物体验。推出了顾客购物体验评级，系统接入商店用户评级，商店用户信息透明，商店用户竞争上架等系统。</w:t>
+      </w:r>
+    </w:p>
+    <w:p>
+      <w:pPr>
+        <w:numPr>
+          <w:ilvl w:val="0"/>
+          <w:numId w:val="0"/>
+        </w:numPr>
+        <w:ind w:firstLine="420" w:firstLineChars="0"/>
+        <w:jc w:val="left"/>
+      </w:pPr>
+      <w:r>
+        <w:t>在 Smart Supermarket 中， 商店作为平台的软件消费用户， 顾客作为商店的用户。其中商店在平台中的信息为接入平台的其他商店用户有代价（支付 SSPJ）的共享。平台会对每个接入平台的商店用户进行信用评级。其中信用评级会作为接入商店用户的推荐依据。当一个商店在平台上消费的软件费用越高或者持有的 SSPJ tokens 越多。那么该商店用户在整个系统平台上的信用等级也会越高（因为当一个超市持有的 SSPJ tokens 越多， 那么商店用户就会更加积极的维护整个平台以及依托于平台而构建的生态系统）。其中商店用户在云平台上产生的费用是以 SSPJ token 来计算的。 SSPJ token 会作为红利凭证。每年Smart Supermarket 产生的 收益的 10% 会反馈给 SSPJ token持有者（及SSPJ token 作为收益共享凭证。在此处 SSPJ token 持有者是不会承担Smart Supermarket 项目的经营风险的）。</w:t>
+      </w:r>
+    </w:p>
+    <w:p>
+      <w:pPr>
+        <w:numPr>
+          <w:ilvl w:val="0"/>
           <w:numId w:val="0"/>
         </w:numPr>
         <w:ind w:firstLine="420" w:firstLineChars="0"/>
@@ -93,6 +85,7 @@
     <w:p>
       <w:pPr>
         <w:numPr>
+          <w:ilvl w:val="0"/>
           <w:numId w:val="0"/>
         </w:numPr>
         <w:ind w:firstLine="420" w:firstLineChars="0"/>
@@ -118,8 +111,6 @@
         </w:rPr>
         <w:t>行业及市场分析</w:t>
       </w:r>
-      <w:bookmarkStart w:id="0" w:name="_GoBack"/>
-      <w:bookmarkEnd w:id="0"/>
     </w:p>
     <w:p>
       <w:pPr>
@@ -145,6 +136,7 @@
     <w:p>
       <w:pPr>
         <w:numPr>
+          <w:ilvl w:val="0"/>
           <w:numId w:val="0"/>
         </w:numPr>
         <w:ind w:left="420" w:leftChars="0" w:firstLine="420" w:firstLineChars="0"/>
@@ -423,21 +415,6 @@
       <w:pPr>
         <w:jc w:val="left"/>
       </w:pPr>
-      <w:r>
-        <w:drawing>
-          <wp:inline distT="0" distB="0" distL="114300" distR="114300">
-            <wp:extent cx="4727575" cy="3810000"/>
-            <wp:effectExtent l="4445" t="4445" r="11430" b="14605"/>
-            <wp:docPr id="3" name="图表 3"/>
-            <wp:cNvGraphicFramePr/>
-            <a:graphic xmlns:a="http://schemas.openxmlformats.org/drawingml/2006/main">
-              <a:graphicData uri="http://schemas.openxmlformats.org/drawingml/2006/chart">
-                <c:chart xmlns:c="http://schemas.openxmlformats.org/drawingml/2006/chart" xmlns:r="http://schemas.openxmlformats.org/officeDocument/2006/relationships" r:id="rId5"/>
-              </a:graphicData>
-            </a:graphic>
-          </wp:inline>
-        </w:drawing>
-      </w:r>
     </w:p>
     <w:p>
       <w:pPr>
@@ -451,6 +428,7 @@
     <w:p>
       <w:pPr>
         <w:numPr>
+          <w:ilvl w:val="0"/>
           <w:numId w:val="0"/>
         </w:numPr>
         <w:ind w:firstLine="420" w:firstLineChars="0"/>
@@ -1056,13 +1034,321 @@
         <w:rPr>
           <w:rFonts w:hint="default"/>
         </w:rPr>
+        <w:t xml:space="preserve"> SSPJ</w:t>
+      </w:r>
+      <w:r>
+        <w:rPr>
+          <w:rFonts w:hint="eastAsia"/>
+        </w:rPr>
+        <w:t>(含回扣)</w:t>
+      </w:r>
+    </w:p>
+    <w:p>
+      <w:pPr>
+        <w:numPr>
+          <w:ilvl w:val="0"/>
+          <w:numId w:val="0"/>
+        </w:numPr>
+        <w:ind w:firstLine="420" w:firstLineChars="0"/>
+        <w:jc w:val="left"/>
+        <w:rPr>
+          <w:rFonts w:hint="eastAsia"/>
+        </w:rPr>
+      </w:pPr>
+      <w:r>
+        <w:rPr>
+          <w:rFonts w:hint="eastAsia"/>
+        </w:rPr>
+        <w:t>交易最低购买额:</w:t>
+      </w:r>
+      <w:r>
+        <w:rPr>
+          <w:rFonts w:hint="default"/>
+        </w:rPr>
+        <w:t xml:space="preserve"> 50</w:t>
+      </w:r>
+      <w:r>
+        <w:rPr>
+          <w:rFonts w:hint="eastAsia"/>
+        </w:rPr>
+        <w:t xml:space="preserve"> ETH</w:t>
+      </w:r>
+    </w:p>
+    <w:p>
+      <w:pPr>
+        <w:numPr>
+          <w:ilvl w:val="0"/>
+          <w:numId w:val="0"/>
+        </w:numPr>
+        <w:ind w:firstLine="420" w:firstLineChars="0"/>
+        <w:jc w:val="left"/>
+        <w:rPr>
+          <w:rFonts w:hint="eastAsia"/>
+        </w:rPr>
+      </w:pPr>
+      <w:r>
+        <w:rPr>
+          <w:rFonts w:hint="eastAsia"/>
+        </w:rPr>
+        <w:t>交易最大购买额:</w:t>
+      </w:r>
+      <w:r>
+        <w:rPr>
+          <w:rFonts w:hint="default"/>
+        </w:rPr>
+        <w:t xml:space="preserve"> 100</w:t>
+      </w:r>
+      <w:r>
+        <w:rPr>
+          <w:rFonts w:hint="eastAsia"/>
+        </w:rPr>
+        <w:t xml:space="preserve"> ETH</w:t>
+      </w:r>
+    </w:p>
+    <w:p>
+      <w:pPr>
+        <w:numPr>
+          <w:ilvl w:val="0"/>
+          <w:numId w:val="0"/>
+        </w:numPr>
+        <w:ind w:firstLine="420" w:firstLineChars="0"/>
+        <w:jc w:val="left"/>
+        <w:rPr>
+          <w:rFonts w:hint="eastAsia"/>
+        </w:rPr>
+      </w:pPr>
+      <w:r>
+        <w:rPr>
+          <w:rFonts w:hint="eastAsia"/>
+        </w:rPr>
+        <w:t>回扣:</w:t>
+      </w:r>
+      <w:r>
+        <w:rPr>
+          <w:rFonts w:hint="default"/>
+        </w:rPr>
         <w:t xml:space="preserve"> </w:t>
       </w:r>
       <w:r>
         <w:rPr>
-          <w:rFonts w:hint="default"/>
-        </w:rPr>
-        <w:t>SSPJ</w:t>
+          <w:rFonts w:hint="eastAsia"/>
+        </w:rPr>
+        <w:t>正式销售期间价格的100%</w:t>
+      </w:r>
+    </w:p>
+    <w:p>
+      <w:pPr>
+        <w:numPr>
+          <w:ilvl w:val="0"/>
+          <w:numId w:val="0"/>
+        </w:numPr>
+        <w:ind w:firstLine="420" w:firstLineChars="0"/>
+        <w:jc w:val="left"/>
+        <w:rPr>
+          <w:rFonts w:hint="eastAsia"/>
+        </w:rPr>
+      </w:pPr>
+    </w:p>
+    <w:p>
+      <w:pPr>
+        <w:numPr>
+          <w:ilvl w:val="0"/>
+          <w:numId w:val="0"/>
+        </w:numPr>
+        <w:ind w:firstLine="420" w:firstLineChars="0"/>
+        <w:jc w:val="left"/>
+        <w:rPr>
+          <w:rFonts w:hint="eastAsia"/>
+        </w:rPr>
+      </w:pPr>
+      <w:r>
+        <w:rPr>
+          <w:rFonts w:hint="default"/>
+        </w:rPr>
+        <w:t xml:space="preserve">3. </w:t>
+      </w:r>
+      <w:r>
+        <w:rPr>
+          <w:rFonts w:hint="eastAsia"/>
+        </w:rPr>
+        <w:t>预售参数</w:t>
+      </w:r>
+    </w:p>
+    <w:p>
+      <w:pPr>
+        <w:numPr>
+          <w:ilvl w:val="0"/>
+          <w:numId w:val="0"/>
+        </w:numPr>
+        <w:ind w:firstLine="420" w:firstLineChars="0"/>
+        <w:jc w:val="left"/>
+        <w:rPr>
+          <w:rFonts w:hint="eastAsia"/>
+        </w:rPr>
+      </w:pPr>
+      <w:r>
+        <w:rPr>
+          <w:rFonts w:hint="eastAsia"/>
+        </w:rPr>
+        <w:t>预售日期:</w:t>
+      </w:r>
+      <w:r>
+        <w:rPr>
+          <w:rFonts w:hint="default"/>
+        </w:rPr>
+        <w:t xml:space="preserve"> </w:t>
+      </w:r>
+      <w:r>
+        <w:rPr>
+          <w:rFonts w:hint="eastAsia"/>
+        </w:rPr>
+        <w:t>201</w:t>
+      </w:r>
+      <w:r>
+        <w:rPr>
+          <w:rFonts w:hint="default"/>
+        </w:rPr>
+        <w:t>8</w:t>
+      </w:r>
+      <w:r>
+        <w:rPr>
+          <w:rFonts w:hint="eastAsia"/>
+        </w:rPr>
+        <w:t>年</w:t>
+      </w:r>
+      <w:r>
+        <w:rPr>
+          <w:rFonts w:hint="default"/>
+        </w:rPr>
+        <w:t>5</w:t>
+      </w:r>
+      <w:r>
+        <w:rPr>
+          <w:rFonts w:hint="eastAsia"/>
+        </w:rPr>
+        <w:t>月1</w:t>
+      </w:r>
+      <w:r>
+        <w:rPr>
+          <w:rFonts w:hint="default"/>
+        </w:rPr>
+        <w:t>6</w:t>
+      </w:r>
+      <w:r>
+        <w:rPr>
+          <w:rFonts w:hint="eastAsia"/>
+        </w:rPr>
+        <w:t>日至</w:t>
+      </w:r>
+      <w:r>
+        <w:rPr>
+          <w:rFonts w:hint="default"/>
+        </w:rPr>
+        <w:t xml:space="preserve"> 2018</w:t>
+      </w:r>
+      <w:r>
+        <w:rPr>
+          <w:rFonts w:hint="eastAsia"/>
+        </w:rPr>
+        <w:t>年</w:t>
+      </w:r>
+      <w:r>
+        <w:rPr>
+          <w:rFonts w:hint="default"/>
+        </w:rPr>
+        <w:t>5</w:t>
+      </w:r>
+      <w:r>
+        <w:rPr>
+          <w:rFonts w:hint="eastAsia"/>
+        </w:rPr>
+        <w:t>月</w:t>
+      </w:r>
+      <w:r>
+        <w:rPr>
+          <w:rFonts w:hint="default"/>
+        </w:rPr>
+        <w:t>31</w:t>
+      </w:r>
+      <w:r>
+        <w:rPr>
+          <w:rFonts w:hint="eastAsia"/>
+        </w:rPr>
+        <w:t>日</w:t>
+      </w:r>
+    </w:p>
+    <w:p>
+      <w:pPr>
+        <w:numPr>
+          <w:ilvl w:val="0"/>
+          <w:numId w:val="0"/>
+        </w:numPr>
+        <w:ind w:firstLine="420" w:firstLineChars="0"/>
+        <w:jc w:val="left"/>
+        <w:rPr>
+          <w:rFonts w:hint="eastAsia"/>
+        </w:rPr>
+      </w:pPr>
+      <w:r>
+        <w:rPr>
+          <w:rFonts w:hint="eastAsia"/>
+        </w:rPr>
+        <w:t>预售额度:</w:t>
+      </w:r>
+      <w:r>
+        <w:rPr>
+          <w:rFonts w:hint="default"/>
+        </w:rPr>
+        <w:t xml:space="preserve"> 360,000,000 SSPJ</w:t>
+      </w:r>
+    </w:p>
+    <w:p>
+      <w:pPr>
+        <w:numPr>
+          <w:ilvl w:val="0"/>
+          <w:numId w:val="0"/>
+        </w:numPr>
+        <w:ind w:firstLine="420" w:firstLineChars="0"/>
+        <w:jc w:val="left"/>
+        <w:rPr>
+          <w:rFonts w:hint="eastAsia"/>
+        </w:rPr>
+      </w:pPr>
+      <w:r>
+        <w:rPr>
+          <w:rFonts w:hint="eastAsia"/>
+        </w:rPr>
+        <w:t>预售售价:</w:t>
+      </w:r>
+      <w:r>
+        <w:rPr>
+          <w:rFonts w:hint="default"/>
+        </w:rPr>
+        <w:t xml:space="preserve"> </w:t>
+      </w:r>
+      <w:r>
+        <w:rPr>
+          <w:rFonts w:hint="eastAsia"/>
+        </w:rPr>
+        <w:t>1</w:t>
+      </w:r>
+      <w:r>
+        <w:rPr>
+          <w:rFonts w:hint="default"/>
+        </w:rPr>
+        <w:t xml:space="preserve"> </w:t>
+      </w:r>
+      <w:r>
+        <w:rPr>
+          <w:rFonts w:hint="eastAsia"/>
+        </w:rPr>
+        <w:t>ETH = 7,000</w:t>
+      </w:r>
+      <w:r>
+        <w:rPr>
+          <w:rFonts w:hint="default"/>
+        </w:rPr>
+        <w:t xml:space="preserve"> SSPJ</w:t>
       </w:r>
       <w:r>
         <w:rPr>
@@ -1093,13 +1379,25 @@
         <w:rPr>
           <w:rFonts w:hint="default"/>
         </w:rPr>
-        <w:t xml:space="preserve"> 50</w:t>
-      </w:r>
-      <w:r>
-        <w:rPr>
-          <w:rFonts w:hint="eastAsia"/>
-        </w:rPr>
-        <w:t xml:space="preserve"> ETH</w:t>
+        <w:t xml:space="preserve"> </w:t>
+      </w:r>
+      <w:r>
+        <w:rPr>
+          <w:rFonts w:hint="eastAsia"/>
+        </w:rPr>
+        <w:t>0.1</w:t>
+      </w:r>
+      <w:r>
+        <w:rPr>
+          <w:rFonts w:hint="default"/>
+        </w:rPr>
+        <w:t xml:space="preserve"> </w:t>
+      </w:r>
+      <w:r>
+        <w:rPr>
+          <w:rFonts w:hint="eastAsia"/>
+        </w:rPr>
+        <w:t>ETH</w:t>
       </w:r>
     </w:p>
     <w:p>
@@ -1124,13 +1422,13 @@
         <w:rPr>
           <w:rFonts w:hint="default"/>
         </w:rPr>
-        <w:t xml:space="preserve"> 100</w:t>
-      </w:r>
-      <w:r>
-        <w:rPr>
-          <w:rFonts w:hint="eastAsia"/>
-        </w:rPr>
-        <w:t xml:space="preserve"> ETH</w:t>
+        <w:t xml:space="preserve"> </w:t>
+      </w:r>
+      <w:r>
+        <w:rPr>
+          <w:rFonts w:hint="eastAsia"/>
+        </w:rPr>
+        <w:t>无限制</w:t>
       </w:r>
     </w:p>
     <w:p>
@@ -1161,64 +1459,64 @@
         <w:rPr>
           <w:rFonts w:hint="eastAsia"/>
         </w:rPr>
-        <w:t>正式销售期间价格的100%</w:t>
-      </w:r>
-    </w:p>
-    <w:p>
-      <w:pPr>
-        <w:numPr>
-          <w:ilvl w:val="0"/>
-          <w:numId w:val="0"/>
-        </w:numPr>
-        <w:ind w:firstLine="420" w:firstLineChars="0"/>
-        <w:jc w:val="left"/>
-        <w:rPr>
-          <w:rFonts w:hint="eastAsia"/>
-        </w:rPr>
-      </w:pPr>
-    </w:p>
-    <w:p>
-      <w:pPr>
-        <w:numPr>
-          <w:ilvl w:val="0"/>
-          <w:numId w:val="0"/>
-        </w:numPr>
-        <w:ind w:firstLine="420" w:firstLineChars="0"/>
-        <w:jc w:val="left"/>
-        <w:rPr>
-          <w:rFonts w:hint="eastAsia"/>
-        </w:rPr>
-      </w:pPr>
-      <w:r>
-        <w:rPr>
-          <w:rFonts w:hint="default"/>
-        </w:rPr>
-        <w:t xml:space="preserve">3. </w:t>
-      </w:r>
-      <w:r>
-        <w:rPr>
-          <w:rFonts w:hint="eastAsia"/>
-        </w:rPr>
-        <w:t>预售参数</w:t>
-      </w:r>
-    </w:p>
-    <w:p>
-      <w:pPr>
-        <w:numPr>
-          <w:ilvl w:val="0"/>
-          <w:numId w:val="0"/>
-        </w:numPr>
-        <w:ind w:firstLine="420" w:firstLineChars="0"/>
-        <w:jc w:val="left"/>
-        <w:rPr>
-          <w:rFonts w:hint="eastAsia"/>
-        </w:rPr>
-      </w:pPr>
-      <w:r>
-        <w:rPr>
-          <w:rFonts w:hint="eastAsia"/>
-        </w:rPr>
-        <w:t>预售日期:</w:t>
+        <w:t>正式销售期间价格的40%</w:t>
+      </w:r>
+    </w:p>
+    <w:p>
+      <w:pPr>
+        <w:numPr>
+          <w:ilvl w:val="0"/>
+          <w:numId w:val="0"/>
+        </w:numPr>
+        <w:ind w:firstLine="420" w:firstLineChars="0"/>
+        <w:jc w:val="left"/>
+        <w:rPr>
+          <w:rFonts w:hint="eastAsia"/>
+        </w:rPr>
+      </w:pPr>
+    </w:p>
+    <w:p>
+      <w:pPr>
+        <w:numPr>
+          <w:ilvl w:val="0"/>
+          <w:numId w:val="0"/>
+        </w:numPr>
+        <w:ind w:firstLine="420" w:firstLineChars="0"/>
+        <w:jc w:val="left"/>
+        <w:rPr>
+          <w:rFonts w:hint="eastAsia"/>
+        </w:rPr>
+      </w:pPr>
+      <w:r>
+        <w:rPr>
+          <w:rFonts w:hint="default"/>
+        </w:rPr>
+        <w:t xml:space="preserve">4. </w:t>
+      </w:r>
+      <w:r>
+        <w:rPr>
+          <w:rFonts w:hint="eastAsia"/>
+        </w:rPr>
+        <w:t>26正式销售参数</w:t>
+      </w:r>
+    </w:p>
+    <w:p>
+      <w:pPr>
+        <w:numPr>
+          <w:ilvl w:val="0"/>
+          <w:numId w:val="0"/>
+        </w:numPr>
+        <w:ind w:firstLine="420" w:firstLineChars="0"/>
+        <w:jc w:val="left"/>
+        <w:rPr>
+          <w:rFonts w:hint="eastAsia"/>
+        </w:rPr>
+      </w:pPr>
+      <w:r>
+        <w:rPr>
+          <w:rFonts w:hint="eastAsia"/>
+        </w:rPr>
+        <w:t>正式销售日期:</w:t>
       </w:r>
       <w:r>
         <w:rPr>
@@ -1248,54 +1546,42 @@
         <w:rPr>
           <w:rFonts w:hint="default"/>
         </w:rPr>
-        <w:t>5</w:t>
-      </w:r>
-      <w:r>
-        <w:rPr>
-          <w:rFonts w:hint="eastAsia"/>
-        </w:rPr>
-        <w:t>月1</w:t>
-      </w:r>
-      <w:r>
-        <w:rPr>
-          <w:rFonts w:hint="default"/>
-        </w:rPr>
         <w:t>6</w:t>
       </w:r>
       <w:r>
         <w:rPr>
           <w:rFonts w:hint="eastAsia"/>
         </w:rPr>
-        <w:t>日至</w:t>
-      </w:r>
-      <w:r>
-        <w:rPr>
-          <w:rFonts w:hint="default"/>
-        </w:rPr>
-        <w:t xml:space="preserve"> 2018</w:t>
-      </w:r>
-      <w:r>
-        <w:rPr>
-          <w:rFonts w:hint="eastAsia"/>
-        </w:rPr>
-        <w:t>年</w:t>
-      </w:r>
-      <w:r>
-        <w:rPr>
-          <w:rFonts w:hint="default"/>
-        </w:rPr>
-        <w:t>5</w:t>
-      </w:r>
-      <w:r>
-        <w:rPr>
-          <w:rFonts w:hint="eastAsia"/>
-        </w:rPr>
         <w:t>月</w:t>
       </w:r>
       <w:r>
         <w:rPr>
           <w:rFonts w:hint="default"/>
         </w:rPr>
+        <w:t>1</w:t>
+      </w:r>
+      <w:r>
+        <w:rPr>
+          <w:rFonts w:hint="eastAsia"/>
+        </w:rPr>
+        <w:t>日至2018年</w:t>
+      </w:r>
+      <w:r>
+        <w:rPr>
+          <w:rFonts w:hint="default"/>
+        </w:rPr>
+        <w:t>10</w:t>
+      </w:r>
+      <w:r>
+        <w:rPr>
+          <w:rFonts w:hint="eastAsia"/>
+        </w:rPr>
+        <w:t>月</w:t>
+      </w:r>
+      <w:r>
+        <w:rPr>
+          <w:rFonts w:hint="default"/>
+        </w:rPr>
         <w:t>31</w:t>
       </w:r>
       <w:r>
@@ -1321,32 +1607,32 @@
         <w:rPr>
           <w:rFonts w:hint="eastAsia"/>
         </w:rPr>
-        <w:t>预售额度:</w:t>
-      </w:r>
-      <w:r>
-        <w:rPr>
-          <w:rFonts w:hint="default"/>
-        </w:rPr>
-        <w:t xml:space="preserve"> 360,000,000 SSPJ</w:t>
-      </w:r>
-    </w:p>
-    <w:p>
-      <w:pPr>
-        <w:numPr>
-          <w:ilvl w:val="0"/>
-          <w:numId w:val="0"/>
-        </w:numPr>
-        <w:ind w:firstLine="420" w:firstLineChars="0"/>
-        <w:jc w:val="left"/>
-        <w:rPr>
-          <w:rFonts w:hint="eastAsia"/>
-        </w:rPr>
-      </w:pPr>
-      <w:r>
-        <w:rPr>
-          <w:rFonts w:hint="eastAsia"/>
-        </w:rPr>
-        <w:t>预售售价:</w:t>
+        <w:t>正式销售额度:</w:t>
+      </w:r>
+      <w:r>
+        <w:rPr>
+          <w:rFonts w:hint="default"/>
+        </w:rPr>
+        <w:t xml:space="preserve"> 720,000,000 SSPJ</w:t>
+      </w:r>
+    </w:p>
+    <w:p>
+      <w:pPr>
+        <w:numPr>
+          <w:ilvl w:val="0"/>
+          <w:numId w:val="0"/>
+        </w:numPr>
+        <w:ind w:firstLine="420" w:firstLineChars="0"/>
+        <w:jc w:val="left"/>
+        <w:rPr>
+          <w:rFonts w:hint="eastAsia"/>
+        </w:rPr>
+      </w:pPr>
+      <w:r>
+        <w:rPr>
+          <w:rFonts w:hint="eastAsia"/>
+        </w:rPr>
+        <w:t>正式销售售价:</w:t>
       </w:r>
       <w:r>
         <w:rPr>
@@ -1364,13 +1650,25 @@
         <w:rPr>
           <w:rFonts w:hint="default"/>
         </w:rPr>
+        <w:t xml:space="preserve"> SSPJ</w:t>
+      </w:r>
+      <w:r>
+        <w:rPr>
+          <w:rFonts w:hint="eastAsia"/>
+        </w:rPr>
+        <w:t xml:space="preserve"> = 0.0002</w:t>
+      </w:r>
+      <w:r>
+        <w:rPr>
+          <w:rFonts w:hint="default"/>
+        </w:rPr>
         <w:t xml:space="preserve"> </w:t>
       </w:r>
       <w:r>
         <w:rPr>
           <w:rFonts w:hint="eastAsia"/>
         </w:rPr>
-        <w:t>ETH = 7,000</w:t>
+        <w:t>ETH;</w:t>
       </w:r>
       <w:r>
         <w:rPr>
@@ -1380,15 +1678,27 @@
       </w:r>
       <w:r>
         <w:rPr>
-          <w:rFonts w:hint="default"/>
-        </w:rPr>
-        <w:t>SSPJ</w:t>
-      </w:r>
-      <w:r>
-        <w:rPr>
-          <w:rFonts w:hint="eastAsia"/>
-        </w:rPr>
-        <w:t>(含回扣)</w:t>
+          <w:rFonts w:hint="eastAsia"/>
+        </w:rPr>
+        <w:t>1</w:t>
+      </w:r>
+      <w:r>
+        <w:rPr>
+          <w:rFonts w:hint="default"/>
+        </w:rPr>
+        <w:t xml:space="preserve"> </w:t>
+      </w:r>
+      <w:r>
+        <w:rPr>
+          <w:rFonts w:hint="eastAsia"/>
+        </w:rPr>
+        <w:t>ETH = 5,000</w:t>
+      </w:r>
+      <w:r>
+        <w:rPr>
+          <w:rFonts w:hint="default"/>
+        </w:rPr>
+        <w:t xml:space="preserve"> SSPJ</w:t>
       </w:r>
     </w:p>
     <w:p>
@@ -1419,7 +1729,7 @@
         <w:rPr>
           <w:rFonts w:hint="eastAsia"/>
         </w:rPr>
-        <w:t>0.1</w:t>
+        <w:t>0.01</w:t>
       </w:r>
       <w:r>
         <w:rPr>
@@ -1442,9 +1752,6 @@
         </w:numPr>
         <w:ind w:firstLine="420" w:firstLineChars="0"/>
         <w:jc w:val="left"/>
-        <w:rPr>
-          <w:rFonts w:hint="eastAsia"/>
-        </w:rPr>
       </w:pPr>
       <w:r>
         <w:rPr>
@@ -1469,346 +1776,6 @@
       <w:pPr>
         <w:numPr>
           <w:ilvl w:val="0"/>
-          <w:numId w:val="0"/>
-        </w:numPr>
-        <w:ind w:firstLine="420" w:firstLineChars="0"/>
-        <w:jc w:val="left"/>
-        <w:rPr>
-          <w:rFonts w:hint="eastAsia"/>
-        </w:rPr>
-      </w:pPr>
-      <w:r>
-        <w:rPr>
-          <w:rFonts w:hint="eastAsia"/>
-        </w:rPr>
-        <w:t>回扣:</w:t>
-      </w:r>
-      <w:r>
-        <w:rPr>
-          <w:rFonts w:hint="default"/>
-        </w:rPr>
-        <w:t xml:space="preserve"> </w:t>
-      </w:r>
-      <w:r>
-        <w:rPr>
-          <w:rFonts w:hint="eastAsia"/>
-        </w:rPr>
-        <w:t>正式销售期间价格的40%</w:t>
-      </w:r>
-    </w:p>
-    <w:p>
-      <w:pPr>
-        <w:numPr>
-          <w:ilvl w:val="0"/>
-          <w:numId w:val="0"/>
-        </w:numPr>
-        <w:ind w:firstLine="420" w:firstLineChars="0"/>
-        <w:jc w:val="left"/>
-        <w:rPr>
-          <w:rFonts w:hint="eastAsia"/>
-        </w:rPr>
-      </w:pPr>
-    </w:p>
-    <w:p>
-      <w:pPr>
-        <w:numPr>
-          <w:ilvl w:val="0"/>
-          <w:numId w:val="0"/>
-        </w:numPr>
-        <w:ind w:firstLine="420" w:firstLineChars="0"/>
-        <w:jc w:val="left"/>
-        <w:rPr>
-          <w:rFonts w:hint="eastAsia"/>
-        </w:rPr>
-      </w:pPr>
-      <w:r>
-        <w:rPr>
-          <w:rFonts w:hint="default"/>
-        </w:rPr>
-        <w:t xml:space="preserve">4. </w:t>
-      </w:r>
-      <w:r>
-        <w:rPr>
-          <w:rFonts w:hint="eastAsia"/>
-        </w:rPr>
-        <w:t>26正式销售参数</w:t>
-      </w:r>
-    </w:p>
-    <w:p>
-      <w:pPr>
-        <w:numPr>
-          <w:ilvl w:val="0"/>
-          <w:numId w:val="0"/>
-        </w:numPr>
-        <w:ind w:firstLine="420" w:firstLineChars="0"/>
-        <w:jc w:val="left"/>
-        <w:rPr>
-          <w:rFonts w:hint="eastAsia"/>
-        </w:rPr>
-      </w:pPr>
-      <w:r>
-        <w:rPr>
-          <w:rFonts w:hint="eastAsia"/>
-        </w:rPr>
-        <w:t>正式销售日期:</w:t>
-      </w:r>
-      <w:r>
-        <w:rPr>
-          <w:rFonts w:hint="default"/>
-        </w:rPr>
-        <w:t xml:space="preserve"> </w:t>
-      </w:r>
-      <w:r>
-        <w:rPr>
-          <w:rFonts w:hint="eastAsia"/>
-        </w:rPr>
-        <w:t>201</w:t>
-      </w:r>
-      <w:r>
-        <w:rPr>
-          <w:rFonts w:hint="default"/>
-        </w:rPr>
-        <w:t>8</w:t>
-      </w:r>
-      <w:r>
-        <w:rPr>
-          <w:rFonts w:hint="eastAsia"/>
-        </w:rPr>
-        <w:t>年</w:t>
-      </w:r>
-      <w:r>
-        <w:rPr>
-          <w:rFonts w:hint="default"/>
-        </w:rPr>
-        <w:t>6</w:t>
-      </w:r>
-      <w:r>
-        <w:rPr>
-          <w:rFonts w:hint="eastAsia"/>
-        </w:rPr>
-        <w:t>月</w:t>
-      </w:r>
-      <w:r>
-        <w:rPr>
-          <w:rFonts w:hint="default"/>
-        </w:rPr>
-        <w:t>1</w:t>
-      </w:r>
-      <w:r>
-        <w:rPr>
-          <w:rFonts w:hint="eastAsia"/>
-        </w:rPr>
-        <w:t>日至2018年</w:t>
-      </w:r>
-      <w:r>
-        <w:rPr>
-          <w:rFonts w:hint="default"/>
-        </w:rPr>
-        <w:t>10</w:t>
-      </w:r>
-      <w:r>
-        <w:rPr>
-          <w:rFonts w:hint="eastAsia"/>
-        </w:rPr>
-        <w:t>月</w:t>
-      </w:r>
-      <w:r>
-        <w:rPr>
-          <w:rFonts w:hint="default"/>
-        </w:rPr>
-        <w:t>31</w:t>
-      </w:r>
-      <w:r>
-        <w:rPr>
-          <w:rFonts w:hint="eastAsia"/>
-        </w:rPr>
-        <w:t>日</w:t>
-      </w:r>
-    </w:p>
-    <w:p>
-      <w:pPr>
-        <w:numPr>
-          <w:ilvl w:val="0"/>
-          <w:numId w:val="0"/>
-        </w:numPr>
-        <w:ind w:firstLine="420" w:firstLineChars="0"/>
-        <w:jc w:val="left"/>
-        <w:rPr>
-          <w:rFonts w:hint="eastAsia"/>
-        </w:rPr>
-      </w:pPr>
-      <w:r>
-        <w:rPr>
-          <w:rFonts w:hint="eastAsia"/>
-        </w:rPr>
-        <w:t>正式销售额度:</w:t>
-      </w:r>
-      <w:r>
-        <w:rPr>
-          <w:rFonts w:hint="default"/>
-        </w:rPr>
-        <w:t xml:space="preserve"> 720,000,000 SSPJ</w:t>
-      </w:r>
-    </w:p>
-    <w:p>
-      <w:pPr>
-        <w:numPr>
-          <w:ilvl w:val="0"/>
-          <w:numId w:val="0"/>
-        </w:numPr>
-        <w:ind w:firstLine="420" w:firstLineChars="0"/>
-        <w:jc w:val="left"/>
-        <w:rPr>
-          <w:rFonts w:hint="eastAsia"/>
-        </w:rPr>
-      </w:pPr>
-      <w:r>
-        <w:rPr>
-          <w:rFonts w:hint="eastAsia"/>
-        </w:rPr>
-        <w:t>正式销售售价:</w:t>
-      </w:r>
-      <w:r>
-        <w:rPr>
-          <w:rFonts w:hint="default"/>
-        </w:rPr>
-        <w:t xml:space="preserve"> </w:t>
-      </w:r>
-      <w:r>
-        <w:rPr>
-          <w:rFonts w:hint="eastAsia"/>
-        </w:rPr>
-        <w:t>1</w:t>
-      </w:r>
-      <w:r>
-        <w:rPr>
-          <w:rFonts w:hint="default"/>
-        </w:rPr>
-        <w:t xml:space="preserve"> SSPJ</w:t>
-      </w:r>
-      <w:r>
-        <w:rPr>
-          <w:rFonts w:hint="eastAsia"/>
-        </w:rPr>
-        <w:t xml:space="preserve"> = 0.0002</w:t>
-      </w:r>
-      <w:r>
-        <w:rPr>
-          <w:rFonts w:hint="default"/>
-        </w:rPr>
-        <w:t xml:space="preserve"> </w:t>
-      </w:r>
-      <w:r>
-        <w:rPr>
-          <w:rFonts w:hint="eastAsia"/>
-        </w:rPr>
-        <w:t>ETH;</w:t>
-      </w:r>
-      <w:r>
-        <w:rPr>
-          <w:rFonts w:hint="default"/>
-        </w:rPr>
-        <w:t xml:space="preserve"> </w:t>
-      </w:r>
-      <w:r>
-        <w:rPr>
-          <w:rFonts w:hint="eastAsia"/>
-        </w:rPr>
-        <w:t>1</w:t>
-      </w:r>
-      <w:r>
-        <w:rPr>
-          <w:rFonts w:hint="default"/>
-        </w:rPr>
-        <w:t xml:space="preserve"> </w:t>
-      </w:r>
-      <w:r>
-        <w:rPr>
-          <w:rFonts w:hint="eastAsia"/>
-        </w:rPr>
-        <w:t>ETH = 5,000</w:t>
-      </w:r>
-      <w:r>
-        <w:rPr>
-          <w:rFonts w:hint="default"/>
-        </w:rPr>
-        <w:t xml:space="preserve"> SSPJ</w:t>
-      </w:r>
-    </w:p>
-    <w:p>
-      <w:pPr>
-        <w:numPr>
-          <w:ilvl w:val="0"/>
-          <w:numId w:val="0"/>
-        </w:numPr>
-        <w:ind w:firstLine="420" w:firstLineChars="0"/>
-        <w:jc w:val="left"/>
-        <w:rPr>
-          <w:rFonts w:hint="eastAsia"/>
-        </w:rPr>
-      </w:pPr>
-      <w:r>
-        <w:rPr>
-          <w:rFonts w:hint="eastAsia"/>
-        </w:rPr>
-        <w:t>交易最低购买额:</w:t>
-      </w:r>
-      <w:r>
-        <w:rPr>
-          <w:rFonts w:hint="default"/>
-        </w:rPr>
-        <w:t xml:space="preserve"> </w:t>
-      </w:r>
-      <w:r>
-        <w:rPr>
-          <w:rFonts w:hint="eastAsia"/>
-        </w:rPr>
-        <w:t>0.01</w:t>
-      </w:r>
-      <w:r>
-        <w:rPr>
-          <w:rFonts w:hint="default"/>
-        </w:rPr>
-        <w:t xml:space="preserve"> </w:t>
-      </w:r>
-      <w:r>
-        <w:rPr>
-          <w:rFonts w:hint="eastAsia"/>
-        </w:rPr>
-        <w:t>ETH</w:t>
-      </w:r>
-    </w:p>
-    <w:p>
-      <w:pPr>
-        <w:numPr>
-          <w:ilvl w:val="0"/>
-          <w:numId w:val="0"/>
-        </w:numPr>
-        <w:ind w:firstLine="420" w:firstLineChars="0"/>
-        <w:jc w:val="left"/>
-      </w:pPr>
-      <w:r>
-        <w:rPr>
-          <w:rFonts w:hint="eastAsia"/>
-        </w:rPr>
-        <w:t>交易最大购买额:</w:t>
-      </w:r>
-      <w:r>
-        <w:rPr>
-          <w:rFonts w:hint="default"/>
-        </w:rPr>
-        <w:t xml:space="preserve"> </w:t>
-      </w:r>
-      <w:r>
-        <w:rPr>
-          <w:rFonts w:hint="eastAsia"/>
-        </w:rPr>
-        <w:t>无限制</w:t>
-      </w:r>
-    </w:p>
-    <w:p>
-      <w:pPr>
-        <w:numPr>
           <w:numId w:val="0"/>
         </w:numPr>
         <w:ind w:firstLine="420" w:firstLineChars="0"/>
@@ -1856,7 +1823,9 @@
         </w:tblBorders>
         <w:tblLayout w:type="fixed"/>
         <w:tblCellMar>
+          <w:top w:w="0" w:type="dxa"/>
           <w:left w:w="108" w:type="dxa"/>
+          <w:bottom w:w="0" w:type="dxa"/>
           <w:right w:w="108" w:type="dxa"/>
         </w:tblCellMar>
       </w:tblPr>
@@ -1876,6 +1845,7 @@
           <w:p>
             <w:pPr>
               <w:numPr>
+                <w:ilvl w:val="0"/>
                 <w:numId w:val="0"/>
               </w:numPr>
               <w:jc w:val="center"/>
@@ -1905,6 +1875,7 @@
           <w:p>
             <w:pPr>
               <w:numPr>
+                <w:ilvl w:val="0"/>
                 <w:numId w:val="0"/>
               </w:numPr>
               <w:jc w:val="center"/>
@@ -1939,6 +1910,7 @@
           <w:p>
             <w:pPr>
               <w:numPr>
+                <w:ilvl w:val="0"/>
                 <w:numId w:val="0"/>
               </w:numPr>
               <w:jc w:val="center"/>
@@ -1966,6 +1938,7 @@
           <w:p>
             <w:pPr>
               <w:numPr>
+                <w:ilvl w:val="0"/>
                 <w:numId w:val="0"/>
               </w:numPr>
               <w:jc w:val="center"/>
@@ -1979,13 +1952,7 @@
               <w:rPr>
                 <w:rFonts w:hint="default"/>
               </w:rPr>
-              <w:t>7</w:t>
-            </w:r>
-            <w:r>
-              <w:rPr>
-                <w:rFonts w:hint="default"/>
-              </w:rPr>
-              <w:t>,000,000 SSPJ</w:t>
+              <w:t>7,000,000 SSPJ</w:t>
             </w:r>
           </w:p>
         </w:tc>
@@ -2002,6 +1969,7 @@
           <w:p>
             <w:pPr>
               <w:numPr>
+                <w:ilvl w:val="0"/>
                 <w:numId w:val="0"/>
               </w:numPr>
               <w:jc w:val="center"/>
@@ -2029,6 +1997,7 @@
           <w:p>
             <w:pPr>
               <w:numPr>
+                <w:ilvl w:val="0"/>
                 <w:numId w:val="0"/>
               </w:numPr>
               <w:jc w:val="center"/>
@@ -2042,13 +2011,7 @@
               <w:rPr>
                 <w:rFonts w:hint="default"/>
               </w:rPr>
-              <w:t>7</w:t>
-            </w:r>
-            <w:r>
-              <w:rPr>
-                <w:rFonts w:hint="default"/>
-              </w:rPr>
-              <w:t>,000,000 SSPJ</w:t>
+              <w:t>7,000,000 SSPJ</w:t>
             </w:r>
           </w:p>
         </w:tc>
@@ -2065,6 +2028,7 @@
           <w:p>
             <w:pPr>
               <w:numPr>
+                <w:ilvl w:val="0"/>
                 <w:numId w:val="0"/>
               </w:numPr>
               <w:jc w:val="center"/>
@@ -2092,6 +2056,7 @@
           <w:p>
             <w:pPr>
               <w:numPr>
+                <w:ilvl w:val="0"/>
                 <w:numId w:val="0"/>
               </w:numPr>
               <w:jc w:val="center"/>
@@ -2105,13 +2070,7 @@
               <w:rPr>
                 <w:rFonts w:hint="default"/>
               </w:rPr>
-              <w:t>7</w:t>
-            </w:r>
-            <w:r>
-              <w:rPr>
-                <w:rFonts w:hint="default"/>
-              </w:rPr>
-              <w:t>,000,000 SSPJ</w:t>
+              <w:t>7,000,000 SSPJ</w:t>
             </w:r>
           </w:p>
         </w:tc>
@@ -2128,6 +2087,7 @@
           <w:p>
             <w:pPr>
               <w:numPr>
+                <w:ilvl w:val="0"/>
                 <w:numId w:val="0"/>
               </w:numPr>
               <w:jc w:val="center"/>
@@ -2155,6 +2115,7 @@
           <w:p>
             <w:pPr>
               <w:numPr>
+                <w:ilvl w:val="0"/>
                 <w:numId w:val="0"/>
               </w:numPr>
               <w:jc w:val="center"/>
@@ -2168,13 +2129,7 @@
               <w:rPr>
                 <w:rFonts w:hint="default"/>
               </w:rPr>
-              <w:t>7</w:t>
-            </w:r>
-            <w:r>
-              <w:rPr>
-                <w:rFonts w:hint="default"/>
-              </w:rPr>
-              <w:t>,000,000 SSPJ</w:t>
+              <w:t>7,000,000 SSPJ</w:t>
             </w:r>
           </w:p>
         </w:tc>
@@ -2191,6 +2146,7 @@
           <w:p>
             <w:pPr>
               <w:numPr>
+                <w:ilvl w:val="0"/>
                 <w:numId w:val="0"/>
               </w:numPr>
               <w:jc w:val="center"/>
@@ -2218,6 +2174,7 @@
           <w:p>
             <w:pPr>
               <w:numPr>
+                <w:ilvl w:val="0"/>
                 <w:numId w:val="0"/>
               </w:numPr>
               <w:jc w:val="center"/>
@@ -2231,13 +2188,7 @@
               <w:rPr>
                 <w:rFonts w:hint="default"/>
               </w:rPr>
-              <w:t>7</w:t>
-            </w:r>
-            <w:r>
-              <w:rPr>
-                <w:rFonts w:hint="default"/>
-              </w:rPr>
-              <w:t>,000,000 SSPJ</w:t>
+              <w:t>7,000,000 SSPJ</w:t>
             </w:r>
           </w:p>
         </w:tc>
@@ -2254,6 +2205,7 @@
           <w:p>
             <w:pPr>
               <w:numPr>
+                <w:ilvl w:val="0"/>
                 <w:numId w:val="0"/>
               </w:numPr>
               <w:jc w:val="center"/>
@@ -2281,6 +2233,7 @@
           <w:p>
             <w:pPr>
               <w:numPr>
+                <w:ilvl w:val="0"/>
                 <w:numId w:val="0"/>
               </w:numPr>
               <w:jc w:val="center"/>
@@ -2294,13 +2247,7 @@
               <w:rPr>
                 <w:rFonts w:hint="default"/>
               </w:rPr>
-              <w:t>7</w:t>
-            </w:r>
-            <w:r>
-              <w:rPr>
-                <w:rFonts w:hint="default"/>
-              </w:rPr>
-              <w:t>,000,000 SSPJ</w:t>
+              <w:t>7,000,000 SSPJ</w:t>
             </w:r>
           </w:p>
         </w:tc>
@@ -2317,6 +2264,7 @@
           <w:p>
             <w:pPr>
               <w:numPr>
+                <w:ilvl w:val="0"/>
                 <w:numId w:val="0"/>
               </w:numPr>
               <w:jc w:val="center"/>
@@ -2344,6 +2292,7 @@
           <w:p>
             <w:pPr>
               <w:numPr>
+                <w:ilvl w:val="0"/>
                 <w:numId w:val="0"/>
               </w:numPr>
               <w:jc w:val="center"/>
@@ -2357,13 +2306,7 @@
               <w:rPr>
                 <w:rFonts w:hint="default"/>
               </w:rPr>
-              <w:t>7</w:t>
-            </w:r>
-            <w:r>
-              <w:rPr>
-                <w:rFonts w:hint="default"/>
-              </w:rPr>
-              <w:t>,000,000 SSPJ</w:t>
+              <w:t>7,000,000 SSPJ</w:t>
             </w:r>
           </w:p>
         </w:tc>
@@ -2380,6 +2323,7 @@
           <w:p>
             <w:pPr>
               <w:numPr>
+                <w:ilvl w:val="0"/>
                 <w:numId w:val="0"/>
               </w:numPr>
               <w:jc w:val="center"/>
@@ -2407,6 +2351,7 @@
           <w:p>
             <w:pPr>
               <w:numPr>
+                <w:ilvl w:val="0"/>
                 <w:numId w:val="0"/>
               </w:numPr>
               <w:jc w:val="center"/>
@@ -2420,13 +2365,7 @@
               <w:rPr>
                 <w:rFonts w:hint="default"/>
               </w:rPr>
-              <w:t>7</w:t>
-            </w:r>
-            <w:r>
-              <w:rPr>
-                <w:rFonts w:hint="default"/>
-              </w:rPr>
-              <w:t>,000,000 SSPJ</w:t>
+              <w:t>7,000,000 SSPJ</w:t>
             </w:r>
           </w:p>
         </w:tc>
@@ -2443,6 +2382,7 @@
           <w:p>
             <w:pPr>
               <w:numPr>
+                <w:ilvl w:val="0"/>
                 <w:numId w:val="0"/>
               </w:numPr>
               <w:jc w:val="center"/>
@@ -2470,6 +2410,7 @@
           <w:p>
             <w:pPr>
               <w:numPr>
+                <w:ilvl w:val="0"/>
                 <w:numId w:val="0"/>
               </w:numPr>
               <w:jc w:val="center"/>
@@ -2483,13 +2424,7 @@
               <w:rPr>
                 <w:rFonts w:hint="default"/>
               </w:rPr>
-              <w:t>16</w:t>
-            </w:r>
-            <w:r>
-              <w:rPr>
-                <w:rFonts w:hint="default"/>
-              </w:rPr>
-              <w:t>,000,000 SSPJ</w:t>
+              <w:t>16,000,000 SSPJ</w:t>
             </w:r>
           </w:p>
         </w:tc>
@@ -2498,6 +2433,7 @@
     <w:p>
       <w:pPr>
         <w:numPr>
+          <w:ilvl w:val="0"/>
           <w:numId w:val="0"/>
         </w:numPr>
         <w:ind w:firstLine="420" w:firstLineChars="0"/>
@@ -2534,77 +2470,66 @@
         <w:jc w:val="left"/>
       </w:pPr>
       <w:r>
-        <w:t xml:space="preserve">1. </w:t>
-      </w:r>
-      <w:r>
-        <w:t>SSPJ</w:t>
-      </w:r>
-      <w:r>
-        <w:t>功能</w:t>
-      </w:r>
-    </w:p>
-    <w:p>
-      <w:pPr>
-        <w:jc w:val="left"/>
-      </w:pPr>
-    </w:p>
-    <w:p>
-      <w:pPr>
-        <w:numPr>
+        <w:t>1. SSPJ功能</w:t>
+      </w:r>
+    </w:p>
+    <w:p>
+      <w:pPr>
+        <w:jc w:val="left"/>
+      </w:pPr>
+    </w:p>
+    <w:p>
+      <w:pPr>
+        <w:numPr>
+          <w:ilvl w:val="0"/>
           <w:numId w:val="0"/>
         </w:numPr>
         <w:ind w:left="420" w:leftChars="0" w:firstLine="420" w:firstLineChars="0"/>
         <w:jc w:val="left"/>
       </w:pPr>
       <w:r>
-        <w:t xml:space="preserve">(1) </w:t>
-      </w:r>
-      <w:r>
-        <w:t xml:space="preserve">SSPJ 可以作为一种货币流通于超市用户与 Smart Supermarket 云平台流通货币，超市用户可以通 SSPJ 来购买 Smart Supermarket 云平台上的所有应用。 </w:t>
-      </w:r>
-    </w:p>
-    <w:p>
-      <w:pPr>
-        <w:ind w:firstLine="420" w:firstLineChars="0"/>
-        <w:jc w:val="left"/>
-      </w:pPr>
-    </w:p>
-    <w:p>
-      <w:pPr>
-        <w:numPr>
+        <w:t xml:space="preserve">(1) SSPJ 可以作为一种货币流通于超市用户与 Smart Supermarket 云平台流通货币，超市用户可以通 SSPJ 来购买 Smart Supermarket 云平台上的所有应用。 </w:t>
+      </w:r>
+    </w:p>
+    <w:p>
+      <w:pPr>
+        <w:ind w:firstLine="420" w:firstLineChars="0"/>
+        <w:jc w:val="left"/>
+      </w:pPr>
+    </w:p>
+    <w:p>
+      <w:pPr>
+        <w:numPr>
+          <w:ilvl w:val="0"/>
           <w:numId w:val="0"/>
         </w:numPr>
         <w:ind w:left="420" w:leftChars="0" w:firstLine="420" w:firstLineChars="0"/>
         <w:jc w:val="left"/>
       </w:pPr>
       <w:r>
-        <w:t xml:space="preserve">(2) </w:t>
-      </w:r>
-      <w:r>
-        <w:t>SSPJ 可以作为一种货币流通普通客户与接入 Smart Supermarket云平台的超市用户的间的流通货币，顾客可以用 SSPJ 来购买所有接入 Smart Supermarket 云平台的所有商品。</w:t>
-      </w:r>
-    </w:p>
-    <w:p>
-      <w:pPr>
-        <w:numPr>
-          <w:numId w:val="0"/>
-        </w:numPr>
-        <w:jc w:val="left"/>
-      </w:pPr>
-    </w:p>
-    <w:p>
-      <w:pPr>
-        <w:numPr>
+        <w:t>(2) SSPJ 可以作为一种货币流通普通客户与接入 Smart Supermarket云平台的超市用户的间的流通货币，顾客可以用 SSPJ 来购买所有接入 Smart Supermarket 云平台的所有商品。</w:t>
+      </w:r>
+    </w:p>
+    <w:p>
+      <w:pPr>
+        <w:numPr>
+          <w:ilvl w:val="0"/>
+          <w:numId w:val="0"/>
+        </w:numPr>
+        <w:jc w:val="left"/>
+      </w:pPr>
+    </w:p>
+    <w:p>
+      <w:pPr>
+        <w:numPr>
+          <w:ilvl w:val="0"/>
           <w:numId w:val="0"/>
         </w:numPr>
         <w:ind w:left="420" w:leftChars="0" w:firstLine="420" w:firstLineChars="0"/>
         <w:jc w:val="left"/>
       </w:pPr>
       <w:r>
-        <w:t>(3)</w:t>
-      </w:r>
-      <w:r>
-        <w:t xml:space="preserve">SSPJ 可以作为 Smart Supermarket 云平台的收益凭证， 我们会将 Smart Supermarket 云平台的按照road map 项目实施的收益的 10% 作为利润回报给 SSPJ 持有者， SSPJ 的 tokens 数量作为 凭证份额（shares) </w:t>
+        <w:t xml:space="preserve">(3)SSPJ 可以作为 Smart Supermarket 云平台的收益凭证， 我们会将 Smart Supermarket 云平台的按照road map 项目实施的收益的 10% 作为利润回报给 SSPJ 持有者， SSPJ 的 tokens 数量作为 凭证份额（shares) </w:t>
       </w:r>
     </w:p>
     <w:p>
@@ -2622,69 +2547,32 @@
         <w:jc w:val="left"/>
       </w:pPr>
       <w:r>
-        <w:t>(4)</w:t>
-      </w:r>
-      <w:r>
-        <w:t xml:space="preserve"> SSPJ 可以作为类证券投资产品， 整个 Smart Supermarket 云平台的应用市场市值估值  </w:t>
-      </w:r>
-      <w:r>
-        <w:t>2</w:t>
-      </w:r>
-      <w:r>
-        <w:t>5</w:t>
-      </w:r>
-      <w:r>
-        <w:t>,</w:t>
-      </w:r>
-      <w:r>
-        <w:t xml:space="preserve">000,000,000,000$, 如果我们 Smart Supermarket 项目能占据市场 10%（当然，我们是整个市场行业基于Smart Supermarket 的先驱者，那么我们所能得到的市场份额远不止这个数）， 那么我们能够获得的市场价值为 </w:t>
-      </w:r>
-      <w:r>
-        <w:t>2,</w:t>
-      </w:r>
-      <w:r>
-        <w:t>5</w:t>
-      </w:r>
-      <w:r>
-        <w:t>0</w:t>
-      </w:r>
-      <w:r>
-        <w:t xml:space="preserve">0,000,000,000$, 那么 SSPJ tokens 的投资者除去每年 Smart Supermarket 10% 的利润回报外， 还能拥有 </w:t>
-      </w:r>
-      <w:r>
-        <w:t>超过1000</w:t>
-      </w:r>
-      <w:r>
-        <w:t>倍的资产增值。</w:t>
-      </w:r>
-    </w:p>
-    <w:p>
-      <w:pPr>
-        <w:ind w:firstLine="420" w:firstLineChars="0"/>
-        <w:jc w:val="left"/>
-      </w:pPr>
-    </w:p>
-    <w:p>
-      <w:pPr>
-        <w:numPr>
+        <w:t>(4) SSPJ 可以作为类证券投资产品， 整个 Smart Supermarket 云平台的应用市场市值估值  25,000,000,000,000$, 如果我们 Smart Supermarket 项目能占据市场 10%（当然，我们是整个市场行业基于Smart Supermarket 的先驱者，那么我们所能得到的市场份额远不止这个数）， 那么我们能够获得的市场价值为 2,500,000,000,000$, 那么 SSPJ tokens 的投资者除去每年 Smart Supermarket 10% 的利润回报外， 还能拥有 超过1000倍的资产增值。</w:t>
+      </w:r>
+    </w:p>
+    <w:p>
+      <w:pPr>
+        <w:ind w:firstLine="420" w:firstLineChars="0"/>
+        <w:jc w:val="left"/>
+      </w:pPr>
+    </w:p>
+    <w:p>
+      <w:pPr>
+        <w:numPr>
+          <w:ilvl w:val="0"/>
           <w:numId w:val="0"/>
         </w:numPr>
         <w:ind w:left="420" w:leftChars="0" w:firstLine="420" w:firstLineChars="0"/>
         <w:jc w:val="left"/>
       </w:pPr>
       <w:r>
-        <w:t xml:space="preserve">(5) </w:t>
-      </w:r>
-      <w:r>
-        <w:t xml:space="preserve"> SSPJ 可以用来</w:t>
-      </w:r>
-      <w:r>
-        <w:t>作为货币储值。市场行情波动时，投资者可以买入SSPJ 作为投资理财产品，来躲避市场风险并且实现增值。</w:t>
-      </w:r>
-    </w:p>
-    <w:p>
-      <w:pPr>
-        <w:numPr>
+        <w:t>(5)  SSPJ 可以用来作为货币储值。市场行情波动时，投资者可以买入SSPJ 作为投资理财产品，来躲避市场风险并且实现增值。</w:t>
+      </w:r>
+    </w:p>
+    <w:p>
+      <w:pPr>
+        <w:numPr>
+          <w:ilvl w:val="0"/>
           <w:numId w:val="0"/>
         </w:numPr>
         <w:ind w:firstLine="420" w:firstLineChars="0"/>
@@ -2707,6 +2595,7 @@
     <w:p>
       <w:pPr>
         <w:numPr>
+          <w:ilvl w:val="0"/>
           <w:numId w:val="0"/>
         </w:numPr>
         <w:ind w:left="420" w:leftChars="0" w:firstLine="420" w:firstLineChars="0"/>
@@ -2721,7 +2610,7 @@
             <wp:cNvGraphicFramePr/>
             <a:graphic xmlns:a="http://schemas.openxmlformats.org/drawingml/2006/main">
               <a:graphicData uri="http://schemas.openxmlformats.org/drawingml/2006/chart">
-                <c:chart xmlns:c="http://schemas.openxmlformats.org/drawingml/2006/chart" xmlns:r="http://schemas.openxmlformats.org/officeDocument/2006/relationships" r:id="rId6"/>
+                <c:chart xmlns:c="http://schemas.openxmlformats.org/drawingml/2006/chart" xmlns:r="http://schemas.openxmlformats.org/officeDocument/2006/relationships" r:id="rId5"/>
               </a:graphicData>
             </a:graphic>
           </wp:inline>
@@ -2731,6 +2620,7 @@
     <w:p>
       <w:pPr>
         <w:numPr>
+          <w:ilvl w:val="0"/>
           <w:numId w:val="0"/>
         </w:numPr>
         <w:jc w:val="left"/>
@@ -2817,6 +2707,626 @@
     <w:p>
       <w:pPr>
         <w:numPr>
+          <w:numId w:val="0"/>
+        </w:numPr>
+        <w:ind w:firstLine="420" w:firstLineChars="0"/>
+        <w:jc w:val="left"/>
+        <w:rPr>
+          <w:rFonts w:hint="eastAsia"/>
+          <w:sz w:val="24"/>
+          <w:szCs w:val="24"/>
+        </w:rPr>
+      </w:pPr>
+      <w:r>
+        <w:rPr>
+          <w:rFonts w:hint="default"/>
+          <w:sz w:val="24"/>
+          <w:szCs w:val="24"/>
+        </w:rPr>
+        <w:t xml:space="preserve">1. </w:t>
+      </w:r>
+      <w:r>
+        <w:rPr>
+          <w:rFonts w:hint="eastAsia"/>
+          <w:sz w:val="24"/>
+          <w:szCs w:val="24"/>
+        </w:rPr>
+        <w:t>监管风险</w:t>
+      </w:r>
+    </w:p>
+    <w:p>
+      <w:pPr>
+        <w:numPr>
+          <w:numId w:val="0"/>
+        </w:numPr>
+        <w:ind w:left="420" w:leftChars="0" w:firstLine="420" w:firstLineChars="0"/>
+        <w:jc w:val="left"/>
+        <w:rPr>
+          <w:rFonts w:hint="eastAsia"/>
+          <w:sz w:val="24"/>
+          <w:szCs w:val="24"/>
+        </w:rPr>
+      </w:pPr>
+      <w:r>
+        <w:rPr>
+          <w:rFonts w:hint="eastAsia"/>
+          <w:sz w:val="24"/>
+          <w:szCs w:val="24"/>
+        </w:rPr>
+        <w:t>通过新法律规范加密数字货币在全球的周转和销售才刚刚启动。</w:t>
+      </w:r>
+      <w:r>
+        <w:rPr>
+          <w:rFonts w:hint="default"/>
+          <w:sz w:val="24"/>
+          <w:szCs w:val="24"/>
+        </w:rPr>
+        <w:t xml:space="preserve">Smart Supermarket </w:t>
+      </w:r>
+      <w:r>
+        <w:rPr>
+          <w:rFonts w:hint="eastAsia"/>
+          <w:sz w:val="24"/>
+          <w:szCs w:val="24"/>
+        </w:rPr>
+        <w:t>警告参与者,对可能由于不同司法管辖区对代币销售和加密数字货币作出的可能的限制而导致的项目可能的变更,</w:t>
+      </w:r>
+      <w:r>
+        <w:rPr>
+          <w:rFonts w:hint="default"/>
+          <w:sz w:val="24"/>
+          <w:szCs w:val="24"/>
+        </w:rPr>
+        <w:t>Smart Supermarket 团队</w:t>
+      </w:r>
+      <w:r>
+        <w:rPr>
+          <w:rFonts w:hint="eastAsia"/>
+          <w:sz w:val="24"/>
+          <w:szCs w:val="24"/>
+        </w:rPr>
+        <w:t>不承担责任。</w:t>
+      </w:r>
+    </w:p>
+    <w:p>
+      <w:pPr>
+        <w:numPr>
+          <w:numId w:val="0"/>
+        </w:numPr>
+        <w:ind w:left="420" w:leftChars="0" w:firstLine="420" w:firstLineChars="0"/>
+        <w:jc w:val="left"/>
+        <w:rPr>
+          <w:rFonts w:hint="eastAsia"/>
+          <w:sz w:val="24"/>
+          <w:szCs w:val="24"/>
+        </w:rPr>
+      </w:pPr>
+      <w:r>
+        <w:rPr>
+          <w:rFonts w:hint="eastAsia"/>
+          <w:sz w:val="24"/>
+          <w:szCs w:val="24"/>
+        </w:rPr>
+        <w:t>由于中国和美国禁止其公民参与涉及加密数字货币市场的高风险项目,我们不接受来自这些国家的公民的资金。由于区块链技术最近才出现,与之</w:t>
+      </w:r>
+    </w:p>
+    <w:p>
+      <w:pPr>
+        <w:numPr>
+          <w:numId w:val="0"/>
+        </w:numPr>
+        <w:ind w:firstLine="420" w:firstLineChars="0"/>
+        <w:jc w:val="left"/>
+        <w:rPr>
+          <w:rFonts w:hint="eastAsia"/>
+          <w:sz w:val="24"/>
+          <w:szCs w:val="24"/>
+        </w:rPr>
+      </w:pPr>
+      <w:r>
+        <w:rPr>
+          <w:rFonts w:hint="eastAsia"/>
+          <w:sz w:val="24"/>
+          <w:szCs w:val="24"/>
+        </w:rPr>
+        <w:t>相关的技术和法律问题实际上是不受监管的。</w:t>
+      </w:r>
+    </w:p>
+    <w:p>
+      <w:pPr>
+        <w:numPr>
+          <w:numId w:val="0"/>
+        </w:numPr>
+        <w:ind w:left="420" w:leftChars="0" w:firstLine="420" w:firstLineChars="0"/>
+        <w:jc w:val="left"/>
+        <w:rPr>
+          <w:rFonts w:hint="eastAsia"/>
+          <w:sz w:val="24"/>
+          <w:szCs w:val="24"/>
+        </w:rPr>
+      </w:pPr>
+      <w:r>
+        <w:rPr>
+          <w:rFonts w:hint="default"/>
+          <w:sz w:val="24"/>
+          <w:szCs w:val="24"/>
+        </w:rPr>
+        <w:t>Smart Supermarket 团队</w:t>
+      </w:r>
+      <w:r>
+        <w:rPr>
+          <w:rFonts w:hint="eastAsia"/>
+          <w:sz w:val="24"/>
+          <w:szCs w:val="24"/>
+        </w:rPr>
+        <w:t>警告您,对任何国家可能通过的任何将对项目的发展或整个加密产业的发展产生不利影响的监管区块链技术的法律,</w:t>
+      </w:r>
+      <w:r>
+        <w:rPr>
+          <w:rFonts w:hint="default"/>
+          <w:sz w:val="24"/>
+          <w:szCs w:val="24"/>
+        </w:rPr>
+        <w:t xml:space="preserve"> Smart Supermarket 团队</w:t>
+      </w:r>
+      <w:r>
+        <w:rPr>
+          <w:rFonts w:hint="eastAsia"/>
+          <w:sz w:val="24"/>
+          <w:szCs w:val="24"/>
+        </w:rPr>
+        <w:t>不承担责任。</w:t>
+      </w:r>
+    </w:p>
+    <w:p>
+      <w:pPr>
+        <w:numPr>
+          <w:numId w:val="0"/>
+        </w:numPr>
+        <w:ind w:firstLine="420" w:firstLineChars="0"/>
+        <w:jc w:val="left"/>
+        <w:rPr>
+          <w:rFonts w:hint="eastAsia"/>
+          <w:sz w:val="24"/>
+          <w:szCs w:val="24"/>
+        </w:rPr>
+      </w:pPr>
+      <w:r>
+        <w:rPr>
+          <w:rFonts w:hint="eastAsia"/>
+          <w:sz w:val="24"/>
+          <w:szCs w:val="24"/>
+        </w:rPr>
+        <w:t xml:space="preserve"> </w:t>
+      </w:r>
+    </w:p>
+    <w:p>
+      <w:pPr>
+        <w:numPr>
+          <w:numId w:val="0"/>
+        </w:numPr>
+        <w:ind w:firstLine="420" w:firstLineChars="0"/>
+        <w:jc w:val="left"/>
+        <w:rPr>
+          <w:rFonts w:hint="eastAsia"/>
+          <w:sz w:val="24"/>
+          <w:szCs w:val="24"/>
+        </w:rPr>
+      </w:pPr>
+      <w:r>
+        <w:rPr>
+          <w:rFonts w:hint="default"/>
+          <w:sz w:val="24"/>
+          <w:szCs w:val="24"/>
+        </w:rPr>
+        <w:t xml:space="preserve">2. </w:t>
+      </w:r>
+      <w:r>
+        <w:rPr>
+          <w:rFonts w:hint="eastAsia"/>
+          <w:sz w:val="24"/>
+          <w:szCs w:val="24"/>
+        </w:rPr>
+        <w:t>技术风险</w:t>
+      </w:r>
+    </w:p>
+    <w:p>
+      <w:pPr>
+        <w:numPr>
+          <w:numId w:val="0"/>
+        </w:numPr>
+        <w:ind w:left="420" w:leftChars="0" w:firstLine="420" w:firstLineChars="0"/>
+        <w:jc w:val="left"/>
+        <w:rPr>
+          <w:rFonts w:hint="eastAsia"/>
+          <w:sz w:val="24"/>
+          <w:szCs w:val="24"/>
+        </w:rPr>
+      </w:pPr>
+      <w:r>
+        <w:rPr>
+          <w:rFonts w:hint="eastAsia"/>
+          <w:sz w:val="24"/>
+          <w:szCs w:val="24"/>
+        </w:rPr>
+        <w:t>开放的协议会为</w:t>
+      </w:r>
+      <w:r>
+        <w:rPr>
+          <w:rFonts w:hint="default"/>
+          <w:sz w:val="24"/>
+          <w:szCs w:val="24"/>
+        </w:rPr>
+        <w:t>Smart Supermarket</w:t>
+      </w:r>
+      <w:r>
+        <w:rPr>
+          <w:rFonts w:hint="eastAsia"/>
+          <w:sz w:val="24"/>
+          <w:szCs w:val="24"/>
+        </w:rPr>
+        <w:t>的开发带来额外的风险。一个平台可能会成为网络攻击的目标,这将对它的成本、声誉、工具和客户的个人数据产生负面影响。团队将尽最大努力确保项目的安全,但我们警告您万无一失是不可能的。</w:t>
+      </w:r>
+    </w:p>
+    <w:p>
+      <w:pPr>
+        <w:numPr>
+          <w:numId w:val="0"/>
+        </w:numPr>
+        <w:ind w:left="420" w:leftChars="0" w:firstLine="420" w:firstLineChars="0"/>
+        <w:jc w:val="left"/>
+        <w:rPr>
+          <w:rFonts w:hint="eastAsia"/>
+          <w:sz w:val="24"/>
+          <w:szCs w:val="24"/>
+        </w:rPr>
+      </w:pPr>
+      <w:r>
+        <w:rPr>
+          <w:rFonts w:hint="eastAsia"/>
+          <w:sz w:val="24"/>
+          <w:szCs w:val="24"/>
+        </w:rPr>
+        <w:t>在</w:t>
+      </w:r>
+      <w:r>
+        <w:rPr>
+          <w:rFonts w:hint="default"/>
+          <w:sz w:val="24"/>
+          <w:szCs w:val="24"/>
+        </w:rPr>
+        <w:t>无人超市领域</w:t>
+      </w:r>
+      <w:r>
+        <w:rPr>
+          <w:rFonts w:hint="eastAsia"/>
+          <w:sz w:val="24"/>
+          <w:szCs w:val="24"/>
+        </w:rPr>
+        <w:t>创建</w:t>
+      </w:r>
+      <w:r>
+        <w:rPr>
+          <w:rFonts w:hint="default"/>
+          <w:sz w:val="24"/>
+          <w:szCs w:val="24"/>
+        </w:rPr>
+        <w:t>基于区块链技术的云</w:t>
+      </w:r>
+      <w:r>
+        <w:rPr>
+          <w:rFonts w:hint="eastAsia"/>
+          <w:sz w:val="24"/>
+          <w:szCs w:val="24"/>
+        </w:rPr>
+        <w:t>平台是一项全新的挑战,需要人力资源和必要的物质和技术资源。</w:t>
+      </w:r>
+    </w:p>
+    <w:p>
+      <w:pPr>
+        <w:numPr>
+          <w:numId w:val="0"/>
+        </w:numPr>
+        <w:ind w:left="420" w:leftChars="0" w:firstLine="420" w:firstLineChars="0"/>
+        <w:jc w:val="left"/>
+        <w:rPr>
+          <w:rFonts w:hint="eastAsia"/>
+          <w:sz w:val="24"/>
+          <w:szCs w:val="24"/>
+        </w:rPr>
+      </w:pPr>
+      <w:r>
+        <w:rPr>
+          <w:rFonts w:hint="default"/>
+          <w:sz w:val="24"/>
+          <w:szCs w:val="24"/>
+        </w:rPr>
+        <w:t>Smart Supermarket</w:t>
+      </w:r>
+      <w:r>
+        <w:rPr>
+          <w:rFonts w:hint="eastAsia"/>
+          <w:sz w:val="24"/>
+          <w:szCs w:val="24"/>
+        </w:rPr>
+        <w:t>存在需要比预期更多的资金来发展的风险。此外,还存在无法吸引到成功发布项目所必需的专业人才的风险。</w:t>
+      </w:r>
+    </w:p>
+    <w:p>
+      <w:pPr>
+        <w:numPr>
+          <w:numId w:val="0"/>
+        </w:numPr>
+        <w:ind w:firstLine="420" w:firstLineChars="0"/>
+        <w:jc w:val="left"/>
+        <w:rPr>
+          <w:rFonts w:hint="eastAsia"/>
+          <w:sz w:val="24"/>
+          <w:szCs w:val="24"/>
+        </w:rPr>
+      </w:pPr>
+      <w:r>
+        <w:rPr>
+          <w:rFonts w:hint="default"/>
+          <w:sz w:val="24"/>
+          <w:szCs w:val="24"/>
+        </w:rPr>
+        <w:t xml:space="preserve">3. </w:t>
+      </w:r>
+      <w:r>
+        <w:rPr>
+          <w:rFonts w:hint="eastAsia"/>
+          <w:sz w:val="24"/>
+          <w:szCs w:val="24"/>
+        </w:rPr>
+        <w:t>金融风险</w:t>
+      </w:r>
+    </w:p>
+    <w:p>
+      <w:pPr>
+        <w:numPr>
+          <w:numId w:val="0"/>
+        </w:numPr>
+        <w:ind w:left="420" w:leftChars="0" w:firstLine="420" w:firstLineChars="0"/>
+        <w:jc w:val="left"/>
+        <w:rPr>
+          <w:rFonts w:hint="default"/>
+          <w:sz w:val="24"/>
+          <w:szCs w:val="24"/>
+        </w:rPr>
+      </w:pPr>
+      <w:r>
+        <w:rPr>
+          <w:rFonts w:hint="eastAsia"/>
+          <w:sz w:val="24"/>
+          <w:szCs w:val="24"/>
+        </w:rPr>
+        <w:t>对公司、加密数字货币和各种代币销售进行投资被认为是具有高风险的。对Smart Supermarket进行投资不能保证收入;您可能会遭受严重的损失。</w:t>
+      </w:r>
+      <w:r>
+        <w:rPr>
+          <w:rFonts w:hint="eastAsia"/>
+          <w:sz w:val="24"/>
+          <w:szCs w:val="24"/>
+        </w:rPr>
+        <w:tab/>
+      </w:r>
+      <w:r>
+        <w:rPr>
+          <w:rFonts w:hint="eastAsia"/>
+          <w:sz w:val="24"/>
+          <w:szCs w:val="24"/>
+        </w:rPr>
+        <w:t>我们希望提醒您, SSPJ代币作为Smart Supermarket平台所有成员之间的交换工具使用, 用于接入Smart Supermarket 云平台的超市会员支付平台的费用，用于顾客购买接入Smart Supermarket 云平台的超市会员商品的货币。它不赋予您在时雨科技有限公司，以及Smart Supermarket 团队的投票权或财产权。 Smart Supermarket 平台不会将SSPJ代币转换成法定货币</w:t>
+      </w:r>
+      <w:r>
+        <w:rPr>
+          <w:rFonts w:hint="default"/>
+          <w:sz w:val="24"/>
+          <w:szCs w:val="24"/>
+        </w:rPr>
+        <w:t>。</w:t>
+      </w:r>
+    </w:p>
+    <w:p>
+      <w:pPr>
+        <w:numPr>
+          <w:numId w:val="0"/>
+        </w:numPr>
+        <w:ind w:left="420" w:leftChars="0" w:firstLine="420" w:firstLineChars="0"/>
+        <w:jc w:val="left"/>
+        <w:rPr>
+          <w:rFonts w:hint="eastAsia"/>
+          <w:sz w:val="24"/>
+          <w:szCs w:val="24"/>
+        </w:rPr>
+      </w:pPr>
+      <w:r>
+        <w:rPr>
+          <w:rFonts w:hint="eastAsia"/>
+          <w:sz w:val="24"/>
+          <w:szCs w:val="24"/>
+        </w:rPr>
+        <w:t>如果SSPJ代币在第三方交易所上市,我们不对SSPJ代币的波动负责。加密数字货币目前正经历大幅波动。全球经济2008年遭受的金融危机还历历在目。我们警告您,在加密数字货币或法定货币发生急剧波动的情况下可能会出现损失。将SSPJ代币和加密数字代币转换为法定货币从整体上还是一个法律上未定义的程序。如果任何司法管辖区落实了任何对加密行业产生不利影响的法律,将代币转换成法定货币可能会变得难于或不可能实现。</w:t>
+      </w:r>
+    </w:p>
+    <w:p>
+      <w:pPr>
+        <w:numPr>
+          <w:numId w:val="0"/>
+        </w:numPr>
+        <w:ind w:left="420" w:leftChars="0" w:firstLine="420" w:firstLineChars="0"/>
+        <w:jc w:val="left"/>
+        <w:rPr>
+          <w:rFonts w:hint="eastAsia"/>
+          <w:sz w:val="24"/>
+          <w:szCs w:val="24"/>
+        </w:rPr>
+      </w:pPr>
+      <w:r>
+        <w:rPr>
+          <w:rFonts w:hint="eastAsia"/>
+          <w:sz w:val="24"/>
+          <w:szCs w:val="24"/>
+        </w:rPr>
+        <w:t>请谨记,当代币被转换成法定货币时,相关的服务可能会收取费用,而且您所在司法管辖区的政府可能会要求您缴纳税款。全球任何一个司法管辖区颁布的新法律都可能导致您有义务对购买SSPJ的任何资金缴纳税款或支付额外费用。在代币销售时,购买代币后在项目上线之前的这段时间,您可能无法使用和出售代币。</w:t>
+      </w:r>
+    </w:p>
+    <w:p>
+      <w:pPr>
+        <w:numPr>
+          <w:numId w:val="0"/>
+        </w:numPr>
+        <w:ind w:firstLine="420" w:firstLineChars="0"/>
+        <w:jc w:val="left"/>
+        <w:rPr>
+          <w:rFonts w:hint="eastAsia"/>
+          <w:sz w:val="24"/>
+          <w:szCs w:val="24"/>
+        </w:rPr>
+      </w:pPr>
+      <w:r>
+        <w:rPr>
+          <w:rFonts w:hint="default"/>
+          <w:sz w:val="24"/>
+          <w:szCs w:val="24"/>
+        </w:rPr>
+        <w:t xml:space="preserve">4. </w:t>
+      </w:r>
+      <w:r>
+        <w:rPr>
+          <w:rFonts w:hint="eastAsia"/>
+          <w:sz w:val="24"/>
+          <w:szCs w:val="24"/>
+        </w:rPr>
+        <w:t>行业风险</w:t>
+      </w:r>
+    </w:p>
+    <w:p>
+      <w:pPr>
+        <w:numPr>
+          <w:numId w:val="0"/>
+        </w:numPr>
+        <w:ind w:left="420" w:leftChars="0" w:firstLine="420" w:firstLineChars="0"/>
+        <w:jc w:val="left"/>
+        <w:rPr>
+          <w:rFonts w:hint="eastAsia"/>
+          <w:sz w:val="24"/>
+          <w:szCs w:val="24"/>
+        </w:rPr>
+      </w:pPr>
+      <w:r>
+        <w:rPr>
+          <w:rFonts w:hint="default"/>
+          <w:sz w:val="24"/>
+          <w:szCs w:val="24"/>
+        </w:rPr>
+        <w:t>Smart Supermarket</w:t>
+      </w:r>
+      <w:r>
+        <w:rPr>
+          <w:rFonts w:hint="eastAsia"/>
+          <w:sz w:val="24"/>
+          <w:szCs w:val="24"/>
+        </w:rPr>
+        <w:t>团队希望提醒您,我们不保证项目的成功开发或退款。</w:t>
+      </w:r>
+      <w:r>
+        <w:rPr>
+          <w:rFonts w:hint="default"/>
+          <w:sz w:val="24"/>
+          <w:szCs w:val="24"/>
+        </w:rPr>
+        <w:t>基于无人超市发展的云平台服务的</w:t>
+      </w:r>
+      <w:r>
+        <w:rPr>
+          <w:rFonts w:hint="eastAsia"/>
+          <w:sz w:val="24"/>
+          <w:szCs w:val="24"/>
+        </w:rPr>
+        <w:t>其他项目可能会成功,这将对</w:t>
+      </w:r>
+      <w:r>
+        <w:rPr>
+          <w:rFonts w:hint="default"/>
+          <w:sz w:val="24"/>
+          <w:szCs w:val="24"/>
+        </w:rPr>
+        <w:t>Samrt Supermarket</w:t>
+      </w:r>
+      <w:r>
+        <w:rPr>
+          <w:rFonts w:hint="eastAsia"/>
+          <w:sz w:val="24"/>
+          <w:szCs w:val="24"/>
+        </w:rPr>
+        <w:t>参与者的头寸产生负面影响。</w:t>
+      </w:r>
+    </w:p>
+    <w:p>
+      <w:pPr>
+        <w:numPr>
+          <w:numId w:val="0"/>
+        </w:numPr>
+        <w:ind w:left="420" w:leftChars="0" w:firstLine="420" w:firstLineChars="0"/>
+        <w:jc w:val="left"/>
+        <w:rPr>
+          <w:rFonts w:hint="eastAsia"/>
+          <w:sz w:val="24"/>
+          <w:szCs w:val="24"/>
+        </w:rPr>
+      </w:pPr>
+      <w:r>
+        <w:rPr>
+          <w:rFonts w:hint="default"/>
+          <w:sz w:val="24"/>
+          <w:szCs w:val="24"/>
+        </w:rPr>
+        <w:t>面向无人超市而基于区块链技术而构建的智能超市云平台是整个零售也开创性的行动</w:t>
+      </w:r>
+      <w:r>
+        <w:rPr>
+          <w:rFonts w:hint="eastAsia"/>
+          <w:sz w:val="24"/>
+          <w:szCs w:val="24"/>
+        </w:rPr>
+        <w:t>。</w:t>
+      </w:r>
+      <w:r>
+        <w:rPr>
+          <w:rFonts w:hint="default"/>
+          <w:sz w:val="24"/>
+          <w:szCs w:val="24"/>
+        </w:rPr>
+        <w:t>在整个零售业行业这是开先河的事情。如果成功了，那么对整个零售也将会是一场革命性的行动。当然这场革命性的行动可能会得到传统零售业的一些支持。也可能会迎来传统零售业的极力反扑。传统零售业里面的一些公司可能会成为整个云平台接入会员接受SSPJ，推动Smart Supermarket 的进程。但是如果传统零售业极力反扑。我们团队也会自主构建无人超市。来支持 SSPJ 生态全的发展。 Smart Supermarket 团队</w:t>
+      </w:r>
+    </w:p>
+    <w:p>
+      <w:pPr>
+        <w:numPr>
+          <w:numId w:val="0"/>
+        </w:numPr>
+        <w:ind w:firstLine="420" w:firstLineChars="0"/>
+        <w:jc w:val="left"/>
+        <w:rPr>
+          <w:rFonts w:hint="eastAsia"/>
+          <w:sz w:val="24"/>
+          <w:szCs w:val="24"/>
+        </w:rPr>
+      </w:pPr>
+      <w:r>
+        <w:rPr>
+          <w:rFonts w:hint="default"/>
+          <w:sz w:val="24"/>
+          <w:szCs w:val="24"/>
+        </w:rPr>
+        <w:t>不排除市场不兼容 Smart Supermarket 项目发展的情况。</w:t>
+      </w:r>
+    </w:p>
+    <w:p>
+      <w:pPr>
+        <w:numPr>
           <w:ilvl w:val="0"/>
           <w:numId w:val="2"/>
         </w:numPr>
@@ -2882,6 +3392,7 @@
     <w:p>
       <w:pPr>
         <w:numPr>
+          <w:ilvl w:val="0"/>
           <w:numId w:val="0"/>
         </w:numPr>
         <w:ind w:left="420" w:leftChars="0" w:firstLine="420" w:firstLineChars="0"/>
@@ -2927,6 +3438,7 @@
     <w:p>
       <w:pPr>
         <w:numPr>
+          <w:ilvl w:val="0"/>
           <w:numId w:val="0"/>
         </w:numPr>
         <w:ind w:left="420" w:leftChars="0" w:firstLine="420" w:firstLineChars="0"/>
@@ -2972,6 +3484,7 @@
     <w:p>
       <w:pPr>
         <w:numPr>
+          <w:ilvl w:val="0"/>
           <w:numId w:val="0"/>
         </w:numPr>
         <w:ind w:left="420" w:leftChars="0" w:firstLine="420" w:firstLineChars="0"/>
@@ -3089,14 +3602,16 @@
     <w:p>
       <w:pPr>
         <w:numPr>
-          <w:numId w:val="0"/>
-        </w:numPr>
-        <w:jc w:val="left"/>
-      </w:pPr>
-    </w:p>
-    <w:p>
-      <w:pPr>
-        <w:numPr>
+          <w:ilvl w:val="0"/>
+          <w:numId w:val="0"/>
+        </w:numPr>
+        <w:jc w:val="left"/>
+      </w:pPr>
+    </w:p>
+    <w:p>
+      <w:pPr>
+        <w:numPr>
+          <w:ilvl w:val="0"/>
           <w:numId w:val="0"/>
         </w:numPr>
         <w:ind w:left="420" w:leftChars="0" w:firstLine="420" w:firstLineChars="0"/>
@@ -3108,10 +3623,7 @@
         </w:rPr>
       </w:pPr>
       <w:r>
-        <w:t>(6)</w:t>
-      </w:r>
-      <w:r>
-        <w:t xml:space="preserve"> SSPJ 可以用来作为货币储值。市场行情波动时，投资者可以买入SSPJ 作为投资理财产品，来躲避市场风险并且实现增值。</w:t>
+        <w:t>(6) SSPJ 可以用来作为货币储值。市场行情波动时，投资者可以买入SSPJ 作为投资理财产品，来躲避市场风险并且实现增值。</w:t>
       </w:r>
     </w:p>
     <w:p>
@@ -3140,6 +3652,7 @@
     <w:p>
       <w:pPr>
         <w:numPr>
+          <w:ilvl w:val="0"/>
           <w:numId w:val="0"/>
         </w:numPr>
         <w:ind w:left="420" w:leftChars="0" w:firstLine="420" w:firstLineChars="0"/>
@@ -3162,6 +3675,7 @@
     <w:p>
       <w:pPr>
         <w:numPr>
+          <w:ilvl w:val="0"/>
           <w:numId w:val="0"/>
         </w:numPr>
         <w:ind w:left="420" w:leftChars="0" w:firstLine="420" w:firstLineChars="0"/>
@@ -3184,6 +3698,7 @@
     <w:p>
       <w:pPr>
         <w:numPr>
+          <w:ilvl w:val="0"/>
           <w:numId w:val="0"/>
         </w:numPr>
         <w:ind w:left="420" w:leftChars="0" w:firstLine="420" w:firstLineChars="0"/>
@@ -3198,6 +3713,7 @@
     <w:p>
       <w:pPr>
         <w:numPr>
+          <w:ilvl w:val="0"/>
           <w:numId w:val="0"/>
         </w:numPr>
         <w:ind w:left="420" w:leftChars="0" w:firstLine="420" w:firstLineChars="0"/>
@@ -3243,6 +3759,7 @@
     <w:p>
       <w:pPr>
         <w:numPr>
+          <w:ilvl w:val="0"/>
           <w:numId w:val="0"/>
         </w:numPr>
         <w:ind w:left="420" w:leftChars="0" w:firstLine="420" w:firstLineChars="0"/>
@@ -3357,6 +3874,7 @@
     <w:p>
       <w:pPr>
         <w:numPr>
+          <w:ilvl w:val="0"/>
           <w:numId w:val="0"/>
         </w:numPr>
         <w:ind w:left="420" w:leftChars="0" w:firstLine="420" w:firstLineChars="0"/>
@@ -3402,6 +3920,7 @@
     <w:p>
       <w:pPr>
         <w:numPr>
+          <w:ilvl w:val="0"/>
           <w:numId w:val="0"/>
         </w:numPr>
         <w:ind w:left="420" w:leftChars="0" w:firstLine="420" w:firstLineChars="0"/>
@@ -3447,6 +3966,7 @@
     <w:p>
       <w:pPr>
         <w:numPr>
+          <w:ilvl w:val="0"/>
           <w:numId w:val="0"/>
         </w:numPr>
         <w:ind w:left="420" w:leftChars="0" w:firstLine="420" w:firstLineChars="0"/>
@@ -3463,7 +3983,17 @@
           <w:sz w:val="24"/>
           <w:szCs w:val="24"/>
         </w:rPr>
-        <w:t>SSPJ ICO 大的分为三个阶段， 在每个阶段完了的时候会分发该阶段参与者应该获得的代币</w:t>
+        <w:t>SSPJ ICO 大的分为三个阶段， 在每个阶段完了的时候会分发该阶段参与者应该</w:t>
+      </w:r>
+      <w:bookmarkStart w:id="0" w:name="_GoBack"/>
+      <w:bookmarkEnd w:id="0"/>
+      <w:r>
+        <w:rPr>
+          <w:rFonts w:hint="default"/>
+          <w:sz w:val="24"/>
+          <w:szCs w:val="24"/>
+        </w:rPr>
+        <w:t>获得的代币</w:t>
       </w:r>
     </w:p>
     <w:p>
@@ -3492,6 +4022,7 @@
     <w:p>
       <w:pPr>
         <w:numPr>
+          <w:ilvl w:val="0"/>
           <w:numId w:val="0"/>
         </w:numPr>
         <w:ind w:left="420" w:leftChars="0" w:firstLine="420" w:firstLineChars="0"/>
@@ -3514,6 +4045,36 @@
     <w:p>
       <w:pPr>
         <w:numPr>
+          <w:ilvl w:val="0"/>
+          <w:numId w:val="6"/>
+        </w:numPr>
+        <w:ind w:firstLine="420" w:firstLineChars="0"/>
+        <w:jc w:val="left"/>
+        <w:rPr>
+          <w:rFonts w:hint="default"/>
+          <w:sz w:val="24"/>
+          <w:szCs w:val="24"/>
+        </w:rPr>
+      </w:pPr>
+    </w:p>
+    <w:p>
+      <w:pPr>
+        <w:numPr>
+          <w:ilvl w:val="0"/>
+          <w:numId w:val="0"/>
+        </w:numPr>
+        <w:jc w:val="left"/>
+        <w:rPr>
+          <w:rFonts w:hint="default"/>
+          <w:sz w:val="24"/>
+          <w:szCs w:val="24"/>
+        </w:rPr>
+      </w:pPr>
+    </w:p>
+    <w:p>
+      <w:pPr>
+        <w:numPr>
+          <w:ilvl w:val="0"/>
           <w:numId w:val="0"/>
         </w:numPr>
         <w:ind w:left="420" w:leftChars="0" w:firstLine="420" w:firstLineChars="0"/>
@@ -3537,6 +4098,18 @@
 
 <file path=word/numbering.xml><?xml version="1.0" encoding="utf-8"?>
 <w:numbering xmlns:wpc="http://schemas.microsoft.com/office/word/2010/wordprocessingCanvas" xmlns:mc="http://schemas.openxmlformats.org/markup-compatibility/2006" xmlns:o="urn:schemas-microsoft-com:office:office" xmlns:r="http://schemas.openxmlformats.org/officeDocument/2006/relationships" xmlns:m="http://schemas.openxmlformats.org/officeDocument/2006/math" xmlns:v="urn:schemas-microsoft-com:vml" xmlns:wp14="http://schemas.microsoft.com/office/word/2010/wordprocessingDrawing" xmlns:wp="http://schemas.openxmlformats.org/drawingml/2006/wordprocessingDrawing" xmlns:w10="urn:schemas-microsoft-com:office:word" xmlns:w="http://schemas.openxmlformats.org/wordprocessingml/2006/main" xmlns:w14="http://schemas.microsoft.com/office/word/2010/wordml" xmlns:wpg="http://schemas.microsoft.com/office/word/2010/wordprocessingGroup" xmlns:wpi="http://schemas.microsoft.com/office/word/2010/wordprocessingInk" xmlns:wne="http://schemas.microsoft.com/office/word/2006/wordml" xmlns:wps="http://schemas.microsoft.com/office/word/2010/wordprocessingShape" mc:Ignorable="w14 wp14">
+  <w:abstractNum w:abstractNumId="1519626051">
+    <w:nsid w:val="5A93A743"/>
+    <w:multiLevelType w:val="singleLevel"/>
+    <w:tmpl w:val="5A93A743"/>
+    <w:lvl w:ilvl="0" w:tentative="1">
+      <w:start w:val="1"/>
+      <w:numFmt w:val="chineseCounting"/>
+      <w:suff w:val="nothing"/>
+      <w:lvlText w:val="%1、"/>
+      <w:lvlJc w:val="left"/>
+    </w:lvl>
+  </w:abstractNum>
   <w:abstractNum w:abstractNumId="1519620416">
     <w:nsid w:val="5A939140"/>
     <w:multiLevelType w:val="singleLevel"/>
@@ -3549,15 +4122,15 @@
       <w:lvlJc w:val="left"/>
     </w:lvl>
   </w:abstractNum>
-  <w:abstractNum w:abstractNumId="1519626051">
-    <w:nsid w:val="5A93A743"/>
+  <w:abstractNum w:abstractNumId="1519629684">
+    <w:nsid w:val="5A93B574"/>
     <w:multiLevelType w:val="singleLevel"/>
-    <w:tmpl w:val="5A93A743"/>
+    <w:tmpl w:val="5A93B574"/>
     <w:lvl w:ilvl="0" w:tentative="1">
       <w:start w:val="1"/>
-      <w:numFmt w:val="chineseCounting"/>
-      <w:suff w:val="nothing"/>
-      <w:lvlText w:val="%1、"/>
+      <w:numFmt w:val="decimal"/>
+      <w:suff w:val="space"/>
+      <w:lvlText w:val="%1."/>
       <w:lvlJc w:val="left"/>
     </w:lvl>
   </w:abstractNum>
@@ -3577,18 +4150,6 @@
     <w:nsid w:val="5A93A5C0"/>
     <w:multiLevelType w:val="singleLevel"/>
     <w:tmpl w:val="5A93A5C0"/>
-    <w:lvl w:ilvl="0" w:tentative="1">
-      <w:start w:val="1"/>
-      <w:numFmt w:val="decimal"/>
-      <w:suff w:val="space"/>
-      <w:lvlText w:val="%1."/>
-      <w:lvlJc w:val="left"/>
-    </w:lvl>
-  </w:abstractNum>
-  <w:abstractNum w:abstractNumId="1519629684">
-    <w:nsid w:val="5A93B574"/>
-    <w:multiLevelType w:val="singleLevel"/>
-    <w:tmpl w:val="5A93B574"/>
     <w:lvl w:ilvl="0" w:tentative="1">
       <w:start w:val="1"/>
       <w:numFmt w:val="decimal"/>
@@ -4233,273 +4794,6 @@
     </mc:Fallback>
   </mc:AlternateContent>
   <c:chart>
-    <c:autoTitleDeleted val="1"/>
-    <c:plotArea>
-      <c:layout>
-        <c:manualLayout>
-          <c:layoutTarget val="inner"/>
-          <c:xMode val="edge"/>
-          <c:yMode val="edge"/>
-          <c:x val="0.0920886501007388"/>
-          <c:y val="0.0491666666666667"/>
-          <c:w val="0.903881799865682"/>
-          <c:h val="0.807066666666667"/>
-        </c:manualLayout>
-      </c:layout>
-      <c:barChart>
-        <c:barDir val="col"/>
-        <c:grouping val="clustered"/>
-        <c:varyColors val="0"/>
-        <c:ser>
-          <c:idx val="0"/>
-          <c:order val="0"/>
-          <c:tx>
-            <c:strRef>
-              <c:f>Sheet1!$B$1</c:f>
-              <c:strCache>
-                <c:ptCount val="1"/>
-                <c:pt idx="0">
-                  <c:v>系列 1</c:v>
-                </c:pt>
-              </c:strCache>
-            </c:strRef>
-          </c:tx>
-          <c:spPr>
-            <a:solidFill>
-              <a:schemeClr val="accent1"/>
-            </a:solidFill>
-            <a:ln>
-              <a:noFill/>
-            </a:ln>
-            <a:effectLst/>
-          </c:spPr>
-          <c:invertIfNegative val="0"/>
-          <c:cat>
-            <c:strRef>
-              <c:f>Sheet1!$A$2:$A$5</c:f>
-              <c:strCache>
-                <c:ptCount val="4"/>
-                <c:pt idx="0">
-                  <c:v>2014年</c:v>
-                </c:pt>
-                <c:pt idx="1">
-                  <c:v>2015年</c:v>
-                </c:pt>
-                <c:pt idx="2">
-                  <c:v>2016年</c:v>
-                </c:pt>
-                <c:pt idx="3">
-                  <c:v>2017年</c:v>
-                </c:pt>
-              </c:strCache>
-            </c:strRef>
-          </c:cat>
-          <c:val>
-            <c:numRef>
-              <c:f>Sheet1!$B$2:$B$5</c:f>
-              <c:numCache>
-                <c:formatCode>General</c:formatCode>
-                <c:ptCount val="4"/>
-                <c:pt idx="0" c:formatCode="General">
-                  <c:v>21.2</c:v>
-                </c:pt>
-                <c:pt idx="1" c:formatCode="General">
-                  <c:v>23.1</c:v>
-                </c:pt>
-                <c:pt idx="2" c:formatCode="General">
-                  <c:v>24.7</c:v>
-                </c:pt>
-                <c:pt idx="3" c:formatCode="General">
-                  <c:v>25.54</c:v>
-                </c:pt>
-              </c:numCache>
-            </c:numRef>
-          </c:val>
-        </c:ser>
-        <c:dLbls>
-          <c:dLblPos val="outEnd"/>
-          <c:showLegendKey val="0"/>
-          <c:showVal val="0"/>
-          <c:showCatName val="0"/>
-          <c:showSerName val="0"/>
-          <c:showPercent val="0"/>
-          <c:showBubbleSize val="0"/>
-        </c:dLbls>
-        <c:gapWidth val="219"/>
-        <c:overlap val="-27"/>
-        <c:axId val="349619412"/>
-        <c:axId val="362736152"/>
-      </c:barChart>
-      <c:catAx>
-        <c:axId val="349619412"/>
-        <c:scaling>
-          <c:orientation val="minMax"/>
-        </c:scaling>
-        <c:delete val="0"/>
-        <c:axPos val="b"/>
-        <c:numFmt formatCode="General" sourceLinked="1"/>
-        <c:majorTickMark val="none"/>
-        <c:minorTickMark val="none"/>
-        <c:tickLblPos val="nextTo"/>
-        <c:spPr>
-          <a:noFill/>
-          <a:ln w="9525" cap="flat" cmpd="sng" algn="ctr">
-            <a:solidFill>
-              <a:schemeClr val="tx1">
-                <a:lumMod val="15000"/>
-                <a:lumOff val="85000"/>
-              </a:schemeClr>
-            </a:solidFill>
-            <a:round/>
-          </a:ln>
-          <a:effectLst/>
-        </c:spPr>
-        <c:txPr>
-          <a:bodyPr rot="-60000000" spcFirstLastPara="0" vertOverflow="ellipsis" horzOverflow="overflow" vert="horz" wrap="square" anchor="ctr" anchorCtr="1"/>
-          <a:lstStyle/>
-          <a:p>
-            <a:pPr>
-              <a:defRPr sz="900" kern="1200">
-                <a:solidFill>
-                  <a:schemeClr val="tx1">
-                    <a:lumMod val="65000"/>
-                    <a:lumOff val="35000"/>
-                  </a:schemeClr>
-                </a:solidFill>
-                <a:latin typeface="+mn-lt"/>
-                <a:ea typeface="+mn-ea"/>
-                <a:cs typeface="+mn-cs"/>
-              </a:defRPr>
-            </a:pPr>
-          </a:p>
-        </c:txPr>
-        <c:crossAx val="362736152"/>
-        <c:crosses val="autoZero"/>
-        <c:auto val="1"/>
-        <c:lblAlgn val="ctr"/>
-        <c:lblOffset val="100"/>
-        <c:tickMarkSkip val="1"/>
-        <c:noMultiLvlLbl val="0"/>
-      </c:catAx>
-      <c:valAx>
-        <c:axId val="362736152"/>
-        <c:scaling>
-          <c:orientation val="minMax"/>
-        </c:scaling>
-        <c:delete val="0"/>
-        <c:axPos val="l"/>
-        <c:majorGridlines>
-          <c:spPr>
-            <a:noFill/>
-            <a:ln w="9525" cap="flat" cmpd="sng" algn="ctr">
-              <a:solidFill>
-                <a:schemeClr val="tx1">
-                  <a:lumMod val="15000"/>
-                  <a:lumOff val="85000"/>
-                </a:schemeClr>
-              </a:solidFill>
-              <a:round/>
-            </a:ln>
-            <a:effectLst/>
-          </c:spPr>
-        </c:majorGridlines>
-        <c:numFmt formatCode="General" sourceLinked="1"/>
-        <c:majorTickMark val="none"/>
-        <c:minorTickMark val="none"/>
-        <c:tickLblPos val="nextTo"/>
-        <c:spPr>
-          <a:noFill/>
-          <a:ln>
-            <a:noFill/>
-          </a:ln>
-          <a:effectLst/>
-        </c:spPr>
-        <c:txPr>
-          <a:bodyPr rot="-60000000" spcFirstLastPara="0" vertOverflow="ellipsis" horzOverflow="overflow" vert="horz" wrap="square" anchor="ctr" anchorCtr="1"/>
-          <a:lstStyle/>
-          <a:p>
-            <a:pPr>
-              <a:defRPr sz="900" kern="1200">
-                <a:solidFill>
-                  <a:schemeClr val="tx1">
-                    <a:lumMod val="65000"/>
-                    <a:lumOff val="35000"/>
-                  </a:schemeClr>
-                </a:solidFill>
-                <a:latin typeface="+mn-lt"/>
-                <a:ea typeface="+mn-ea"/>
-                <a:cs typeface="+mn-cs"/>
-              </a:defRPr>
-            </a:pPr>
-          </a:p>
-        </c:txPr>
-        <c:crossAx val="349619412"/>
-        <c:crosses val="autoZero"/>
-        <c:crossBetween val="between"/>
-      </c:valAx>
-      <c:spPr>
-        <a:noFill/>
-        <a:ln>
-          <a:noFill/>
-        </a:ln>
-        <a:effectLst/>
-      </c:spPr>
-    </c:plotArea>
-    <c:plotVisOnly val="1"/>
-    <c:dispBlanksAs val="zero"/>
-    <c:showDLblsOverMax val="0"/>
-  </c:chart>
-  <c:spPr>
-    <a:solidFill>
-      <a:schemeClr val="bg1"/>
-    </a:solidFill>
-    <a:ln w="9525" cap="flat" cmpd="sng" algn="ctr">
-      <a:solidFill>
-        <a:schemeClr val="tx1">
-          <a:lumMod val="15000"/>
-          <a:lumOff val="85000"/>
-        </a:schemeClr>
-      </a:solidFill>
-      <a:round/>
-    </a:ln>
-    <a:effectLst/>
-  </c:spPr>
-  <c:txPr>
-    <a:bodyPr rot="0" spcFirstLastPara="0" vertOverflow="ellipsis" horzOverflow="overflow" vert="horz" wrap="square" anchor="ctr" anchorCtr="1"/>
-    <a:lstStyle/>
-    <a:p>
-      <a:pPr>
-        <a:defRPr lang="zh-CN" sz="1000" kern="1200">
-          <a:solidFill>
-            <a:schemeClr val="tx1"/>
-          </a:solidFill>
-          <a:latin typeface="+mn-lt"/>
-          <a:ea typeface="+mn-ea"/>
-          <a:cs typeface="+mn-cs"/>
-        </a:defRPr>
-      </a:pPr>
-    </a:p>
-  </c:txPr>
-  <c:externalData r:id="rId1">
-    <c:autoUpdate val="0"/>
-  </c:externalData>
-</c:chartSpace>
-</file>
-
-<file path=word/charts/chart3.xml><?xml version="1.0" encoding="utf-8"?>
-<c:chartSpace xmlns:c="http://schemas.openxmlformats.org/drawingml/2006/chart" xmlns:a="http://schemas.openxmlformats.org/drawingml/2006/main" xmlns:r="http://schemas.openxmlformats.org/officeDocument/2006/relationships">
-  <c:date1904 val="0"/>
-  <c:lang val="zh-CN"/>
-  <c:roundedCorners val="0"/>
-  <mc:AlternateContent xmlns:mc="http://schemas.openxmlformats.org/markup-compatibility/2006">
-    <mc:Choice xmlns:c14="http://schemas.microsoft.com/office/drawing/2007/8/2/chart" Requires="c14">
-      <c14:style val="102"/>
-    </mc:Choice>
-    <mc:Fallback>
-      <c:style val="2"/>
-    </mc:Fallback>
-  </mc:AlternateContent>
-  <c:chart>
     <c:title>
       <c:tx>
         <c:rich>
@@ -4578,6 +4872,9 @@
               </c:strCache>
             </c:strRef>
           </c:tx>
+          <c:spPr>
+            <a:effectLst/>
+          </c:spPr>
           <c:dPt>
             <c:idx val="0"/>
             <c:bubble3D val="0"/>
@@ -4856,47 +5153,510 @@
 </cs:colorStyle>
 </file>
 
-<file path=word/charts/colors3.xml><?xml version="1.0" encoding="utf-8"?>
-<cs:colorStyle xmlns:cs="http://schemas.microsoft.com/office/drawing/2012/chartStyle" xmlns:a="http://schemas.openxmlformats.org/drawingml/2006/main" meth="cycle" id="10">
-  <a:schemeClr val="accent1"/>
-  <a:schemeClr val="accent2"/>
-  <a:schemeClr val="accent3"/>
-  <a:schemeClr val="accent4"/>
-  <a:schemeClr val="accent5"/>
-  <a:schemeClr val="accent6"/>
-  <cs:variation/>
-  <cs:variation>
-    <a:lumMod val="60000"/>
-  </cs:variation>
-  <cs:variation>
-    <a:lumMod val="80000"/>
-    <a:lumOff val="20000"/>
-  </cs:variation>
-  <cs:variation>
-    <a:lumMod val="80000"/>
-  </cs:variation>
-  <cs:variation>
-    <a:lumMod val="60000"/>
-    <a:lumOff val="40000"/>
-  </cs:variation>
-  <cs:variation>
-    <a:lumMod val="50000"/>
-  </cs:variation>
-  <cs:variation>
-    <a:lumMod val="70000"/>
-    <a:lumOff val="30000"/>
-  </cs:variation>
-  <cs:variation>
-    <a:lumMod val="70000"/>
-  </cs:variation>
-  <cs:variation>
-    <a:lumMod val="50000"/>
-    <a:lumOff val="50000"/>
-  </cs:variation>
-</cs:colorStyle>
+<file path=word/charts/style1.xml><?xml version="1.0" encoding="utf-8"?>
+<cs:chartStyle xmlns:cs="http://schemas.microsoft.com/office/drawing/2012/chartStyle" xmlns:a="http://schemas.openxmlformats.org/drawingml/2006/main" id="201">
+  <cs:axisTitle>
+    <cs:lnRef idx="0"/>
+    <cs:fillRef idx="0"/>
+    <cs:effectRef idx="0"/>
+    <cs:fontRef idx="minor">
+      <a:schemeClr val="tx1">
+        <a:lumMod val="65000"/>
+        <a:lumOff val="35000"/>
+      </a:schemeClr>
+    </cs:fontRef>
+    <cs:defRPr sz="1000" kern="1200"/>
+  </cs:axisTitle>
+  <cs:categoryAxis>
+    <cs:lnRef idx="0"/>
+    <cs:fillRef idx="0"/>
+    <cs:effectRef idx="0"/>
+    <cs:fontRef idx="minor">
+      <a:schemeClr val="tx1">
+        <a:lumMod val="65000"/>
+        <a:lumOff val="35000"/>
+      </a:schemeClr>
+    </cs:fontRef>
+    <cs:spPr>
+      <a:ln w="9525" cap="flat" cmpd="sng" algn="ctr">
+        <a:solidFill>
+          <a:schemeClr val="tx1">
+            <a:lumMod val="15000"/>
+            <a:lumOff val="85000"/>
+          </a:schemeClr>
+        </a:solidFill>
+        <a:round/>
+      </a:ln>
+    </cs:spPr>
+    <cs:defRPr sz="900" kern="1200"/>
+  </cs:categoryAxis>
+  <cs:chartArea mods="allowNoFillOverride allowNoLineOverride">
+    <cs:lnRef idx="0"/>
+    <cs:fillRef idx="0"/>
+    <cs:effectRef idx="0"/>
+    <cs:fontRef idx="minor">
+      <a:schemeClr val="tx1"/>
+    </cs:fontRef>
+    <cs:spPr>
+      <a:solidFill>
+        <a:schemeClr val="bg1"/>
+      </a:solidFill>
+      <a:ln w="9525" cap="flat" cmpd="sng" algn="ctr">
+        <a:solidFill>
+          <a:schemeClr val="tx1">
+            <a:lumMod val="15000"/>
+            <a:lumOff val="85000"/>
+          </a:schemeClr>
+        </a:solidFill>
+        <a:round/>
+      </a:ln>
+    </cs:spPr>
+    <cs:defRPr sz="1000" kern="1200"/>
+  </cs:chartArea>
+  <cs:dataLabel>
+    <cs:lnRef idx="0"/>
+    <cs:fillRef idx="0"/>
+    <cs:effectRef idx="0"/>
+    <cs:fontRef idx="minor">
+      <a:schemeClr val="tx1">
+        <a:lumMod val="75000"/>
+        <a:lumOff val="25000"/>
+      </a:schemeClr>
+    </cs:fontRef>
+    <cs:defRPr sz="900" kern="1200"/>
+  </cs:dataLabel>
+  <cs:dataLabelCallout>
+    <cs:lnRef idx="0"/>
+    <cs:fillRef idx="0"/>
+    <cs:effectRef idx="0"/>
+    <cs:fontRef idx="minor">
+      <a:schemeClr val="dk1">
+        <a:lumMod val="65000"/>
+        <a:lumOff val="35000"/>
+      </a:schemeClr>
+    </cs:fontRef>
+    <cs:spPr>
+      <a:solidFill>
+        <a:schemeClr val="lt1"/>
+      </a:solidFill>
+      <a:ln>
+        <a:solidFill>
+          <a:schemeClr val="dk1">
+            <a:lumMod val="25000"/>
+            <a:lumOff val="75000"/>
+          </a:schemeClr>
+        </a:solidFill>
+      </a:ln>
+    </cs:spPr>
+    <cs:defRPr sz="900" kern="1200"/>
+    <cs:bodyPr rot="0" spcFirstLastPara="1" vertOverflow="clip" horzOverflow="clip" vert="horz" wrap="square" lIns="36576" tIns="18288" rIns="36576" bIns="18288" anchor="ctr" anchorCtr="1">
+      <a:spAutoFit/>
+    </cs:bodyPr>
+  </cs:dataLabelCallout>
+  <cs:dataPoint>
+    <cs:lnRef idx="0"/>
+    <cs:fillRef idx="1">
+      <cs:styleClr val="auto"/>
+    </cs:fillRef>
+    <cs:effectRef idx="0"/>
+    <cs:fontRef idx="minor">
+      <a:schemeClr val="tx1"/>
+    </cs:fontRef>
+  </cs:dataPoint>
+  <cs:dataPoint3D>
+    <cs:lnRef idx="0"/>
+    <cs:fillRef idx="1">
+      <cs:styleClr val="auto"/>
+    </cs:fillRef>
+    <cs:effectRef idx="0"/>
+    <cs:fontRef idx="minor">
+      <a:schemeClr val="tx1"/>
+    </cs:fontRef>
+  </cs:dataPoint3D>
+  <cs:dataPointLine>
+    <cs:lnRef idx="0">
+      <cs:styleClr val="auto"/>
+    </cs:lnRef>
+    <cs:fillRef idx="1"/>
+    <cs:effectRef idx="0"/>
+    <cs:fontRef idx="minor">
+      <a:schemeClr val="tx1"/>
+    </cs:fontRef>
+    <cs:spPr>
+      <a:ln w="28575" cap="rnd">
+        <a:solidFill>
+          <a:schemeClr val="phClr"/>
+        </a:solidFill>
+        <a:round/>
+      </a:ln>
+    </cs:spPr>
+  </cs:dataPointLine>
+  <cs:dataPointMarker>
+    <cs:lnRef idx="0">
+      <cs:styleClr val="auto"/>
+    </cs:lnRef>
+    <cs:fillRef idx="1">
+      <cs:styleClr val="auto"/>
+    </cs:fillRef>
+    <cs:effectRef idx="0"/>
+    <cs:fontRef idx="minor">
+      <a:schemeClr val="tx1"/>
+    </cs:fontRef>
+    <cs:spPr>
+      <a:ln w="9525">
+        <a:solidFill>
+          <a:schemeClr val="phClr"/>
+        </a:solidFill>
+      </a:ln>
+    </cs:spPr>
+  </cs:dataPointMarker>
+  <cs:dataPointMarkerLayout symbol="circle" size="5"/>
+  <cs:dataPointWireframe>
+    <cs:lnRef idx="0">
+      <cs:styleClr val="auto"/>
+    </cs:lnRef>
+    <cs:fillRef idx="1"/>
+    <cs:effectRef idx="0"/>
+    <cs:fontRef idx="minor">
+      <a:schemeClr val="tx1"/>
+    </cs:fontRef>
+    <cs:spPr>
+      <a:ln w="9525" cap="rnd">
+        <a:solidFill>
+          <a:schemeClr val="phClr"/>
+        </a:solidFill>
+        <a:round/>
+      </a:ln>
+    </cs:spPr>
+  </cs:dataPointWireframe>
+  <cs:dataTable>
+    <cs:lnRef idx="0"/>
+    <cs:fillRef idx="0"/>
+    <cs:effectRef idx="0"/>
+    <cs:fontRef idx="minor">
+      <a:schemeClr val="tx1">
+        <a:lumMod val="65000"/>
+        <a:lumOff val="35000"/>
+      </a:schemeClr>
+    </cs:fontRef>
+    <cs:spPr>
+      <a:noFill/>
+      <a:ln w="9525" cap="flat" cmpd="sng" algn="ctr">
+        <a:solidFill>
+          <a:schemeClr val="tx1">
+            <a:lumMod val="15000"/>
+            <a:lumOff val="85000"/>
+          </a:schemeClr>
+        </a:solidFill>
+        <a:round/>
+      </a:ln>
+    </cs:spPr>
+    <cs:defRPr sz="900" kern="1200"/>
+  </cs:dataTable>
+  <cs:downBar>
+    <cs:lnRef idx="0"/>
+    <cs:fillRef idx="0"/>
+    <cs:effectRef idx="0"/>
+    <cs:fontRef idx="minor">
+      <a:schemeClr val="dk1"/>
+    </cs:fontRef>
+    <cs:spPr>
+      <a:solidFill>
+        <a:schemeClr val="dk1">
+          <a:lumMod val="65000"/>
+          <a:lumOff val="35000"/>
+        </a:schemeClr>
+      </a:solidFill>
+      <a:ln w="9525">
+        <a:solidFill>
+          <a:schemeClr val="tx1">
+            <a:lumMod val="65000"/>
+            <a:lumOff val="35000"/>
+          </a:schemeClr>
+        </a:solidFill>
+      </a:ln>
+    </cs:spPr>
+  </cs:downBar>
+  <cs:dropLine>
+    <cs:lnRef idx="0"/>
+    <cs:fillRef idx="0"/>
+    <cs:effectRef idx="0"/>
+    <cs:fontRef idx="minor">
+      <a:schemeClr val="tx1"/>
+    </cs:fontRef>
+    <cs:spPr>
+      <a:ln w="9525" cap="flat" cmpd="sng" algn="ctr">
+        <a:solidFill>
+          <a:schemeClr val="tx1">
+            <a:lumMod val="35000"/>
+            <a:lumOff val="65000"/>
+          </a:schemeClr>
+        </a:solidFill>
+        <a:round/>
+      </a:ln>
+    </cs:spPr>
+  </cs:dropLine>
+  <cs:errorBar>
+    <cs:lnRef idx="0"/>
+    <cs:fillRef idx="0"/>
+    <cs:effectRef idx="0"/>
+    <cs:fontRef idx="minor">
+      <a:schemeClr val="tx1"/>
+    </cs:fontRef>
+    <cs:spPr>
+      <a:ln w="9525" cap="flat" cmpd="sng" algn="ctr">
+        <a:solidFill>
+          <a:schemeClr val="tx1">
+            <a:lumMod val="65000"/>
+            <a:lumOff val="35000"/>
+          </a:schemeClr>
+        </a:solidFill>
+        <a:round/>
+      </a:ln>
+    </cs:spPr>
+  </cs:errorBar>
+  <cs:floor>
+    <cs:lnRef idx="0"/>
+    <cs:fillRef idx="0"/>
+    <cs:effectRef idx="0"/>
+    <cs:fontRef idx="minor">
+      <a:schemeClr val="tx1"/>
+    </cs:fontRef>
+    <cs:spPr>
+      <a:noFill/>
+      <a:ln>
+        <a:noFill/>
+      </a:ln>
+    </cs:spPr>
+  </cs:floor>
+  <cs:gridlineMajor>
+    <cs:lnRef idx="0"/>
+    <cs:fillRef idx="0"/>
+    <cs:effectRef idx="0"/>
+    <cs:fontRef idx="minor">
+      <a:schemeClr val="tx1"/>
+    </cs:fontRef>
+    <cs:spPr>
+      <a:ln w="9525" cap="flat" cmpd="sng" algn="ctr">
+        <a:solidFill>
+          <a:schemeClr val="tx1">
+            <a:lumMod val="15000"/>
+            <a:lumOff val="85000"/>
+          </a:schemeClr>
+        </a:solidFill>
+        <a:round/>
+      </a:ln>
+    </cs:spPr>
+  </cs:gridlineMajor>
+  <cs:gridlineMinor>
+    <cs:lnRef idx="0"/>
+    <cs:fillRef idx="0"/>
+    <cs:effectRef idx="0"/>
+    <cs:fontRef idx="minor">
+      <a:schemeClr val="tx1"/>
+    </cs:fontRef>
+    <cs:spPr>
+      <a:ln w="9525" cap="flat" cmpd="sng" algn="ctr">
+        <a:solidFill>
+          <a:schemeClr val="tx1">
+            <a:lumMod val="5000"/>
+            <a:lumOff val="95000"/>
+          </a:schemeClr>
+        </a:solidFill>
+        <a:round/>
+      </a:ln>
+    </cs:spPr>
+  </cs:gridlineMinor>
+  <cs:hiLoLine>
+    <cs:lnRef idx="0"/>
+    <cs:fillRef idx="0"/>
+    <cs:effectRef idx="0"/>
+    <cs:fontRef idx="minor">
+      <a:schemeClr val="tx1"/>
+    </cs:fontRef>
+    <cs:spPr>
+      <a:ln w="9525" cap="flat" cmpd="sng" algn="ctr">
+        <a:solidFill>
+          <a:schemeClr val="tx1">
+            <a:lumMod val="75000"/>
+            <a:lumOff val="25000"/>
+          </a:schemeClr>
+        </a:solidFill>
+        <a:round/>
+      </a:ln>
+    </cs:spPr>
+  </cs:hiLoLine>
+  <cs:leaderLine>
+    <cs:lnRef idx="0"/>
+    <cs:fillRef idx="0"/>
+    <cs:effectRef idx="0"/>
+    <cs:fontRef idx="minor">
+      <a:schemeClr val="tx1"/>
+    </cs:fontRef>
+    <cs:spPr>
+      <a:ln w="9525" cap="flat" cmpd="sng" algn="ctr">
+        <a:solidFill>
+          <a:schemeClr val="tx1">
+            <a:lumMod val="35000"/>
+            <a:lumOff val="65000"/>
+          </a:schemeClr>
+        </a:solidFill>
+        <a:round/>
+      </a:ln>
+    </cs:spPr>
+  </cs:leaderLine>
+  <cs:legend>
+    <cs:lnRef idx="0"/>
+    <cs:fillRef idx="0"/>
+    <cs:effectRef idx="0"/>
+    <cs:fontRef idx="minor">
+      <a:schemeClr val="tx1">
+        <a:lumMod val="65000"/>
+        <a:lumOff val="35000"/>
+      </a:schemeClr>
+    </cs:fontRef>
+    <cs:defRPr sz="900" kern="1200"/>
+  </cs:legend>
+  <cs:plotArea mods="allowNoFillOverride allowNoLineOverride">
+    <cs:lnRef idx="0"/>
+    <cs:fillRef idx="0"/>
+    <cs:effectRef idx="0"/>
+    <cs:fontRef idx="minor">
+      <a:schemeClr val="tx1"/>
+    </cs:fontRef>
+  </cs:plotArea>
+  <cs:plotArea3D mods="allowNoFillOverride allowNoLineOverride">
+    <cs:lnRef idx="0"/>
+    <cs:fillRef idx="0"/>
+    <cs:effectRef idx="0"/>
+    <cs:fontRef idx="minor">
+      <a:schemeClr val="tx1"/>
+    </cs:fontRef>
+  </cs:plotArea3D>
+  <cs:seriesAxis>
+    <cs:lnRef idx="0"/>
+    <cs:fillRef idx="0"/>
+    <cs:effectRef idx="0"/>
+    <cs:fontRef idx="minor">
+      <a:schemeClr val="tx1">
+        <a:lumMod val="65000"/>
+        <a:lumOff val="35000"/>
+      </a:schemeClr>
+    </cs:fontRef>
+    <cs:defRPr sz="900" kern="1200"/>
+  </cs:seriesAxis>
+  <cs:seriesLine>
+    <cs:lnRef idx="0"/>
+    <cs:fillRef idx="0"/>
+    <cs:effectRef idx="0"/>
+    <cs:fontRef idx="minor">
+      <a:schemeClr val="tx1"/>
+    </cs:fontRef>
+    <cs:spPr>
+      <a:ln w="9525" cap="flat" cmpd="sng" algn="ctr">
+        <a:solidFill>
+          <a:schemeClr val="tx1">
+            <a:lumMod val="35000"/>
+            <a:lumOff val="65000"/>
+          </a:schemeClr>
+        </a:solidFill>
+        <a:round/>
+      </a:ln>
+    </cs:spPr>
+  </cs:seriesLine>
+  <cs:title>
+    <cs:lnRef idx="0"/>
+    <cs:fillRef idx="0"/>
+    <cs:effectRef idx="0"/>
+    <cs:fontRef idx="minor">
+      <a:schemeClr val="tx1">
+        <a:lumMod val="65000"/>
+        <a:lumOff val="35000"/>
+      </a:schemeClr>
+    </cs:fontRef>
+    <cs:defRPr sz="1400" b="0" kern="1200" spc="0" baseline="0"/>
+  </cs:title>
+  <cs:trendline>
+    <cs:lnRef idx="0">
+      <cs:styleClr val="auto"/>
+    </cs:lnRef>
+    <cs:fillRef idx="0"/>
+    <cs:effectRef idx="0"/>
+    <cs:fontRef idx="minor">
+      <a:schemeClr val="tx1"/>
+    </cs:fontRef>
+    <cs:spPr>
+      <a:ln w="19050" cap="rnd">
+        <a:solidFill>
+          <a:schemeClr val="phClr"/>
+        </a:solidFill>
+        <a:prstDash val="sysDot"/>
+      </a:ln>
+    </cs:spPr>
+  </cs:trendline>
+  <cs:trendlineLabel>
+    <cs:lnRef idx="0"/>
+    <cs:fillRef idx="0"/>
+    <cs:effectRef idx="0"/>
+    <cs:fontRef idx="minor">
+      <a:schemeClr val="tx1">
+        <a:lumMod val="65000"/>
+        <a:lumOff val="35000"/>
+      </a:schemeClr>
+    </cs:fontRef>
+    <cs:defRPr sz="900" kern="1200"/>
+  </cs:trendlineLabel>
+  <cs:upBar>
+    <cs:lnRef idx="0"/>
+    <cs:fillRef idx="0"/>
+    <cs:effectRef idx="0"/>
+    <cs:fontRef idx="minor">
+      <a:schemeClr val="dk1"/>
+    </cs:fontRef>
+    <cs:spPr>
+      <a:solidFill>
+        <a:schemeClr val="lt1"/>
+      </a:solidFill>
+      <a:ln w="9525">
+        <a:solidFill>
+          <a:schemeClr val="tx1">
+            <a:lumMod val="15000"/>
+            <a:lumOff val="85000"/>
+          </a:schemeClr>
+        </a:solidFill>
+      </a:ln>
+    </cs:spPr>
+  </cs:upBar>
+  <cs:valueAxis>
+    <cs:lnRef idx="0"/>
+    <cs:fillRef idx="0"/>
+    <cs:effectRef idx="0"/>
+    <cs:fontRef idx="minor">
+      <a:schemeClr val="tx1">
+        <a:lumMod val="65000"/>
+        <a:lumOff val="35000"/>
+      </a:schemeClr>
+    </cs:fontRef>
+    <cs:defRPr sz="900" kern="1200"/>
+  </cs:valueAxis>
+  <cs:wall>
+    <cs:lnRef idx="0"/>
+    <cs:fillRef idx="0"/>
+    <cs:effectRef idx="0"/>
+    <cs:fontRef idx="minor">
+      <a:schemeClr val="tx1"/>
+    </cs:fontRef>
+    <cs:spPr>
+      <a:noFill/>
+      <a:ln>
+        <a:noFill/>
+      </a:ln>
+    </cs:spPr>
+  </cs:wall>
+</cs:chartStyle>
 </file>
 
-<file path=word/charts/style1.xml><?xml version="1.0" encoding="utf-8"?>
+<file path=word/charts/style2.xml><?xml version="1.0" encoding="utf-8"?>
 <cs:chartStyle xmlns:cs="http://schemas.microsoft.com/office/drawing/2012/chartStyle" xmlns:a="http://schemas.openxmlformats.org/drawingml/2006/main" id="251">
   <cs:axisTitle>
     <cs:lnRef idx="0"/>
@@ -5415,1012 +6175,6 @@
 </cs:chartStyle>
 </file>
 
-<file path=word/charts/style2.xml><?xml version="1.0" encoding="utf-8"?>
-<cs:chartStyle xmlns:cs="http://schemas.microsoft.com/office/drawing/2012/chartStyle" xmlns:a="http://schemas.openxmlformats.org/drawingml/2006/main" id="201">
-  <cs:axisTitle>
-    <cs:lnRef idx="0"/>
-    <cs:fillRef idx="0"/>
-    <cs:effectRef idx="0"/>
-    <cs:fontRef idx="minor">
-      <a:schemeClr val="tx1">
-        <a:lumMod val="65000"/>
-        <a:lumOff val="35000"/>
-      </a:schemeClr>
-    </cs:fontRef>
-    <cs:defRPr sz="1000" kern="1200"/>
-  </cs:axisTitle>
-  <cs:categoryAxis>
-    <cs:lnRef idx="0"/>
-    <cs:fillRef idx="0"/>
-    <cs:effectRef idx="0"/>
-    <cs:fontRef idx="minor">
-      <a:schemeClr val="tx1">
-        <a:lumMod val="65000"/>
-        <a:lumOff val="35000"/>
-      </a:schemeClr>
-    </cs:fontRef>
-    <cs:spPr>
-      <a:ln w="9525" cap="flat" cmpd="sng" algn="ctr">
-        <a:solidFill>
-          <a:schemeClr val="tx1">
-            <a:lumMod val="15000"/>
-            <a:lumOff val="85000"/>
-          </a:schemeClr>
-        </a:solidFill>
-        <a:round/>
-      </a:ln>
-    </cs:spPr>
-    <cs:defRPr sz="900" kern="1200"/>
-  </cs:categoryAxis>
-  <cs:chartArea mods="allowNoFillOverride allowNoLineOverride">
-    <cs:lnRef idx="0"/>
-    <cs:fillRef idx="0"/>
-    <cs:effectRef idx="0"/>
-    <cs:fontRef idx="minor">
-      <a:schemeClr val="tx1"/>
-    </cs:fontRef>
-    <cs:spPr>
-      <a:solidFill>
-        <a:schemeClr val="bg1"/>
-      </a:solidFill>
-      <a:ln w="9525" cap="flat" cmpd="sng" algn="ctr">
-        <a:solidFill>
-          <a:schemeClr val="tx1">
-            <a:lumMod val="15000"/>
-            <a:lumOff val="85000"/>
-          </a:schemeClr>
-        </a:solidFill>
-        <a:round/>
-      </a:ln>
-    </cs:spPr>
-    <cs:defRPr sz="1000" kern="1200"/>
-  </cs:chartArea>
-  <cs:dataLabel>
-    <cs:lnRef idx="0"/>
-    <cs:fillRef idx="0"/>
-    <cs:effectRef idx="0"/>
-    <cs:fontRef idx="minor">
-      <a:schemeClr val="tx1">
-        <a:lumMod val="75000"/>
-        <a:lumOff val="25000"/>
-      </a:schemeClr>
-    </cs:fontRef>
-    <cs:defRPr sz="900" kern="1200"/>
-  </cs:dataLabel>
-  <cs:dataLabelCallout>
-    <cs:lnRef idx="0"/>
-    <cs:fillRef idx="0"/>
-    <cs:effectRef idx="0"/>
-    <cs:fontRef idx="minor">
-      <a:schemeClr val="dk1">
-        <a:lumMod val="65000"/>
-        <a:lumOff val="35000"/>
-      </a:schemeClr>
-    </cs:fontRef>
-    <cs:spPr>
-      <a:solidFill>
-        <a:schemeClr val="lt1"/>
-      </a:solidFill>
-      <a:ln>
-        <a:solidFill>
-          <a:schemeClr val="dk1">
-            <a:lumMod val="25000"/>
-            <a:lumOff val="75000"/>
-          </a:schemeClr>
-        </a:solidFill>
-      </a:ln>
-    </cs:spPr>
-    <cs:defRPr sz="900" kern="1200"/>
-    <cs:bodyPr rot="0" spcFirstLastPara="1" vertOverflow="clip" horzOverflow="clip" vert="horz" wrap="square" lIns="36576" tIns="18288" rIns="36576" bIns="18288" anchor="ctr" anchorCtr="1">
-      <a:spAutoFit/>
-    </cs:bodyPr>
-  </cs:dataLabelCallout>
-  <cs:dataPoint>
-    <cs:lnRef idx="0"/>
-    <cs:fillRef idx="1">
-      <cs:styleClr val="auto"/>
-    </cs:fillRef>
-    <cs:effectRef idx="0"/>
-    <cs:fontRef idx="minor">
-      <a:schemeClr val="tx1"/>
-    </cs:fontRef>
-  </cs:dataPoint>
-  <cs:dataPoint3D>
-    <cs:lnRef idx="0"/>
-    <cs:fillRef idx="1">
-      <cs:styleClr val="auto"/>
-    </cs:fillRef>
-    <cs:effectRef idx="0"/>
-    <cs:fontRef idx="minor">
-      <a:schemeClr val="tx1"/>
-    </cs:fontRef>
-  </cs:dataPoint3D>
-  <cs:dataPointLine>
-    <cs:lnRef idx="0">
-      <cs:styleClr val="auto"/>
-    </cs:lnRef>
-    <cs:fillRef idx="1"/>
-    <cs:effectRef idx="0"/>
-    <cs:fontRef idx="minor">
-      <a:schemeClr val="tx1"/>
-    </cs:fontRef>
-    <cs:spPr>
-      <a:ln w="28575" cap="rnd">
-        <a:solidFill>
-          <a:schemeClr val="phClr"/>
-        </a:solidFill>
-        <a:round/>
-      </a:ln>
-    </cs:spPr>
-  </cs:dataPointLine>
-  <cs:dataPointMarker>
-    <cs:lnRef idx="0">
-      <cs:styleClr val="auto"/>
-    </cs:lnRef>
-    <cs:fillRef idx="1">
-      <cs:styleClr val="auto"/>
-    </cs:fillRef>
-    <cs:effectRef idx="0"/>
-    <cs:fontRef idx="minor">
-      <a:schemeClr val="tx1"/>
-    </cs:fontRef>
-    <cs:spPr>
-      <a:ln w="9525">
-        <a:solidFill>
-          <a:schemeClr val="phClr"/>
-        </a:solidFill>
-      </a:ln>
-    </cs:spPr>
-  </cs:dataPointMarker>
-  <cs:dataPointMarkerLayout symbol="circle" size="5"/>
-  <cs:dataPointWireframe>
-    <cs:lnRef idx="0">
-      <cs:styleClr val="auto"/>
-    </cs:lnRef>
-    <cs:fillRef idx="1"/>
-    <cs:effectRef idx="0"/>
-    <cs:fontRef idx="minor">
-      <a:schemeClr val="tx1"/>
-    </cs:fontRef>
-    <cs:spPr>
-      <a:ln w="9525" cap="rnd">
-        <a:solidFill>
-          <a:schemeClr val="phClr"/>
-        </a:solidFill>
-        <a:round/>
-      </a:ln>
-    </cs:spPr>
-  </cs:dataPointWireframe>
-  <cs:dataTable>
-    <cs:lnRef idx="0"/>
-    <cs:fillRef idx="0"/>
-    <cs:effectRef idx="0"/>
-    <cs:fontRef idx="minor">
-      <a:schemeClr val="tx1">
-        <a:lumMod val="65000"/>
-        <a:lumOff val="35000"/>
-      </a:schemeClr>
-    </cs:fontRef>
-    <cs:spPr>
-      <a:noFill/>
-      <a:ln w="9525" cap="flat" cmpd="sng" algn="ctr">
-        <a:solidFill>
-          <a:schemeClr val="tx1">
-            <a:lumMod val="15000"/>
-            <a:lumOff val="85000"/>
-          </a:schemeClr>
-        </a:solidFill>
-        <a:round/>
-      </a:ln>
-    </cs:spPr>
-    <cs:defRPr sz="900" kern="1200"/>
-  </cs:dataTable>
-  <cs:downBar>
-    <cs:lnRef idx="0"/>
-    <cs:fillRef idx="0"/>
-    <cs:effectRef idx="0"/>
-    <cs:fontRef idx="minor">
-      <a:schemeClr val="dk1"/>
-    </cs:fontRef>
-    <cs:spPr>
-      <a:solidFill>
-        <a:schemeClr val="dk1">
-          <a:lumMod val="65000"/>
-          <a:lumOff val="35000"/>
-        </a:schemeClr>
-      </a:solidFill>
-      <a:ln w="9525">
-        <a:solidFill>
-          <a:schemeClr val="tx1">
-            <a:lumMod val="65000"/>
-            <a:lumOff val="35000"/>
-          </a:schemeClr>
-        </a:solidFill>
-      </a:ln>
-    </cs:spPr>
-  </cs:downBar>
-  <cs:dropLine>
-    <cs:lnRef idx="0"/>
-    <cs:fillRef idx="0"/>
-    <cs:effectRef idx="0"/>
-    <cs:fontRef idx="minor">
-      <a:schemeClr val="tx1"/>
-    </cs:fontRef>
-    <cs:spPr>
-      <a:ln w="9525" cap="flat" cmpd="sng" algn="ctr">
-        <a:solidFill>
-          <a:schemeClr val="tx1">
-            <a:lumMod val="35000"/>
-            <a:lumOff val="65000"/>
-          </a:schemeClr>
-        </a:solidFill>
-        <a:round/>
-      </a:ln>
-    </cs:spPr>
-  </cs:dropLine>
-  <cs:errorBar>
-    <cs:lnRef idx="0"/>
-    <cs:fillRef idx="0"/>
-    <cs:effectRef idx="0"/>
-    <cs:fontRef idx="minor">
-      <a:schemeClr val="tx1"/>
-    </cs:fontRef>
-    <cs:spPr>
-      <a:ln w="9525" cap="flat" cmpd="sng" algn="ctr">
-        <a:solidFill>
-          <a:schemeClr val="tx1">
-            <a:lumMod val="65000"/>
-            <a:lumOff val="35000"/>
-          </a:schemeClr>
-        </a:solidFill>
-        <a:round/>
-      </a:ln>
-    </cs:spPr>
-  </cs:errorBar>
-  <cs:floor>
-    <cs:lnRef idx="0"/>
-    <cs:fillRef idx="0"/>
-    <cs:effectRef idx="0"/>
-    <cs:fontRef idx="minor">
-      <a:schemeClr val="tx1"/>
-    </cs:fontRef>
-    <cs:spPr>
-      <a:noFill/>
-      <a:ln>
-        <a:noFill/>
-      </a:ln>
-    </cs:spPr>
-  </cs:floor>
-  <cs:gridlineMajor>
-    <cs:lnRef idx="0"/>
-    <cs:fillRef idx="0"/>
-    <cs:effectRef idx="0"/>
-    <cs:fontRef idx="minor">
-      <a:schemeClr val="tx1"/>
-    </cs:fontRef>
-    <cs:spPr>
-      <a:ln w="9525" cap="flat" cmpd="sng" algn="ctr">
-        <a:solidFill>
-          <a:schemeClr val="tx1">
-            <a:lumMod val="15000"/>
-            <a:lumOff val="85000"/>
-          </a:schemeClr>
-        </a:solidFill>
-        <a:round/>
-      </a:ln>
-    </cs:spPr>
-  </cs:gridlineMajor>
-  <cs:gridlineMinor>
-    <cs:lnRef idx="0"/>
-    <cs:fillRef idx="0"/>
-    <cs:effectRef idx="0"/>
-    <cs:fontRef idx="minor">
-      <a:schemeClr val="tx1"/>
-    </cs:fontRef>
-    <cs:spPr>
-      <a:ln w="9525" cap="flat" cmpd="sng" algn="ctr">
-        <a:solidFill>
-          <a:schemeClr val="tx1">
-            <a:lumMod val="5000"/>
-            <a:lumOff val="95000"/>
-          </a:schemeClr>
-        </a:solidFill>
-        <a:round/>
-      </a:ln>
-    </cs:spPr>
-  </cs:gridlineMinor>
-  <cs:hiLoLine>
-    <cs:lnRef idx="0"/>
-    <cs:fillRef idx="0"/>
-    <cs:effectRef idx="0"/>
-    <cs:fontRef idx="minor">
-      <a:schemeClr val="tx1"/>
-    </cs:fontRef>
-    <cs:spPr>
-      <a:ln w="9525" cap="flat" cmpd="sng" algn="ctr">
-        <a:solidFill>
-          <a:schemeClr val="tx1">
-            <a:lumMod val="75000"/>
-            <a:lumOff val="25000"/>
-          </a:schemeClr>
-        </a:solidFill>
-        <a:round/>
-      </a:ln>
-    </cs:spPr>
-  </cs:hiLoLine>
-  <cs:leaderLine>
-    <cs:lnRef idx="0"/>
-    <cs:fillRef idx="0"/>
-    <cs:effectRef idx="0"/>
-    <cs:fontRef idx="minor">
-      <a:schemeClr val="tx1"/>
-    </cs:fontRef>
-    <cs:spPr>
-      <a:ln w="9525" cap="flat" cmpd="sng" algn="ctr">
-        <a:solidFill>
-          <a:schemeClr val="tx1">
-            <a:lumMod val="35000"/>
-            <a:lumOff val="65000"/>
-          </a:schemeClr>
-        </a:solidFill>
-        <a:round/>
-      </a:ln>
-    </cs:spPr>
-  </cs:leaderLine>
-  <cs:legend>
-    <cs:lnRef idx="0"/>
-    <cs:fillRef idx="0"/>
-    <cs:effectRef idx="0"/>
-    <cs:fontRef idx="minor">
-      <a:schemeClr val="tx1">
-        <a:lumMod val="65000"/>
-        <a:lumOff val="35000"/>
-      </a:schemeClr>
-    </cs:fontRef>
-    <cs:defRPr sz="900" kern="1200"/>
-  </cs:legend>
-  <cs:plotArea mods="allowNoFillOverride allowNoLineOverride">
-    <cs:lnRef idx="0"/>
-    <cs:fillRef idx="0"/>
-    <cs:effectRef idx="0"/>
-    <cs:fontRef idx="minor">
-      <a:schemeClr val="tx1"/>
-    </cs:fontRef>
-  </cs:plotArea>
-  <cs:plotArea3D mods="allowNoFillOverride allowNoLineOverride">
-    <cs:lnRef idx="0"/>
-    <cs:fillRef idx="0"/>
-    <cs:effectRef idx="0"/>
-    <cs:fontRef idx="minor">
-      <a:schemeClr val="tx1"/>
-    </cs:fontRef>
-  </cs:plotArea3D>
-  <cs:seriesAxis>
-    <cs:lnRef idx="0"/>
-    <cs:fillRef idx="0"/>
-    <cs:effectRef idx="0"/>
-    <cs:fontRef idx="minor">
-      <a:schemeClr val="tx1">
-        <a:lumMod val="65000"/>
-        <a:lumOff val="35000"/>
-      </a:schemeClr>
-    </cs:fontRef>
-    <cs:defRPr sz="900" kern="1200"/>
-  </cs:seriesAxis>
-  <cs:seriesLine>
-    <cs:lnRef idx="0"/>
-    <cs:fillRef idx="0"/>
-    <cs:effectRef idx="0"/>
-    <cs:fontRef idx="minor">
-      <a:schemeClr val="tx1"/>
-    </cs:fontRef>
-    <cs:spPr>
-      <a:ln w="9525" cap="flat" cmpd="sng" algn="ctr">
-        <a:solidFill>
-          <a:schemeClr val="tx1">
-            <a:lumMod val="35000"/>
-            <a:lumOff val="65000"/>
-          </a:schemeClr>
-        </a:solidFill>
-        <a:round/>
-      </a:ln>
-    </cs:spPr>
-  </cs:seriesLine>
-  <cs:title>
-    <cs:lnRef idx="0"/>
-    <cs:fillRef idx="0"/>
-    <cs:effectRef idx="0"/>
-    <cs:fontRef idx="minor">
-      <a:schemeClr val="tx1">
-        <a:lumMod val="65000"/>
-        <a:lumOff val="35000"/>
-      </a:schemeClr>
-    </cs:fontRef>
-    <cs:defRPr sz="1400" b="0" kern="1200" spc="0" baseline="0"/>
-  </cs:title>
-  <cs:trendline>
-    <cs:lnRef idx="0">
-      <cs:styleClr val="auto"/>
-    </cs:lnRef>
-    <cs:fillRef idx="0"/>
-    <cs:effectRef idx="0"/>
-    <cs:fontRef idx="minor">
-      <a:schemeClr val="tx1"/>
-    </cs:fontRef>
-    <cs:spPr>
-      <a:ln w="19050" cap="rnd">
-        <a:solidFill>
-          <a:schemeClr val="phClr"/>
-        </a:solidFill>
-        <a:prstDash val="sysDot"/>
-      </a:ln>
-    </cs:spPr>
-  </cs:trendline>
-  <cs:trendlineLabel>
-    <cs:lnRef idx="0"/>
-    <cs:fillRef idx="0"/>
-    <cs:effectRef idx="0"/>
-    <cs:fontRef idx="minor">
-      <a:schemeClr val="tx1">
-        <a:lumMod val="65000"/>
-        <a:lumOff val="35000"/>
-      </a:schemeClr>
-    </cs:fontRef>
-    <cs:defRPr sz="900" kern="1200"/>
-  </cs:trendlineLabel>
-  <cs:upBar>
-    <cs:lnRef idx="0"/>
-    <cs:fillRef idx="0"/>
-    <cs:effectRef idx="0"/>
-    <cs:fontRef idx="minor">
-      <a:schemeClr val="dk1"/>
-    </cs:fontRef>
-    <cs:spPr>
-      <a:solidFill>
-        <a:schemeClr val="lt1"/>
-      </a:solidFill>
-      <a:ln w="9525">
-        <a:solidFill>
-          <a:schemeClr val="tx1">
-            <a:lumMod val="15000"/>
-            <a:lumOff val="85000"/>
-          </a:schemeClr>
-        </a:solidFill>
-      </a:ln>
-    </cs:spPr>
-  </cs:upBar>
-  <cs:valueAxis>
-    <cs:lnRef idx="0"/>
-    <cs:fillRef idx="0"/>
-    <cs:effectRef idx="0"/>
-    <cs:fontRef idx="minor">
-      <a:schemeClr val="tx1">
-        <a:lumMod val="65000"/>
-        <a:lumOff val="35000"/>
-      </a:schemeClr>
-    </cs:fontRef>
-    <cs:defRPr sz="900" kern="1200"/>
-  </cs:valueAxis>
-  <cs:wall>
-    <cs:lnRef idx="0"/>
-    <cs:fillRef idx="0"/>
-    <cs:effectRef idx="0"/>
-    <cs:fontRef idx="minor">
-      <a:schemeClr val="tx1"/>
-    </cs:fontRef>
-    <cs:spPr>
-      <a:noFill/>
-      <a:ln>
-        <a:noFill/>
-      </a:ln>
-    </cs:spPr>
-  </cs:wall>
-</cs:chartStyle>
-</file>
-
-<file path=word/charts/style3.xml><?xml version="1.0" encoding="utf-8"?>
-<cs:chartStyle xmlns:cs="http://schemas.microsoft.com/office/drawing/2012/chartStyle" xmlns:a="http://schemas.openxmlformats.org/drawingml/2006/main" id="201">
-  <cs:axisTitle>
-    <cs:lnRef idx="0"/>
-    <cs:fillRef idx="0"/>
-    <cs:effectRef idx="0"/>
-    <cs:fontRef idx="minor">
-      <a:schemeClr val="tx1">
-        <a:lumMod val="65000"/>
-        <a:lumOff val="35000"/>
-      </a:schemeClr>
-    </cs:fontRef>
-    <cs:defRPr sz="1000" kern="1200"/>
-  </cs:axisTitle>
-  <cs:categoryAxis>
-    <cs:lnRef idx="0"/>
-    <cs:fillRef idx="0"/>
-    <cs:effectRef idx="0"/>
-    <cs:fontRef idx="minor">
-      <a:schemeClr val="tx1">
-        <a:lumMod val="65000"/>
-        <a:lumOff val="35000"/>
-      </a:schemeClr>
-    </cs:fontRef>
-    <cs:spPr>
-      <a:ln w="9525" cap="flat" cmpd="sng" algn="ctr">
-        <a:solidFill>
-          <a:schemeClr val="tx1">
-            <a:lumMod val="15000"/>
-            <a:lumOff val="85000"/>
-          </a:schemeClr>
-        </a:solidFill>
-        <a:round/>
-      </a:ln>
-    </cs:spPr>
-    <cs:defRPr sz="900" kern="1200"/>
-  </cs:categoryAxis>
-  <cs:chartArea mods="allowNoFillOverride allowNoLineOverride">
-    <cs:lnRef idx="0"/>
-    <cs:fillRef idx="0"/>
-    <cs:effectRef idx="0"/>
-    <cs:fontRef idx="minor">
-      <a:schemeClr val="tx1"/>
-    </cs:fontRef>
-    <cs:spPr>
-      <a:solidFill>
-        <a:schemeClr val="bg1"/>
-      </a:solidFill>
-      <a:ln w="9525" cap="flat" cmpd="sng" algn="ctr">
-        <a:solidFill>
-          <a:schemeClr val="tx1">
-            <a:lumMod val="15000"/>
-            <a:lumOff val="85000"/>
-          </a:schemeClr>
-        </a:solidFill>
-        <a:round/>
-      </a:ln>
-    </cs:spPr>
-    <cs:defRPr sz="1000" kern="1200"/>
-  </cs:chartArea>
-  <cs:dataLabel>
-    <cs:lnRef idx="0"/>
-    <cs:fillRef idx="0"/>
-    <cs:effectRef idx="0"/>
-    <cs:fontRef idx="minor">
-      <a:schemeClr val="tx1">
-        <a:lumMod val="75000"/>
-        <a:lumOff val="25000"/>
-      </a:schemeClr>
-    </cs:fontRef>
-    <cs:defRPr sz="900" kern="1200"/>
-  </cs:dataLabel>
-  <cs:dataLabelCallout>
-    <cs:lnRef idx="0"/>
-    <cs:fillRef idx="0"/>
-    <cs:effectRef idx="0"/>
-    <cs:fontRef idx="minor">
-      <a:schemeClr val="dk1">
-        <a:lumMod val="65000"/>
-        <a:lumOff val="35000"/>
-      </a:schemeClr>
-    </cs:fontRef>
-    <cs:spPr>
-      <a:solidFill>
-        <a:schemeClr val="lt1"/>
-      </a:solidFill>
-      <a:ln>
-        <a:solidFill>
-          <a:schemeClr val="dk1">
-            <a:lumMod val="25000"/>
-            <a:lumOff val="75000"/>
-          </a:schemeClr>
-        </a:solidFill>
-      </a:ln>
-    </cs:spPr>
-    <cs:defRPr sz="900" kern="1200"/>
-    <cs:bodyPr rot="0" spcFirstLastPara="1" vertOverflow="clip" horzOverflow="clip" vert="horz" wrap="square" lIns="36576" tIns="18288" rIns="36576" bIns="18288" anchor="ctr" anchorCtr="1">
-      <a:spAutoFit/>
-    </cs:bodyPr>
-  </cs:dataLabelCallout>
-  <cs:dataPoint>
-    <cs:lnRef idx="0"/>
-    <cs:fillRef idx="1">
-      <cs:styleClr val="auto"/>
-    </cs:fillRef>
-    <cs:effectRef idx="0"/>
-    <cs:fontRef idx="minor">
-      <a:schemeClr val="tx1"/>
-    </cs:fontRef>
-  </cs:dataPoint>
-  <cs:dataPoint3D>
-    <cs:lnRef idx="0"/>
-    <cs:fillRef idx="1">
-      <cs:styleClr val="auto"/>
-    </cs:fillRef>
-    <cs:effectRef idx="0"/>
-    <cs:fontRef idx="minor">
-      <a:schemeClr val="tx1"/>
-    </cs:fontRef>
-  </cs:dataPoint3D>
-  <cs:dataPointLine>
-    <cs:lnRef idx="0">
-      <cs:styleClr val="auto"/>
-    </cs:lnRef>
-    <cs:fillRef idx="1"/>
-    <cs:effectRef idx="0"/>
-    <cs:fontRef idx="minor">
-      <a:schemeClr val="tx1"/>
-    </cs:fontRef>
-    <cs:spPr>
-      <a:ln w="28575" cap="rnd">
-        <a:solidFill>
-          <a:schemeClr val="phClr"/>
-        </a:solidFill>
-        <a:round/>
-      </a:ln>
-    </cs:spPr>
-  </cs:dataPointLine>
-  <cs:dataPointMarker>
-    <cs:lnRef idx="0">
-      <cs:styleClr val="auto"/>
-    </cs:lnRef>
-    <cs:fillRef idx="1">
-      <cs:styleClr val="auto"/>
-    </cs:fillRef>
-    <cs:effectRef idx="0"/>
-    <cs:fontRef idx="minor">
-      <a:schemeClr val="tx1"/>
-    </cs:fontRef>
-    <cs:spPr>
-      <a:ln w="9525">
-        <a:solidFill>
-          <a:schemeClr val="phClr"/>
-        </a:solidFill>
-      </a:ln>
-    </cs:spPr>
-  </cs:dataPointMarker>
-  <cs:dataPointMarkerLayout symbol="circle" size="5"/>
-  <cs:dataPointWireframe>
-    <cs:lnRef idx="0">
-      <cs:styleClr val="auto"/>
-    </cs:lnRef>
-    <cs:fillRef idx="1"/>
-    <cs:effectRef idx="0"/>
-    <cs:fontRef idx="minor">
-      <a:schemeClr val="tx1"/>
-    </cs:fontRef>
-    <cs:spPr>
-      <a:ln w="9525" cap="rnd">
-        <a:solidFill>
-          <a:schemeClr val="phClr"/>
-        </a:solidFill>
-        <a:round/>
-      </a:ln>
-    </cs:spPr>
-  </cs:dataPointWireframe>
-  <cs:dataTable>
-    <cs:lnRef idx="0"/>
-    <cs:fillRef idx="0"/>
-    <cs:effectRef idx="0"/>
-    <cs:fontRef idx="minor">
-      <a:schemeClr val="tx1">
-        <a:lumMod val="65000"/>
-        <a:lumOff val="35000"/>
-      </a:schemeClr>
-    </cs:fontRef>
-    <cs:spPr>
-      <a:noFill/>
-      <a:ln w="9525" cap="flat" cmpd="sng" algn="ctr">
-        <a:solidFill>
-          <a:schemeClr val="tx1">
-            <a:lumMod val="15000"/>
-            <a:lumOff val="85000"/>
-          </a:schemeClr>
-        </a:solidFill>
-        <a:round/>
-      </a:ln>
-    </cs:spPr>
-    <cs:defRPr sz="900" kern="1200"/>
-  </cs:dataTable>
-  <cs:downBar>
-    <cs:lnRef idx="0"/>
-    <cs:fillRef idx="0"/>
-    <cs:effectRef idx="0"/>
-    <cs:fontRef idx="minor">
-      <a:schemeClr val="dk1"/>
-    </cs:fontRef>
-    <cs:spPr>
-      <a:solidFill>
-        <a:schemeClr val="dk1">
-          <a:lumMod val="65000"/>
-          <a:lumOff val="35000"/>
-        </a:schemeClr>
-      </a:solidFill>
-      <a:ln w="9525">
-        <a:solidFill>
-          <a:schemeClr val="tx1">
-            <a:lumMod val="65000"/>
-            <a:lumOff val="35000"/>
-          </a:schemeClr>
-        </a:solidFill>
-      </a:ln>
-    </cs:spPr>
-  </cs:downBar>
-  <cs:dropLine>
-    <cs:lnRef idx="0"/>
-    <cs:fillRef idx="0"/>
-    <cs:effectRef idx="0"/>
-    <cs:fontRef idx="minor">
-      <a:schemeClr val="tx1"/>
-    </cs:fontRef>
-    <cs:spPr>
-      <a:ln w="9525" cap="flat" cmpd="sng" algn="ctr">
-        <a:solidFill>
-          <a:schemeClr val="tx1">
-            <a:lumMod val="35000"/>
-            <a:lumOff val="65000"/>
-          </a:schemeClr>
-        </a:solidFill>
-        <a:round/>
-      </a:ln>
-    </cs:spPr>
-  </cs:dropLine>
-  <cs:errorBar>
-    <cs:lnRef idx="0"/>
-    <cs:fillRef idx="0"/>
-    <cs:effectRef idx="0"/>
-    <cs:fontRef idx="minor">
-      <a:schemeClr val="tx1"/>
-    </cs:fontRef>
-    <cs:spPr>
-      <a:ln w="9525" cap="flat" cmpd="sng" algn="ctr">
-        <a:solidFill>
-          <a:schemeClr val="tx1">
-            <a:lumMod val="65000"/>
-            <a:lumOff val="35000"/>
-          </a:schemeClr>
-        </a:solidFill>
-        <a:round/>
-      </a:ln>
-    </cs:spPr>
-  </cs:errorBar>
-  <cs:floor>
-    <cs:lnRef idx="0"/>
-    <cs:fillRef idx="0"/>
-    <cs:effectRef idx="0"/>
-    <cs:fontRef idx="minor">
-      <a:schemeClr val="tx1"/>
-    </cs:fontRef>
-    <cs:spPr>
-      <a:noFill/>
-      <a:ln>
-        <a:noFill/>
-      </a:ln>
-    </cs:spPr>
-  </cs:floor>
-  <cs:gridlineMajor>
-    <cs:lnRef idx="0"/>
-    <cs:fillRef idx="0"/>
-    <cs:effectRef idx="0"/>
-    <cs:fontRef idx="minor">
-      <a:schemeClr val="tx1"/>
-    </cs:fontRef>
-    <cs:spPr>
-      <a:ln w="9525" cap="flat" cmpd="sng" algn="ctr">
-        <a:solidFill>
-          <a:schemeClr val="tx1">
-            <a:lumMod val="15000"/>
-            <a:lumOff val="85000"/>
-          </a:schemeClr>
-        </a:solidFill>
-        <a:round/>
-      </a:ln>
-    </cs:spPr>
-  </cs:gridlineMajor>
-  <cs:gridlineMinor>
-    <cs:lnRef idx="0"/>
-    <cs:fillRef idx="0"/>
-    <cs:effectRef idx="0"/>
-    <cs:fontRef idx="minor">
-      <a:schemeClr val="tx1"/>
-    </cs:fontRef>
-    <cs:spPr>
-      <a:ln w="9525" cap="flat" cmpd="sng" algn="ctr">
-        <a:solidFill>
-          <a:schemeClr val="tx1">
-            <a:lumMod val="5000"/>
-            <a:lumOff val="95000"/>
-          </a:schemeClr>
-        </a:solidFill>
-        <a:round/>
-      </a:ln>
-    </cs:spPr>
-  </cs:gridlineMinor>
-  <cs:hiLoLine>
-    <cs:lnRef idx="0"/>
-    <cs:fillRef idx="0"/>
-    <cs:effectRef idx="0"/>
-    <cs:fontRef idx="minor">
-      <a:schemeClr val="tx1"/>
-    </cs:fontRef>
-    <cs:spPr>
-      <a:ln w="9525" cap="flat" cmpd="sng" algn="ctr">
-        <a:solidFill>
-          <a:schemeClr val="tx1">
-            <a:lumMod val="75000"/>
-            <a:lumOff val="25000"/>
-          </a:schemeClr>
-        </a:solidFill>
-        <a:round/>
-      </a:ln>
-    </cs:spPr>
-  </cs:hiLoLine>
-  <cs:leaderLine>
-    <cs:lnRef idx="0"/>
-    <cs:fillRef idx="0"/>
-    <cs:effectRef idx="0"/>
-    <cs:fontRef idx="minor">
-      <a:schemeClr val="tx1"/>
-    </cs:fontRef>
-    <cs:spPr>
-      <a:ln w="9525" cap="flat" cmpd="sng" algn="ctr">
-        <a:solidFill>
-          <a:schemeClr val="tx1">
-            <a:lumMod val="35000"/>
-            <a:lumOff val="65000"/>
-          </a:schemeClr>
-        </a:solidFill>
-        <a:round/>
-      </a:ln>
-    </cs:spPr>
-  </cs:leaderLine>
-  <cs:legend>
-    <cs:lnRef idx="0"/>
-    <cs:fillRef idx="0"/>
-    <cs:effectRef idx="0"/>
-    <cs:fontRef idx="minor">
-      <a:schemeClr val="tx1">
-        <a:lumMod val="65000"/>
-        <a:lumOff val="35000"/>
-      </a:schemeClr>
-    </cs:fontRef>
-    <cs:defRPr sz="900" kern="1200"/>
-  </cs:legend>
-  <cs:plotArea mods="allowNoFillOverride allowNoLineOverride">
-    <cs:lnRef idx="0"/>
-    <cs:fillRef idx="0"/>
-    <cs:effectRef idx="0"/>
-    <cs:fontRef idx="minor">
-      <a:schemeClr val="tx1"/>
-    </cs:fontRef>
-  </cs:plotArea>
-  <cs:plotArea3D mods="allowNoFillOverride allowNoLineOverride">
-    <cs:lnRef idx="0"/>
-    <cs:fillRef idx="0"/>
-    <cs:effectRef idx="0"/>
-    <cs:fontRef idx="minor">
-      <a:schemeClr val="tx1"/>
-    </cs:fontRef>
-  </cs:plotArea3D>
-  <cs:seriesAxis>
-    <cs:lnRef idx="0"/>
-    <cs:fillRef idx="0"/>
-    <cs:effectRef idx="0"/>
-    <cs:fontRef idx="minor">
-      <a:schemeClr val="tx1">
-        <a:lumMod val="65000"/>
-        <a:lumOff val="35000"/>
-      </a:schemeClr>
-    </cs:fontRef>
-    <cs:defRPr sz="900" kern="1200"/>
-  </cs:seriesAxis>
-  <cs:seriesLine>
-    <cs:lnRef idx="0"/>
-    <cs:fillRef idx="0"/>
-    <cs:effectRef idx="0"/>
-    <cs:fontRef idx="minor">
-      <a:schemeClr val="tx1"/>
-    </cs:fontRef>
-    <cs:spPr>
-      <a:ln w="9525" cap="flat" cmpd="sng" algn="ctr">
-        <a:solidFill>
-          <a:schemeClr val="tx1">
-            <a:lumMod val="35000"/>
-            <a:lumOff val="65000"/>
-          </a:schemeClr>
-        </a:solidFill>
-        <a:round/>
-      </a:ln>
-    </cs:spPr>
-  </cs:seriesLine>
-  <cs:title>
-    <cs:lnRef idx="0"/>
-    <cs:fillRef idx="0"/>
-    <cs:effectRef idx="0"/>
-    <cs:fontRef idx="minor">
-      <a:schemeClr val="tx1">
-        <a:lumMod val="65000"/>
-        <a:lumOff val="35000"/>
-      </a:schemeClr>
-    </cs:fontRef>
-    <cs:defRPr sz="1400" b="0" kern="1200" spc="0" baseline="0"/>
-  </cs:title>
-  <cs:trendline>
-    <cs:lnRef idx="0">
-      <cs:styleClr val="auto"/>
-    </cs:lnRef>
-    <cs:fillRef idx="0"/>
-    <cs:effectRef idx="0"/>
-    <cs:fontRef idx="minor">
-      <a:schemeClr val="tx1"/>
-    </cs:fontRef>
-    <cs:spPr>
-      <a:ln w="19050" cap="rnd">
-        <a:solidFill>
-          <a:schemeClr val="phClr"/>
-        </a:solidFill>
-        <a:prstDash val="sysDot"/>
-      </a:ln>
-    </cs:spPr>
-  </cs:trendline>
-  <cs:trendlineLabel>
-    <cs:lnRef idx="0"/>
-    <cs:fillRef idx="0"/>
-    <cs:effectRef idx="0"/>
-    <cs:fontRef idx="minor">
-      <a:schemeClr val="tx1">
-        <a:lumMod val="65000"/>
-        <a:lumOff val="35000"/>
-      </a:schemeClr>
-    </cs:fontRef>
-    <cs:defRPr sz="900" kern="1200"/>
-  </cs:trendlineLabel>
-  <cs:upBar>
-    <cs:lnRef idx="0"/>
-    <cs:fillRef idx="0"/>
-    <cs:effectRef idx="0"/>
-    <cs:fontRef idx="minor">
-      <a:schemeClr val="dk1"/>
-    </cs:fontRef>
-    <cs:spPr>
-      <a:solidFill>
-        <a:schemeClr val="lt1"/>
-      </a:solidFill>
-      <a:ln w="9525">
-        <a:solidFill>
-          <a:schemeClr val="tx1">
-            <a:lumMod val="15000"/>
-            <a:lumOff val="85000"/>
-          </a:schemeClr>
-        </a:solidFill>
-      </a:ln>
-    </cs:spPr>
-  </cs:upBar>
-  <cs:valueAxis>
-    <cs:lnRef idx="0"/>
-    <cs:fillRef idx="0"/>
-    <cs:effectRef idx="0"/>
-    <cs:fontRef idx="minor">
-      <a:schemeClr val="tx1">
-        <a:lumMod val="65000"/>
-        <a:lumOff val="35000"/>
-      </a:schemeClr>
-    </cs:fontRef>
-    <cs:defRPr sz="900" kern="1200"/>
-  </cs:valueAxis>
-  <cs:wall>
-    <cs:lnRef idx="0"/>
-    <cs:fillRef idx="0"/>
-    <cs:effectRef idx="0"/>
-    <cs:fontRef idx="minor">
-      <a:schemeClr val="tx1"/>
-    </cs:fontRef>
-    <cs:spPr>
-      <a:noFill/>
-      <a:ln>
-        <a:noFill/>
-      </a:ln>
-    </cs:spPr>
-  </cs:wall>
-</cs:chartStyle>
-</file>
-
 <file path=word/theme/theme1.xml><?xml version="1.0" encoding="utf-8"?>
 <a:theme xmlns:a="http://schemas.openxmlformats.org/drawingml/2006/main" name="Office 主题">
   <a:themeElements>

</xml_diff>

<commit_message>
team member and advior framework complete
</commit_message>
<xml_diff>
--- a/doc/白皮书.docx
+++ b/doc/白皮书.docx
@@ -4193,7 +4193,7 @@
           <w:szCs w:val="24"/>
           <w:lang w:val="en-US" w:eastAsia="zh-CN" w:bidi="ar-SA"/>
         </w:rPr>
-        <w:t>15</w:t>
+        <w:t>16</w:t>
       </w:r>
       <w:r>
         <w:rPr>
@@ -4306,7 +4306,7 @@
           <w:szCs w:val="24"/>
           <w:lang w:val="en-US" w:eastAsia="zh-CN" w:bidi="ar-SA"/>
         </w:rPr>
-        <w:t>15</w:t>
+        <w:t>16</w:t>
       </w:r>
       <w:r>
         <w:rPr>
@@ -4559,7 +4559,7 @@
           <w:szCs w:val="24"/>
           <w:lang w:val="en-US" w:eastAsia="zh-CN" w:bidi="ar-SA"/>
         </w:rPr>
-        <w:t>20</w:t>
+        <w:t>21</w:t>
       </w:r>
       <w:r>
         <w:rPr>
@@ -4672,7 +4672,7 @@
           <w:szCs w:val="24"/>
           <w:lang w:val="en-US" w:eastAsia="zh-CN" w:bidi="ar-SA"/>
         </w:rPr>
-        <w:t>20</w:t>
+        <w:t>21</w:t>
       </w:r>
       <w:r>
         <w:rPr>
@@ -4898,7 +4898,7 @@
           <w:szCs w:val="24"/>
           <w:lang w:val="en-US" w:eastAsia="zh-CN" w:bidi="ar-SA"/>
         </w:rPr>
-        <w:t>21</w:t>
+        <w:t>22</w:t>
       </w:r>
       <w:r>
         <w:rPr>
@@ -5011,7 +5011,7 @@
           <w:szCs w:val="24"/>
           <w:lang w:val="en-US" w:eastAsia="zh-CN" w:bidi="ar-SA"/>
         </w:rPr>
-        <w:t>22</w:t>
+        <w:t>23</w:t>
       </w:r>
       <w:r>
         <w:rPr>
@@ -5377,7 +5377,7 @@
           <w:szCs w:val="24"/>
           <w:lang w:val="en-US" w:eastAsia="zh-CN" w:bidi="ar-SA"/>
         </w:rPr>
-        <w:t>23</w:t>
+        <w:t>24</w:t>
       </w:r>
       <w:r>
         <w:rPr>
@@ -5987,7 +5987,7 @@
           <w:szCs w:val="24"/>
           <w:lang w:val="en-US" w:eastAsia="zh-CN" w:bidi="ar-SA"/>
         </w:rPr>
-        <w:t>24</w:t>
+        <w:t>25</w:t>
       </w:r>
       <w:r>
         <w:rPr>
@@ -6371,7 +6371,7 @@
           <w:szCs w:val="24"/>
           <w:lang w:val="en-US" w:eastAsia="zh-CN" w:bidi="ar-SA"/>
         </w:rPr>
-        <w:t>25</w:t>
+        <w:t>26</w:t>
       </w:r>
       <w:r>
         <w:rPr>
@@ -6493,7 +6493,7 @@
           <w:szCs w:val="24"/>
           <w:lang w:val="en-US" w:eastAsia="zh-CN" w:bidi="ar-SA"/>
         </w:rPr>
-        <w:t>25</w:t>
+        <w:t>26</w:t>
       </w:r>
       <w:r>
         <w:rPr>
@@ -11899,6 +11899,44 @@
         </w:rPr>
       </w:pPr>
       <w:bookmarkStart w:id="31" w:name="_Toc486067770"/>
+    </w:p>
+    <w:p>
+      <w:pPr>
+        <w:pStyle w:val="2"/>
+        <w:rPr>
+          <w:rFonts w:hint="default" w:asciiTheme="minorEastAsia" w:hAnsiTheme="minorEastAsia" w:cstheme="minorEastAsia"/>
+          <w:sz w:val="30"/>
+          <w:szCs w:val="30"/>
+        </w:rPr>
+      </w:pPr>
+    </w:p>
+    <w:p>
+      <w:pPr>
+        <w:rPr>
+          <w:rFonts w:hint="default" w:asciiTheme="minorEastAsia" w:hAnsiTheme="minorEastAsia" w:cstheme="minorEastAsia"/>
+          <w:sz w:val="30"/>
+          <w:szCs w:val="30"/>
+        </w:rPr>
+      </w:pPr>
+    </w:p>
+    <w:p>
+      <w:pPr>
+        <w:rPr>
+          <w:rFonts w:hint="default" w:asciiTheme="minorEastAsia" w:hAnsiTheme="minorEastAsia" w:cstheme="minorEastAsia"/>
+          <w:sz w:val="30"/>
+          <w:szCs w:val="30"/>
+        </w:rPr>
+      </w:pPr>
+    </w:p>
+    <w:p>
+      <w:pPr>
+        <w:pStyle w:val="2"/>
+        <w:rPr>
+          <w:rFonts w:hint="default" w:asciiTheme="minorEastAsia" w:hAnsiTheme="minorEastAsia" w:cstheme="minorEastAsia"/>
+          <w:sz w:val="30"/>
+          <w:szCs w:val="30"/>
+        </w:rPr>
+      </w:pPr>
       <w:r>
         <w:rPr>
           <w:rFonts w:hint="default" w:asciiTheme="minorEastAsia" w:hAnsiTheme="minorEastAsia" w:cstheme="minorEastAsia"/>
@@ -12415,9 +12453,9 @@
           <mc:Choice Requires="wps">
             <w:drawing>
               <wp:inline distT="0" distB="0" distL="114300" distR="114300">
-                <wp:extent cx="1741805" cy="1694815"/>
-                <wp:effectExtent l="302895" t="260350" r="298450" b="349885"/>
-                <wp:docPr id="28" name="椭圆 28"/>
+                <wp:extent cx="1676400" cy="1600200"/>
+                <wp:effectExtent l="302895" t="260350" r="287655" b="349250"/>
+                <wp:docPr id="80" name="椭圆 80"/>
                 <wp:cNvGraphicFramePr/>
                 <a:graphic xmlns:a="http://schemas.openxmlformats.org/drawingml/2006/main">
                   <a:graphicData uri="http://schemas.microsoft.com/office/word/2010/wordprocessingShape">
@@ -12426,7 +12464,119 @@
                       <wps:spPr>
                         <a:xfrm>
                           <a:off x="1804035" y="9134475"/>
-                          <a:ext cx="1741805" cy="1694815"/>
+                          <a:ext cx="1676400" cy="1600200"/>
+                        </a:xfrm>
+                        <a:prstGeom prst="ellipse">
+                          <a:avLst/>
+                        </a:prstGeom>
+                        <a:solidFill>
+                          <a:schemeClr val="bg1"/>
+                        </a:solidFill>
+                        <a:effectLst>
+                          <a:glow rad="330200">
+                            <a:schemeClr val="accent1">
+                              <a:lumMod val="60000"/>
+                              <a:lumOff val="40000"/>
+                              <a:alpha val="42000"/>
+                            </a:schemeClr>
+                          </a:glow>
+                          <a:outerShdw blurRad="50800" dist="50800" dir="5400000" algn="ctr" rotWithShape="0">
+                            <a:schemeClr val="bg1">
+                              <a:alpha val="100000"/>
+                            </a:schemeClr>
+                          </a:outerShdw>
+                        </a:effectLst>
+                      </wps:spPr>
+                      <wps:style>
+                        <a:lnRef idx="2">
+                          <a:schemeClr val="accent1">
+                            <a:shade val="50000"/>
+                          </a:schemeClr>
+                        </a:lnRef>
+                        <a:fillRef idx="1">
+                          <a:schemeClr val="accent1"/>
+                        </a:fillRef>
+                        <a:effectRef idx="0">
+                          <a:schemeClr val="accent1"/>
+                        </a:effectRef>
+                        <a:fontRef idx="minor">
+                          <a:schemeClr val="lt1"/>
+                        </a:fontRef>
+                      </wps:style>
+                      <wps:bodyPr rot="0" spcFirstLastPara="0" vertOverflow="overflow" horzOverflow="overflow" vert="horz" wrap="square" lIns="91440" tIns="45720" rIns="91440" bIns="45720" numCol="1" spcCol="0" rtlCol="0" fromWordArt="0" anchor="ctr" anchorCtr="0" forceAA="0" compatLnSpc="1">
+                        <a:noAutofit/>
+                      </wps:bodyPr>
+                    </wps:wsp>
+                  </a:graphicData>
+                </a:graphic>
+              </wp:inline>
+            </w:drawing>
+          </mc:Choice>
+          <mc:Fallback>
+            <w:pict>
+              <v:shape id="_x0000_s1026" o:spid="_x0000_s1026" o:spt="3" type="#_x0000_t3" style="height:126pt;width:132pt;v-text-anchor:middle;" fillcolor="#FFFFFF [3212]" filled="t" stroked="t" coordsize="21600,21600" o:gfxdata="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">
+                <v:fill on="t" focussize="0,0"/>
+                <v:stroke weight="1pt" color="#41719C [3204]" miterlimit="8" joinstyle="miter"/>
+                <v:imagedata o:title=""/>
+                <o:lock v:ext="edit" aspectratio="f"/>
+                <v:shadow on="t" color="#FFFFFF [3212]" opacity="65536f" offset="0pt,4pt" origin="0f,0f" matrix="65536f,0f,0f,65536f"/>
+                <w10:wrap type="none"/>
+                <w10:anchorlock/>
+              </v:shape>
+            </w:pict>
+          </mc:Fallback>
+        </mc:AlternateContent>
+      </w:r>
+    </w:p>
+    <w:p>
+      <w:pPr>
+        <w:tabs>
+          <w:tab w:val="left" w:pos="5293"/>
+        </w:tabs>
+        <w:rPr>
+          <w:sz w:val="24"/>
+        </w:rPr>
+      </w:pPr>
+    </w:p>
+    <w:p>
+      <w:pPr>
+        <w:tabs>
+          <w:tab w:val="left" w:pos="5293"/>
+        </w:tabs>
+        <w:rPr>
+          <w:sz w:val="24"/>
+        </w:rPr>
+      </w:pPr>
+    </w:p>
+    <w:p>
+      <w:pPr>
+        <w:tabs>
+          <w:tab w:val="left" w:pos="5293"/>
+        </w:tabs>
+        <w:rPr>
+          <w:sz w:val="24"/>
+        </w:rPr>
+      </w:pPr>
+      <w:r>
+        <w:rPr>
+          <w:sz w:val="24"/>
+        </w:rPr>
+        <mc:AlternateContent>
+          <mc:Choice Requires="wps">
+            <w:drawing>
+              <wp:inline distT="0" distB="0" distL="114300" distR="114300">
+                <wp:extent cx="1676400" cy="1600200"/>
+                <wp:effectExtent l="302895" t="260350" r="287655" b="349250"/>
+                <wp:docPr id="44" name="椭圆 44"/>
+                <wp:cNvGraphicFramePr/>
+                <a:graphic xmlns:a="http://schemas.openxmlformats.org/drawingml/2006/main">
+                  <a:graphicData uri="http://schemas.microsoft.com/office/word/2010/wordprocessingShape">
+                    <wps:wsp>
+                      <wps:cNvSpPr/>
+                      <wps:spPr>
+                        <a:xfrm>
+                          <a:off x="1804035" y="9134475"/>
+                          <a:ext cx="1676400" cy="1600200"/>
                         </a:xfrm>
                         <a:prstGeom prst="ellipse">
                           <a:avLst/>
@@ -12476,7 +12626,7 @@
           </mc:Choice>
           <mc:Fallback>
             <w:pict>
-              <v:shape id="_x0000_s1026" o:spid="_x0000_s1026" o:spt="3" type="#_x0000_t3" style="height:133.45pt;width:137.15pt;v-text-anchor:middle;" fillcolor="#FFFFFF [3212]" filled="t" stroked="t" coordsize="21600,21600" o:gfxdata="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">
+              <v:shape id="_x0000_s1026" o:spid="_x0000_s1026" o:spt="3" type="#_x0000_t3" style="height:126pt;width:132pt;v-text-anchor:middle;" fillcolor="#FFFFFF [3212]" filled="t" stroked="t" coordsize="21600,21600" o:gfxdata="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">
                 <v:fill on="t" focussize="0,0"/>
                 <v:stroke weight="1pt" color="#41719C [3204]" miterlimit="8" joinstyle="miter"/>
                 <v:imagedata o:title=""/>
@@ -12489,84 +12639,6 @@
           </mc:Fallback>
         </mc:AlternateContent>
       </w:r>
-    </w:p>
-    <w:p>
-      <w:pPr>
-        <w:rPr>
-          <w:sz w:val="24"/>
-        </w:rPr>
-      </w:pPr>
-    </w:p>
-    <w:p>
-      <w:pPr>
-        <w:rPr>
-          <w:sz w:val="24"/>
-        </w:rPr>
-      </w:pPr>
-    </w:p>
-    <w:p>
-      <w:pPr>
-        <w:rPr>
-          <w:sz w:val="24"/>
-        </w:rPr>
-      </w:pPr>
-    </w:p>
-    <w:p>
-      <w:pPr>
-        <w:rPr>
-          <w:sz w:val="24"/>
-        </w:rPr>
-      </w:pPr>
-    </w:p>
-    <w:p>
-      <w:pPr>
-        <w:tabs>
-          <w:tab w:val="left" w:pos="5293"/>
-        </w:tabs>
-        <w:rPr>
-          <w:sz w:val="24"/>
-        </w:rPr>
-      </w:pPr>
-    </w:p>
-    <w:p>
-      <w:pPr>
-        <w:tabs>
-          <w:tab w:val="left" w:pos="5293"/>
-        </w:tabs>
-        <w:rPr>
-          <w:sz w:val="24"/>
-        </w:rPr>
-      </w:pPr>
-    </w:p>
-    <w:p>
-      <w:pPr>
-        <w:tabs>
-          <w:tab w:val="left" w:pos="5293"/>
-        </w:tabs>
-        <w:rPr>
-          <w:sz w:val="24"/>
-        </w:rPr>
-      </w:pPr>
-    </w:p>
-    <w:p>
-      <w:pPr>
-        <w:tabs>
-          <w:tab w:val="left" w:pos="5293"/>
-        </w:tabs>
-        <w:rPr>
-          <w:sz w:val="24"/>
-        </w:rPr>
-      </w:pPr>
-    </w:p>
-    <w:p>
-      <w:pPr>
-        <w:tabs>
-          <w:tab w:val="left" w:pos="5293"/>
-        </w:tabs>
-        <w:rPr>
-          <w:sz w:val="24"/>
-        </w:rPr>
-      </w:pPr>
       <w:r>
         <w:rPr>
           <w:sz w:val="24"/>
@@ -12689,88 +12761,6 @@
         <w:rPr>
           <w:sz w:val="24"/>
         </w:rPr>
-        <mc:AlternateContent>
-          <mc:Choice Requires="wps">
-            <w:drawing>
-              <wp:inline distT="0" distB="0" distL="114300" distR="114300">
-                <wp:extent cx="1676400" cy="1600200"/>
-                <wp:effectExtent l="302895" t="260350" r="287655" b="349250"/>
-                <wp:docPr id="44" name="椭圆 44"/>
-                <wp:cNvGraphicFramePr/>
-                <a:graphic xmlns:a="http://schemas.openxmlformats.org/drawingml/2006/main">
-                  <a:graphicData uri="http://schemas.microsoft.com/office/word/2010/wordprocessingShape">
-                    <wps:wsp>
-                      <wps:cNvSpPr/>
-                      <wps:spPr>
-                        <a:xfrm>
-                          <a:off x="1804035" y="9134475"/>
-                          <a:ext cx="1676400" cy="1600200"/>
-                        </a:xfrm>
-                        <a:prstGeom prst="ellipse">
-                          <a:avLst/>
-                        </a:prstGeom>
-                        <a:solidFill>
-                          <a:schemeClr val="bg1"/>
-                        </a:solidFill>
-                        <a:effectLst>
-                          <a:glow rad="330200">
-                            <a:schemeClr val="accent1">
-                              <a:lumMod val="60000"/>
-                              <a:lumOff val="40000"/>
-                              <a:alpha val="40000"/>
-                            </a:schemeClr>
-                          </a:glow>
-                          <a:outerShdw blurRad="50800" dist="50800" dir="5400000" algn="ctr" rotWithShape="0">
-                            <a:schemeClr val="bg1">
-                              <a:alpha val="100000"/>
-                            </a:schemeClr>
-                          </a:outerShdw>
-                        </a:effectLst>
-                      </wps:spPr>
-                      <wps:style>
-                        <a:lnRef idx="2">
-                          <a:schemeClr val="accent1">
-                            <a:shade val="50000"/>
-                          </a:schemeClr>
-                        </a:lnRef>
-                        <a:fillRef idx="1">
-                          <a:schemeClr val="accent1"/>
-                        </a:fillRef>
-                        <a:effectRef idx="0">
-                          <a:schemeClr val="accent1"/>
-                        </a:effectRef>
-                        <a:fontRef idx="minor">
-                          <a:schemeClr val="lt1"/>
-                        </a:fontRef>
-                      </wps:style>
-                      <wps:bodyPr rot="0" spcFirstLastPara="0" vertOverflow="overflow" horzOverflow="overflow" vert="horz" wrap="square" lIns="91440" tIns="45720" rIns="91440" bIns="45720" numCol="1" spcCol="0" rtlCol="0" fromWordArt="0" anchor="ctr" anchorCtr="0" forceAA="0" compatLnSpc="1">
-                        <a:noAutofit/>
-                      </wps:bodyPr>
-                    </wps:wsp>
-                  </a:graphicData>
-                </a:graphic>
-              </wp:inline>
-            </w:drawing>
-          </mc:Choice>
-          <mc:Fallback>
-            <w:pict>
-              <v:shape id="_x0000_s1026" o:spid="_x0000_s1026" o:spt="3" type="#_x0000_t3" style="height:126pt;width:132pt;v-text-anchor:middle;" fillcolor="#FFFFFF [3212]" filled="t" stroked="t" coordsize="21600,21600" o:gfxdata="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">
-                <v:fill on="t" focussize="0,0"/>
-                <v:stroke weight="1pt" color="#41719C [3204]" miterlimit="8" joinstyle="miter"/>
-                <v:imagedata o:title=""/>
-                <o:lock v:ext="edit" aspectratio="f"/>
-                <v:shadow on="t" color="#FFFFFF [3212]" opacity="65536f" offset="0pt,4pt" origin="0f,0f" matrix="65536f,0f,0f,65536f"/>
-                <w10:wrap type="none"/>
-                <w10:anchorlock/>
-              </v:shape>
-            </w:pict>
-          </mc:Fallback>
-        </mc:AlternateContent>
-      </w:r>
-      <w:r>
-        <w:rPr>
-          <w:sz w:val="24"/>
-        </w:rPr>
         <w:tab/>
       </w:r>
     </w:p>
@@ -12787,6 +12777,19 @@
           <w:sz w:val="24"/>
         </w:rPr>
       </w:pPr>
+    </w:p>
+    <w:p>
+      <w:pPr>
+        <w:rPr>
+          <w:sz w:val="24"/>
+        </w:rPr>
+      </w:pPr>
+      <w:r>
+        <w:rPr>
+          <w:sz w:val="24"/>
+        </w:rPr>
+        <w:t xml:space="preserve">  </w:t>
+      </w:r>
     </w:p>
     <w:p>
       <w:pPr>
@@ -12981,6 +12984,12 @@
           </mc:Fallback>
         </mc:AlternateContent>
       </w:r>
+      <w:r>
+        <w:rPr>
+          <w:sz w:val="24"/>
+        </w:rPr>
+        <w:t xml:space="preserve">      </w:t>
+      </w:r>
     </w:p>
     <w:p>
       <w:pPr>
@@ -16363,118 +16372,6 @@
           <w:ilvl w:val="0"/>
           <w:numId w:val="0"/>
         </w:numPr>
-        <w:jc w:val="left"/>
-        <w:rPr>
-          <w:rFonts w:hint="eastAsia" w:asciiTheme="minorEastAsia" w:hAnsiTheme="minorEastAsia" w:eastAsiaTheme="minorEastAsia" w:cstheme="minorEastAsia"/>
-          <w:sz w:val="24"/>
-          <w:szCs w:val="24"/>
-        </w:rPr>
-      </w:pPr>
-    </w:p>
-    <w:p>
-      <w:pPr>
-        <w:numPr>
-          <w:ilvl w:val="0"/>
-          <w:numId w:val="0"/>
-        </w:numPr>
-        <w:jc w:val="left"/>
-        <w:rPr>
-          <w:rFonts w:hint="eastAsia" w:asciiTheme="minorEastAsia" w:hAnsiTheme="minorEastAsia" w:eastAsiaTheme="minorEastAsia" w:cstheme="minorEastAsia"/>
-          <w:sz w:val="24"/>
-          <w:szCs w:val="24"/>
-        </w:rPr>
-      </w:pPr>
-    </w:p>
-    <w:p>
-      <w:pPr>
-        <w:numPr>
-          <w:ilvl w:val="0"/>
-          <w:numId w:val="0"/>
-        </w:numPr>
-        <w:jc w:val="left"/>
-        <w:rPr>
-          <w:rFonts w:hint="eastAsia" w:asciiTheme="minorEastAsia" w:hAnsiTheme="minorEastAsia" w:eastAsiaTheme="minorEastAsia" w:cstheme="minorEastAsia"/>
-          <w:sz w:val="24"/>
-          <w:szCs w:val="24"/>
-        </w:rPr>
-      </w:pPr>
-    </w:p>
-    <w:p>
-      <w:pPr>
-        <w:numPr>
-          <w:ilvl w:val="0"/>
-          <w:numId w:val="0"/>
-        </w:numPr>
-        <w:jc w:val="left"/>
-        <w:rPr>
-          <w:rFonts w:hint="eastAsia" w:asciiTheme="minorEastAsia" w:hAnsiTheme="minorEastAsia" w:eastAsiaTheme="minorEastAsia" w:cstheme="minorEastAsia"/>
-          <w:sz w:val="24"/>
-          <w:szCs w:val="24"/>
-        </w:rPr>
-      </w:pPr>
-    </w:p>
-    <w:p>
-      <w:pPr>
-        <w:numPr>
-          <w:ilvl w:val="0"/>
-          <w:numId w:val="0"/>
-        </w:numPr>
-        <w:jc w:val="left"/>
-        <w:rPr>
-          <w:rFonts w:hint="eastAsia" w:asciiTheme="minorEastAsia" w:hAnsiTheme="minorEastAsia" w:eastAsiaTheme="minorEastAsia" w:cstheme="minorEastAsia"/>
-          <w:sz w:val="24"/>
-          <w:szCs w:val="24"/>
-        </w:rPr>
-      </w:pPr>
-    </w:p>
-    <w:p>
-      <w:pPr>
-        <w:numPr>
-          <w:ilvl w:val="0"/>
-          <w:numId w:val="0"/>
-        </w:numPr>
-        <w:jc w:val="left"/>
-        <w:rPr>
-          <w:rFonts w:hint="eastAsia" w:asciiTheme="minorEastAsia" w:hAnsiTheme="minorEastAsia" w:eastAsiaTheme="minorEastAsia" w:cstheme="minorEastAsia"/>
-          <w:sz w:val="24"/>
-          <w:szCs w:val="24"/>
-        </w:rPr>
-      </w:pPr>
-    </w:p>
-    <w:p>
-      <w:pPr>
-        <w:numPr>
-          <w:ilvl w:val="0"/>
-          <w:numId w:val="0"/>
-        </w:numPr>
-        <w:jc w:val="left"/>
-        <w:rPr>
-          <w:rFonts w:hint="eastAsia" w:asciiTheme="minorEastAsia" w:hAnsiTheme="minorEastAsia" w:eastAsiaTheme="minorEastAsia" w:cstheme="minorEastAsia"/>
-          <w:sz w:val="24"/>
-          <w:szCs w:val="24"/>
-        </w:rPr>
-      </w:pPr>
-    </w:p>
-    <w:p>
-      <w:pPr>
-        <w:numPr>
-          <w:ilvl w:val="0"/>
-          <w:numId w:val="0"/>
-        </w:numPr>
-        <w:jc w:val="left"/>
-        <w:rPr>
-          <w:rFonts w:hint="eastAsia" w:asciiTheme="minorEastAsia" w:hAnsiTheme="minorEastAsia" w:eastAsiaTheme="minorEastAsia" w:cstheme="minorEastAsia"/>
-          <w:sz w:val="24"/>
-          <w:szCs w:val="24"/>
-        </w:rPr>
-      </w:pPr>
-    </w:p>
-    <w:p>
-      <w:pPr>
-        <w:numPr>
-          <w:ilvl w:val="0"/>
-          <w:numId w:val="0"/>
-        </w:numPr>
         <w:jc w:val="both"/>
         <w:rPr>
           <w:rFonts w:hint="eastAsia" w:asciiTheme="minorEastAsia" w:hAnsiTheme="minorEastAsia" w:eastAsiaTheme="minorEastAsia" w:cstheme="minorEastAsia"/>
@@ -16525,7 +16422,9 @@
           </w14:textFill>
         </w:rPr>
       </w:pPr>
-    </w:p>
+      <w:bookmarkStart w:id="54" w:name="_GoBack"/>
+    </w:p>
+    <w:bookmarkEnd w:id="54"/>
     <w:p>
       <w:pPr>
         <w:numPr>
@@ -16543,7 +16442,6 @@
           <w:highlight w:val="none"/>
         </w:rPr>
       </w:pPr>
-      <w:bookmarkStart w:id="54" w:name="_GoBack"/>
       <w:r>
         <w:rPr>
           <w:sz w:val="36"/>
@@ -19712,7 +19610,6 @@
         </mc:AlternateContent>
       </w:r>
     </w:p>
-    <w:bookmarkEnd w:id="54"/>
     <w:sectPr>
       <w:footerReference r:id="rId6" w:type="default"/>
       <w:pgSz w:w="11906" w:h="16838"/>

</xml_diff>

<commit_message>
complete ico stage detail
</commit_message>
<xml_diff>
--- a/doc/白皮书.docx
+++ b/doc/白皮书.docx
@@ -270,7 +270,7 @@
           <w:szCs w:val="24"/>
           <w:lang w:val="en-US" w:eastAsia="zh-CN" w:bidi="ar-SA"/>
         </w:rPr>
-        <w:t>1</w:t>
+        <w:t>3</w:t>
       </w:r>
       <w:r>
         <w:rPr>
@@ -4128,7 +4128,7 @@
           <w:szCs w:val="24"/>
           <w:lang w:val="en-US" w:eastAsia="zh-CN" w:bidi="ar-SA"/>
         </w:rPr>
-        <w:t>16</w:t>
+        <w:t>15</w:t>
       </w:r>
       <w:r>
         <w:rPr>
@@ -10462,6 +10462,7 @@
         </w:rPr>
       </w:pPr>
       <w:bookmarkStart w:id="24" w:name="_Toc2019012064"/>
+      <w:bookmarkStart w:id="54" w:name="_GoBack"/>
       <w:r>
         <w:rPr>
           <w:rFonts w:hint="eastAsia"/>
@@ -10610,6 +10611,7 @@
         <w:t>回扣: 正式销售期间价格的40%</w:t>
       </w:r>
     </w:p>
+    <w:bookmarkEnd w:id="54"/>
     <w:p>
       <w:pPr>
         <w:numPr>
@@ -11649,8 +11651,6 @@
               </w:rPr>
               <w:t>0</w:t>
             </w:r>
-            <w:bookmarkStart w:id="54" w:name="_GoBack"/>
-            <w:bookmarkEnd w:id="54"/>
             <w:r>
               <w:rPr>
                 <w:rFonts w:hint="default"/>

</xml_diff>

<commit_message>
modify some sections of wihterpaper
</commit_message>
<xml_diff>
--- a/doc/白皮书.docx
+++ b/doc/白皮书.docx
@@ -8610,8 +8610,14 @@
         </w:rPr>
         <w:t>所有的 Smart Supermarket 服务软件系统（针对于无人超市的服务软件）</w:t>
       </w:r>
-      <w:bookmarkStart w:id="54" w:name="_GoBack"/>
-      <w:bookmarkEnd w:id="54"/>
+      <w:r>
+        <w:rPr>
+          <w:rFonts w:hint="default" w:asciiTheme="minorEastAsia" w:hAnsiTheme="minorEastAsia" w:cstheme="minorEastAsia"/>
+          <w:sz w:val="24"/>
+          <w:szCs w:val="24"/>
+        </w:rPr>
+        <w:t>用戶</w:t>
+      </w:r>
       <w:r>
         <w:rPr>
           <w:rFonts w:hint="default" w:asciiTheme="minorEastAsia" w:hAnsiTheme="minorEastAsia" w:cstheme="minorEastAsia"/>
@@ -9015,7 +9021,7 @@
           <w:sz w:val="24"/>
           <w:szCs w:val="24"/>
         </w:rPr>
-        <w:t>信息大数据分析系统有各个小的数据分析系统集成而成每个类型的数据分析系统都会接入Smart Supermarket 中，在Smart Supermarket 平台上 信息大数据分析系统中实现信息资源流动以及内部有偿性共享。</w:t>
+        <w:t>信息大数据分析系统有各个小的数据分析系统集成而成每个类型的数据分析系统都会接入Smart Supermarket 中，在Smart Supermarket 平台上信息大数据分析系统中实现信息资源流动以及内部有偿性共享。</w:t>
       </w:r>
     </w:p>
     <w:p>
@@ -10216,7 +10222,7 @@
           <w:sz w:val="24"/>
           <w:szCs w:val="24"/>
         </w:rPr>
-        <w:t>接受币种: ETH(以太币、推荐), BTC(比特币)</w:t>
+        <w:t>接受币种: ETH(以太币)</w:t>
       </w:r>
     </w:p>
     <w:p>
@@ -12793,7 +12799,23 @@
           <w:sz w:val="24"/>
           <w:szCs w:val="24"/>
         </w:rPr>
-        <w:t>1. 2017年3月—— 2017年9月完成无人超市智能安防块项目。</w:t>
+        <w:t>1. 2017年3月—— 2017年9月</w:t>
+      </w:r>
+      <w:r>
+        <w:rPr>
+          <w:rFonts w:hint="default" w:asciiTheme="minorEastAsia" w:hAnsiTheme="minorEastAsia" w:cstheme="minorEastAsia"/>
+          <w:sz w:val="24"/>
+          <w:szCs w:val="24"/>
+        </w:rPr>
+        <w:t>,</w:t>
+      </w:r>
+      <w:r>
+        <w:rPr>
+          <w:rFonts w:hint="default" w:asciiTheme="minorEastAsia" w:hAnsiTheme="minorEastAsia" w:cstheme="minorEastAsia"/>
+          <w:sz w:val="24"/>
+          <w:szCs w:val="24"/>
+        </w:rPr>
+        <w:t>完成无人超市智能安防块项目。</w:t>
       </w:r>
     </w:p>
     <w:p>
@@ -12816,7 +12838,23 @@
           <w:sz w:val="24"/>
           <w:szCs w:val="24"/>
         </w:rPr>
-        <w:t>2. 2017年9月—— 2018年2月完成无人超市防损项目</w:t>
+        <w:t>2. 2017年9月—— 2018年2月</w:t>
+      </w:r>
+      <w:r>
+        <w:rPr>
+          <w:rFonts w:hint="default" w:asciiTheme="minorEastAsia" w:hAnsiTheme="minorEastAsia" w:cstheme="minorEastAsia"/>
+          <w:sz w:val="24"/>
+          <w:szCs w:val="24"/>
+        </w:rPr>
+        <w:t>,</w:t>
+      </w:r>
+      <w:r>
+        <w:rPr>
+          <w:rFonts w:hint="default" w:asciiTheme="minorEastAsia" w:hAnsiTheme="minorEastAsia" w:cstheme="minorEastAsia"/>
+          <w:sz w:val="24"/>
+          <w:szCs w:val="24"/>
+        </w:rPr>
+        <w:t>完成无人超市防损项目</w:t>
       </w:r>
     </w:p>
     <w:p>
@@ -12839,7 +12877,23 @@
           <w:sz w:val="24"/>
           <w:szCs w:val="24"/>
         </w:rPr>
-        <w:t>3. 2018年3月—— 2018年10月，预期完成智能购物车项目和货物巡检项目，以及内测上线。</w:t>
+        <w:t>3. 2018年3月—— 2018年10月</w:t>
+      </w:r>
+      <w:r>
+        <w:rPr>
+          <w:rFonts w:hint="default" w:asciiTheme="minorEastAsia" w:hAnsiTheme="minorEastAsia" w:cstheme="minorEastAsia"/>
+          <w:sz w:val="24"/>
+          <w:szCs w:val="24"/>
+        </w:rPr>
+        <w:t>,</w:t>
+      </w:r>
+      <w:r>
+        <w:rPr>
+          <w:rFonts w:hint="default" w:asciiTheme="minorEastAsia" w:hAnsiTheme="minorEastAsia" w:cstheme="minorEastAsia"/>
+          <w:sz w:val="24"/>
+          <w:szCs w:val="24"/>
+        </w:rPr>
+        <w:t>预期完成智能购物车项目和货物巡检项目，以及内测上线。</w:t>
       </w:r>
     </w:p>
     <w:p>
@@ -12862,7 +12916,23 @@
           <w:sz w:val="24"/>
           <w:szCs w:val="24"/>
         </w:rPr>
-        <w:t>4. 2018年4月——2018年10月，Smart Supermarket 三个阶段的ICO。</w:t>
+        <w:t>4. 2018年4月——2018年10月</w:t>
+      </w:r>
+      <w:r>
+        <w:rPr>
+          <w:rFonts w:hint="default" w:asciiTheme="minorEastAsia" w:hAnsiTheme="minorEastAsia" w:cstheme="minorEastAsia"/>
+          <w:sz w:val="24"/>
+          <w:szCs w:val="24"/>
+        </w:rPr>
+        <w:t>,</w:t>
+      </w:r>
+      <w:r>
+        <w:rPr>
+          <w:rFonts w:hint="default" w:asciiTheme="minorEastAsia" w:hAnsiTheme="minorEastAsia" w:cstheme="minorEastAsia"/>
+          <w:sz w:val="24"/>
+          <w:szCs w:val="24"/>
+        </w:rPr>
+        <w:t>Smart Supermarket 三个阶段的ICO。</w:t>
       </w:r>
     </w:p>
     <w:p>
@@ -12938,7 +13008,23 @@
           <w:sz w:val="24"/>
           <w:szCs w:val="24"/>
         </w:rPr>
-        <w:t>5. 2018年11月——2019年4月，预期完成基于区块链技术的超市云平台，无人超市服务软件代码仓库，并上线前期完成项目到云平台上。Docker集成应用环境，推送集成环境的应用软件到无人超市服务软件代码仓库。</w:t>
+        <w:t>5. 2018年11月——2019年4月</w:t>
+      </w:r>
+      <w:r>
+        <w:rPr>
+          <w:rFonts w:hint="default" w:asciiTheme="minorEastAsia" w:hAnsiTheme="minorEastAsia" w:cstheme="minorEastAsia"/>
+          <w:sz w:val="24"/>
+          <w:szCs w:val="24"/>
+        </w:rPr>
+        <w:t>,</w:t>
+      </w:r>
+      <w:r>
+        <w:rPr>
+          <w:rFonts w:hint="default" w:asciiTheme="minorEastAsia" w:hAnsiTheme="minorEastAsia" w:cstheme="minorEastAsia"/>
+          <w:sz w:val="24"/>
+          <w:szCs w:val="24"/>
+        </w:rPr>
+        <w:t>预期完成基于区块链技术的超市云平台，无人超市服务软件代码仓库，并上线前期完成项目到云平台上。Docker集成应用环境，推送集成环境的应用软件到无人超市服务软件代码仓库。</w:t>
       </w:r>
     </w:p>
     <w:p>
@@ -12961,7 +13047,23 @@
           <w:sz w:val="24"/>
           <w:szCs w:val="24"/>
         </w:rPr>
-        <w:t>6. 2019年4月——2021年5月。完成超市智能供应链系统。</w:t>
+        <w:t>6. 2019年4月——2021年5月</w:t>
+      </w:r>
+      <w:r>
+        <w:rPr>
+          <w:rFonts w:hint="default" w:asciiTheme="minorEastAsia" w:hAnsiTheme="minorEastAsia" w:cstheme="minorEastAsia"/>
+          <w:sz w:val="24"/>
+          <w:szCs w:val="24"/>
+        </w:rPr>
+        <w:t>,</w:t>
+      </w:r>
+      <w:r>
+        <w:rPr>
+          <w:rFonts w:hint="default" w:asciiTheme="minorEastAsia" w:hAnsiTheme="minorEastAsia" w:cstheme="minorEastAsia"/>
+          <w:sz w:val="24"/>
+          <w:szCs w:val="24"/>
+        </w:rPr>
+        <w:t>完成超市智能供应链系统。</w:t>
       </w:r>
     </w:p>
     <w:p>
@@ -12980,7 +13082,23 @@
           <w:sz w:val="24"/>
           <w:szCs w:val="24"/>
         </w:rPr>
-        <w:t>7. 2021年7月——2025年10月。完成</w:t>
+        <w:t>7. 2021年7月——2025年10月</w:t>
+      </w:r>
+      <w:r>
+        <w:rPr>
+          <w:rFonts w:hint="default" w:asciiTheme="minorEastAsia" w:hAnsiTheme="minorEastAsia" w:cstheme="minorEastAsia"/>
+          <w:sz w:val="24"/>
+          <w:szCs w:val="24"/>
+        </w:rPr>
+        <w:t>,</w:t>
+      </w:r>
+      <w:r>
+        <w:rPr>
+          <w:rFonts w:hint="default" w:asciiTheme="minorEastAsia" w:hAnsiTheme="minorEastAsia" w:cstheme="minorEastAsia"/>
+          <w:sz w:val="24"/>
+          <w:szCs w:val="24"/>
+        </w:rPr>
+        <w:t>完成</w:t>
       </w:r>
       <w:r>
         <w:rPr>
@@ -13015,7 +13133,23 @@
           <w:sz w:val="24"/>
           <w:szCs w:val="24"/>
         </w:rPr>
-        <w:t>8. 2025年10月——2027年10月，基于区块链技术完善前期开发的无人超市服务集成软件。更新超市云平台和无人超市服务软件代码仓库。</w:t>
+        <w:t>8. 2025年10月——2027年10月</w:t>
+      </w:r>
+      <w:r>
+        <w:rPr>
+          <w:rFonts w:hint="default" w:asciiTheme="minorEastAsia" w:hAnsiTheme="minorEastAsia" w:cstheme="minorEastAsia"/>
+          <w:sz w:val="24"/>
+          <w:szCs w:val="24"/>
+        </w:rPr>
+        <w:t>,</w:t>
+      </w:r>
+      <w:r>
+        <w:rPr>
+          <w:rFonts w:hint="default" w:asciiTheme="minorEastAsia" w:hAnsiTheme="minorEastAsia" w:cstheme="minorEastAsia"/>
+          <w:sz w:val="24"/>
+          <w:szCs w:val="24"/>
+        </w:rPr>
+        <w:t>基于区块链技术完善前期开发的无人超市服务集成软件。更新超市云平台和无人超市服务软件代码仓库。</w:t>
       </w:r>
     </w:p>
     <w:p>
@@ -13034,7 +13168,25 @@
           <w:sz w:val="24"/>
           <w:szCs w:val="24"/>
         </w:rPr>
-        <w:t>9. 2027年10月——以后，维护更新无人超市云平台、无人超市服务软件代码仓库。引领无人超市的发展。变革零售行业模式。</w:t>
+        <w:t>9. 2027年10月——以后</w:t>
+      </w:r>
+      <w:r>
+        <w:rPr>
+          <w:rFonts w:hint="default" w:asciiTheme="minorEastAsia" w:hAnsiTheme="minorEastAsia" w:cstheme="minorEastAsia"/>
+          <w:sz w:val="24"/>
+          <w:szCs w:val="24"/>
+        </w:rPr>
+        <w:t>,</w:t>
+      </w:r>
+      <w:bookmarkStart w:id="54" w:name="_GoBack"/>
+      <w:bookmarkEnd w:id="54"/>
+      <w:r>
+        <w:rPr>
+          <w:rFonts w:hint="default" w:asciiTheme="minorEastAsia" w:hAnsiTheme="minorEastAsia" w:cstheme="minorEastAsia"/>
+          <w:sz w:val="24"/>
+          <w:szCs w:val="24"/>
+        </w:rPr>
+        <w:t>维护更新无人超市云平台、无人超市服务软件代码仓库。引领无人超市的发展。变革零售行业模式。</w:t>
       </w:r>
     </w:p>
     <w:p>
@@ -13341,7 +13493,7 @@
                             </w:r>
                             <w:r>
                               <w:rPr>
-                                <w:rStyle w:val="18"/>
+                                <w:rStyle w:val="17"/>
                                 <w:rFonts w:hint="eastAsia"/>
                                 <w:color w:val="002060"/>
                                 <w:sz w:val="24"/>
@@ -13434,7 +13586,7 @@
                       </w:r>
                       <w:r>
                         <w:rPr>
-                          <w:rStyle w:val="18"/>
+                          <w:rStyle w:val="17"/>
                           <w:rFonts w:hint="eastAsia"/>
                           <w:color w:val="002060"/>
                           <w:sz w:val="24"/>

</xml_diff>